<commit_message>
Added PCA models and modified feaure inputs for existing classifier models. Added some SPC and PDSH datasets
</commit_message>
<xml_diff>
--- a/EM_yield/Documents/Yield Canned Report.docx
+++ b/EM_yield/Documents/Yield Canned Report.docx
@@ -3539,7 +3539,6 @@
           <w:b/>
         </w:rPr>
       </w:pPr>
-      <w:bookmarkStart w:id="0" w:name="_GoBack"/>
       <w:r>
         <w:rPr>
           <w:b/>
@@ -3594,7 +3593,6 @@
           </wp:inline>
         </w:drawing>
       </w:r>
-      <w:bookmarkEnd w:id="0"/>
     </w:p>
     <w:p>
       <w:pPr>
@@ -3906,6 +3904,2175 @@
       <w:r>
         <w:t xml:space="preserve">6.1 </w:t>
       </w:r>
+      <w:r>
+        <w:t>LM and COB Data Collection Detail</w:t>
+      </w:r>
+    </w:p>
+    <w:p>
+      <w:pPr>
+        <w:rPr>
+          <w:b/>
+        </w:rPr>
+      </w:pPr>
+      <w:r>
+        <w:rPr>
+          <w:b/>
+        </w:rPr>
+        <w:t>Data Collections</w:t>
+      </w:r>
+      <w:r>
+        <w:rPr>
+          <w:b/>
+        </w:rPr>
+        <w:t xml:space="preserve"> (Collected 11/16/17)</w:t>
+      </w:r>
+    </w:p>
+    <w:p>
+      <w:pPr>
+        <w:pStyle w:val="ListParagraph"/>
+        <w:numPr>
+          <w:ilvl w:val="0"/>
+          <w:numId w:val="1"/>
+        </w:numPr>
+        <w:rPr>
+          <w:b/>
+        </w:rPr>
+      </w:pPr>
+      <w:r>
+        <w:t xml:space="preserve">COBs where an LM is found with corresponding Chip/Batch IDs </w:t>
+      </w:r>
+      <w:r>
+        <w:rPr>
+          <w:b/>
+        </w:rPr>
+        <w:t>(Linked)</w:t>
+      </w:r>
+    </w:p>
+    <w:p>
+      <w:pPr>
+        <w:pStyle w:val="ListParagraph"/>
+        <w:numPr>
+          <w:ilvl w:val="0"/>
+          <w:numId w:val="1"/>
+        </w:numPr>
+        <w:rPr>
+          <w:b/>
+        </w:rPr>
+      </w:pPr>
+      <w:r>
+        <w:t xml:space="preserve">COBs where no corresponding LM is found </w:t>
+      </w:r>
+      <w:r>
+        <w:rPr>
+          <w:b/>
+        </w:rPr>
+        <w:t>(Unlinked)</w:t>
+      </w:r>
+    </w:p>
+    <w:p>
+      <w:pPr>
+        <w:rPr>
+          <w:b/>
+        </w:rPr>
+      </w:pPr>
+      <w:r>
+        <w:rPr>
+          <w:b/>
+        </w:rPr>
+        <w:t>Linked:</w:t>
+      </w:r>
+    </w:p>
+    <w:p>
+      <w:pPr>
+        <w:pStyle w:val="ListParagraph"/>
+        <w:numPr>
+          <w:ilvl w:val="0"/>
+          <w:numId w:val="13"/>
+        </w:numPr>
+      </w:pPr>
+      <w:r>
+        <w:t>Unique entries without missing data: 107,812</w:t>
+      </w:r>
+    </w:p>
+    <w:p>
+      <w:pPr>
+        <w:rPr>
+          <w:b/>
+        </w:rPr>
+      </w:pPr>
+      <w:r>
+        <w:rPr>
+          <w:b/>
+        </w:rPr>
+        <w:t>Unlinked:</w:t>
+      </w:r>
+    </w:p>
+    <w:p>
+      <w:pPr>
+        <w:pStyle w:val="ListParagraph"/>
+        <w:numPr>
+          <w:ilvl w:val="0"/>
+          <w:numId w:val="13"/>
+        </w:numPr>
+      </w:pPr>
+      <w:r>
+        <w:t>Unique entries without missing data: 303,298</w:t>
+      </w:r>
+    </w:p>
+    <w:p/>
+    <w:p>
+      <w:pPr>
+        <w:rPr>
+          <w:b/>
+        </w:rPr>
+      </w:pPr>
+      <w:r>
+        <w:rPr>
+          <w:b/>
+        </w:rPr>
+        <w:t>Data Columns:</w:t>
+      </w:r>
+    </w:p>
+    <w:p>
+      <w:r>
+        <w:rPr>
+          <w:b/>
+        </w:rPr>
+        <w:t xml:space="preserve">Chip Data: </w:t>
+      </w:r>
+      <w:r>
+        <w:t>[ '</w:t>
+      </w:r>
+      <w:proofErr w:type="spellStart"/>
+      <w:r>
+        <w:t>Chip_TestPwr</w:t>
+      </w:r>
+      <w:proofErr w:type="spellEnd"/>
+      <w:r>
+        <w:t>', '</w:t>
+      </w:r>
+      <w:proofErr w:type="spellStart"/>
+      <w:r>
+        <w:t>Chip_LISlope</w:t>
+      </w:r>
+      <w:proofErr w:type="spellEnd"/>
+      <w:r>
+        <w:t>', '</w:t>
+      </w:r>
+      <w:proofErr w:type="spellStart"/>
+      <w:r>
+        <w:t>Chip_LIIth</w:t>
+      </w:r>
+      <w:proofErr w:type="spellEnd"/>
+      <w:r>
+        <w:t>', '</w:t>
+      </w:r>
+      <w:proofErr w:type="spellStart"/>
+      <w:r>
+        <w:t>Chip_PeakWL</w:t>
+      </w:r>
+      <w:proofErr w:type="spellEnd"/>
+      <w:r>
+        <w:t>', '</w:t>
+      </w:r>
+      <w:proofErr w:type="spellStart"/>
+      <w:r>
+        <w:t>Chip_SMSR</w:t>
+      </w:r>
+      <w:proofErr w:type="spellEnd"/>
+      <w:r>
+        <w:t>', '</w:t>
+      </w:r>
+      <w:proofErr w:type="spellStart"/>
+      <w:r>
+        <w:t>Chip_Chirp</w:t>
+      </w:r>
+      <w:proofErr w:type="spellEnd"/>
+      <w:r>
+        <w:t>', '</w:t>
+      </w:r>
+      <w:proofErr w:type="spellStart"/>
+      <w:r>
+        <w:t>Chip_ModCurrent</w:t>
+      </w:r>
+      <w:proofErr w:type="spellEnd"/>
+      <w:r>
+        <w:t>', '</w:t>
+      </w:r>
+      <w:proofErr w:type="spellStart"/>
+      <w:r>
+        <w:t>Chip_ModulationFreq</w:t>
+      </w:r>
+      <w:proofErr w:type="spellEnd"/>
+      <w:r>
+        <w:t>', '</w:t>
+      </w:r>
+      <w:proofErr w:type="spellStart"/>
+      <w:r>
+        <w:t>Chip_RFpk</w:t>
+      </w:r>
+      <w:proofErr w:type="spellEnd"/>
+      <w:r>
+        <w:t>', '</w:t>
+      </w:r>
+      <w:proofErr w:type="spellStart"/>
+      <w:r>
+        <w:t>Chip_AlignPwr</w:t>
+      </w:r>
+      <w:proofErr w:type="spellEnd"/>
+      <w:proofErr w:type="gramStart"/>
+      <w:r>
+        <w:t>' ]</w:t>
+      </w:r>
+      <w:proofErr w:type="gramEnd"/>
+    </w:p>
+    <w:p>
+      <w:pPr>
+        <w:pStyle w:val="ListParagraph"/>
+        <w:numPr>
+          <w:ilvl w:val="0"/>
+          <w:numId w:val="13"/>
+        </w:numPr>
+        <w:rPr>
+          <w:b/>
+        </w:rPr>
+      </w:pPr>
+      <w:r>
+        <w:t xml:space="preserve">Various COB test data from </w:t>
+      </w:r>
+      <w:proofErr w:type="spellStart"/>
+      <w:r>
+        <w:t>OrtelTE.dbo.ChirpSpecTrumData</w:t>
+      </w:r>
+      <w:proofErr w:type="spellEnd"/>
+      <w:r>
+        <w:t xml:space="preserve"> in SQL</w:t>
+      </w:r>
+    </w:p>
+    <w:p>
+      <w:r>
+        <w:rPr>
+          <w:b/>
+        </w:rPr>
+        <w:t xml:space="preserve">Laser Data: </w:t>
+      </w:r>
+      <w:r>
+        <w:t>[ '</w:t>
+      </w:r>
+      <w:proofErr w:type="spellStart"/>
+      <w:r>
+        <w:t>Laser_RFClipping</w:t>
+      </w:r>
+      <w:proofErr w:type="spellEnd"/>
+      <w:r>
+        <w:t>', '</w:t>
+      </w:r>
+      <w:proofErr w:type="spellStart"/>
+      <w:r>
+        <w:t>Laser_Ith</w:t>
+      </w:r>
+      <w:proofErr w:type="spellEnd"/>
+      <w:r>
+        <w:t>', '</w:t>
+      </w:r>
+      <w:proofErr w:type="spellStart"/>
+      <w:r>
+        <w:t>Laser_Slopeff</w:t>
+      </w:r>
+      <w:proofErr w:type="spellEnd"/>
+      <w:r>
+        <w:t>', '</w:t>
+      </w:r>
+      <w:proofErr w:type="spellStart"/>
+      <w:r>
+        <w:t>Laser_Temperature</w:t>
+      </w:r>
+      <w:proofErr w:type="spellEnd"/>
+      <w:r>
+        <w:t>', '</w:t>
+      </w:r>
+      <w:proofErr w:type="spellStart"/>
+      <w:r>
+        <w:t>Laser_Chirp</w:t>
+      </w:r>
+      <w:proofErr w:type="spellEnd"/>
+      <w:r>
+        <w:t>', '</w:t>
+      </w:r>
+      <w:proofErr w:type="spellStart"/>
+      <w:r>
+        <w:t>Laser_WaveLen</w:t>
+      </w:r>
+      <w:proofErr w:type="spellEnd"/>
+      <w:r>
+        <w:t>', '</w:t>
+      </w:r>
+      <w:proofErr w:type="spellStart"/>
+      <w:r>
+        <w:t>Laser_SMSR</w:t>
+      </w:r>
+      <w:proofErr w:type="spellEnd"/>
+      <w:r>
+        <w:t>', '</w:t>
+      </w:r>
+      <w:proofErr w:type="spellStart"/>
+      <w:r>
+        <w:t>Laser_Ibb</w:t>
+      </w:r>
+      <w:proofErr w:type="spellEnd"/>
+      <w:r>
+        <w:t>', '</w:t>
+      </w:r>
+      <w:proofErr w:type="spellStart"/>
+      <w:r>
+        <w:t>Laser_PowerIbb</w:t>
+      </w:r>
+      <w:proofErr w:type="spellEnd"/>
+      <w:r>
+        <w:t>', '</w:t>
+      </w:r>
+      <w:proofErr w:type="spellStart"/>
+      <w:r>
+        <w:t>Laser_Iop</w:t>
+      </w:r>
+      <w:proofErr w:type="spellEnd"/>
+      <w:r>
+        <w:t>', '</w:t>
+      </w:r>
+      <w:proofErr w:type="spellStart"/>
+      <w:r>
+        <w:t>Laser_Pop</w:t>
+      </w:r>
+      <w:proofErr w:type="spellEnd"/>
+      <w:r>
+        <w:t>', '</w:t>
+      </w:r>
+      <w:proofErr w:type="spellStart"/>
+      <w:r>
+        <w:t>Laser_CSO_Chirp</w:t>
+      </w:r>
+      <w:proofErr w:type="spellEnd"/>
+      <w:proofErr w:type="gramStart"/>
+      <w:r>
+        <w:t>' ]</w:t>
+      </w:r>
+      <w:proofErr w:type="gramEnd"/>
+    </w:p>
+    <w:p>
+      <w:pPr>
+        <w:pStyle w:val="ListParagraph"/>
+        <w:numPr>
+          <w:ilvl w:val="0"/>
+          <w:numId w:val="13"/>
+        </w:numPr>
+      </w:pPr>
+      <w:r>
+        <w:t xml:space="preserve">Various LM test data from </w:t>
+      </w:r>
+      <w:proofErr w:type="spellStart"/>
+      <w:proofErr w:type="gramStart"/>
+      <w:r>
+        <w:t>OrtelTE.dbo.Module.Distortion</w:t>
+      </w:r>
+      <w:proofErr w:type="spellEnd"/>
+      <w:proofErr w:type="gramEnd"/>
+    </w:p>
+    <w:p>
+      <w:r>
+        <w:rPr>
+          <w:b/>
+        </w:rPr>
+        <w:t xml:space="preserve">Non-normally distributed data: </w:t>
+      </w:r>
+      <w:r>
+        <w:t>[ '</w:t>
+      </w:r>
+      <w:proofErr w:type="spellStart"/>
+      <w:r>
+        <w:t>Chip_DetuneAmpl</w:t>
+      </w:r>
+      <w:proofErr w:type="spellEnd"/>
+      <w:r>
+        <w:t>', '</w:t>
+      </w:r>
+      <w:proofErr w:type="spellStart"/>
+      <w:r>
+        <w:t>Chip_PartNo</w:t>
+      </w:r>
+      <w:proofErr w:type="spellEnd"/>
+      <w:proofErr w:type="gramStart"/>
+      <w:r>
+        <w:t>' ]</w:t>
+      </w:r>
+      <w:proofErr w:type="gramEnd"/>
+    </w:p>
+    <w:p>
+      <w:pPr>
+        <w:rPr>
+          <w:b/>
+        </w:rPr>
+      </w:pPr>
+      <w:r>
+        <w:rPr>
+          <w:b/>
+        </w:rPr>
+        <w:t xml:space="preserve">Identifier data: </w:t>
+      </w:r>
+      <w:r>
+        <w:t>[ '</w:t>
+      </w:r>
+      <w:proofErr w:type="spellStart"/>
+      <w:r>
+        <w:t>RecordId</w:t>
+      </w:r>
+      <w:proofErr w:type="spellEnd"/>
+      <w:r>
+        <w:t>', 'Batch', 'Chip</w:t>
+      </w:r>
+      <w:proofErr w:type="gramStart"/>
+      <w:r>
+        <w:t>' ]</w:t>
+      </w:r>
+      <w:proofErr w:type="gramEnd"/>
+      <w:r>
+        <w:rPr>
+          <w:b/>
+        </w:rPr>
+        <w:t xml:space="preserve"> </w:t>
+      </w:r>
+    </w:p>
+    <w:p>
+      <w:pPr>
+        <w:pStyle w:val="ListParagraph"/>
+        <w:numPr>
+          <w:ilvl w:val="0"/>
+          <w:numId w:val="13"/>
+        </w:numPr>
+        <w:rPr>
+          <w:b/>
+        </w:rPr>
+      </w:pPr>
+      <w:r>
+        <w:t xml:space="preserve">Information used to </w:t>
+      </w:r>
+      <w:r>
+        <w:t>identify COBs and link LMs to their respective COBs</w:t>
+      </w:r>
+    </w:p>
+    <w:p>
+      <w:r>
+        <w:rPr>
+          <w:b/>
+        </w:rPr>
+        <w:t xml:space="preserve">Date Data: </w:t>
+      </w:r>
+      <w:r>
+        <w:t>[ '</w:t>
+      </w:r>
+      <w:proofErr w:type="spellStart"/>
+      <w:r>
+        <w:t>LaserTimestamp</w:t>
+      </w:r>
+      <w:proofErr w:type="spellEnd"/>
+      <w:r>
+        <w:t>', '</w:t>
+      </w:r>
+      <w:proofErr w:type="spellStart"/>
+      <w:r>
+        <w:t>DeltaDate</w:t>
+      </w:r>
+      <w:proofErr w:type="spellEnd"/>
+      <w:r>
+        <w:t>', 'Timestamp</w:t>
+      </w:r>
+      <w:proofErr w:type="gramStart"/>
+      <w:r>
+        <w:t>' ]</w:t>
+      </w:r>
+      <w:proofErr w:type="gramEnd"/>
+    </w:p>
+    <w:p>
+      <w:pPr>
+        <w:pStyle w:val="ListParagraph"/>
+        <w:numPr>
+          <w:ilvl w:val="0"/>
+          <w:numId w:val="13"/>
+        </w:numPr>
+      </w:pPr>
+      <w:r>
+        <w:t>Information on when tests were run</w:t>
+      </w:r>
+    </w:p>
+    <w:p>
+      <w:pPr>
+        <w:pStyle w:val="ListParagraph"/>
+        <w:numPr>
+          <w:ilvl w:val="0"/>
+          <w:numId w:val="13"/>
+        </w:numPr>
+      </w:pPr>
+      <w:r>
+        <w:t>Timestamp: COB test date</w:t>
+      </w:r>
+    </w:p>
+    <w:p>
+      <w:pPr>
+        <w:pStyle w:val="ListParagraph"/>
+        <w:numPr>
+          <w:ilvl w:val="0"/>
+          <w:numId w:val="13"/>
+        </w:numPr>
+      </w:pPr>
+      <w:proofErr w:type="spellStart"/>
+      <w:r>
+        <w:t>LaserTimestamp</w:t>
+      </w:r>
+      <w:proofErr w:type="spellEnd"/>
+      <w:r>
+        <w:t>: LM test date</w:t>
+      </w:r>
+    </w:p>
+    <w:p>
+      <w:pPr>
+        <w:pStyle w:val="ListParagraph"/>
+        <w:numPr>
+          <w:ilvl w:val="0"/>
+          <w:numId w:val="13"/>
+        </w:numPr>
+      </w:pPr>
+      <w:proofErr w:type="spellStart"/>
+      <w:r>
+        <w:t>DeltaDate</w:t>
+      </w:r>
+      <w:proofErr w:type="spellEnd"/>
+      <w:r>
+        <w:t>: Difference between LM and COB test dates in days, used as a measure of ‘time spent in inventory’</w:t>
+      </w:r>
+    </w:p>
+    <w:p>
+      <w:r>
+        <w:rPr>
+          <w:b/>
+        </w:rPr>
+        <w:t xml:space="preserve">Channel Data: </w:t>
+      </w:r>
+      <w:r>
+        <w:t>[ '</w:t>
+      </w:r>
+      <w:proofErr w:type="spellStart"/>
+      <w:r>
+        <w:t>PredictChannel</w:t>
+      </w:r>
+      <w:proofErr w:type="spellEnd"/>
+      <w:proofErr w:type="gramStart"/>
+      <w:r>
+        <w:t>' ]</w:t>
+      </w:r>
+      <w:proofErr w:type="gramEnd"/>
+    </w:p>
+    <w:p>
+      <w:pPr>
+        <w:pStyle w:val="ListParagraph"/>
+        <w:numPr>
+          <w:ilvl w:val="0"/>
+          <w:numId w:val="13"/>
+        </w:numPr>
+      </w:pPr>
+      <w:r>
+        <w:t>Used to split up COBs by the channel they are assigned</w:t>
+      </w:r>
+    </w:p>
+    <w:p>
+      <w:pPr>
+        <w:pStyle w:val="ListParagraph"/>
+        <w:numPr>
+          <w:ilvl w:val="0"/>
+          <w:numId w:val="13"/>
+        </w:numPr>
+      </w:pPr>
+      <w:r>
+        <w:t>Unsure if this is the same as final channel</w:t>
+      </w:r>
+    </w:p>
+    <w:p>
+      <w:r>
+        <w:br w:type="page"/>
+      </w:r>
+    </w:p>
+    <w:p>
+      <w:pPr>
+        <w:pStyle w:val="Heading2"/>
+      </w:pPr>
+      <w:r>
+        <w:lastRenderedPageBreak/>
+        <w:t>6.2 Chance to be Picked (</w:t>
+      </w:r>
+      <w:r>
+        <w:t xml:space="preserve">By </w:t>
+      </w:r>
+      <w:r>
+        <w:t>Da</w:t>
+      </w:r>
+      <w:r>
+        <w:t>ys Spent in Inventory</w:t>
+      </w:r>
+      <w:r>
+        <w:t>)</w:t>
+      </w:r>
+    </w:p>
+    <w:p>
+      <w:pPr>
+        <w:ind w:firstLine="720"/>
+      </w:pPr>
+      <w:r>
+        <w:t>This first model attempts to measure the chance of a COB unit to be picked by the time it has spent in inventory (time since being tested as a COB unit)</w:t>
+      </w:r>
+      <w:r>
+        <w:t>. This just simply looks at historical data of when other units are picked.</w:t>
+      </w:r>
+    </w:p>
+    <w:p>
+      <w:pPr>
+        <w:ind w:firstLine="720"/>
+      </w:pPr>
+      <w:r>
+        <w:t xml:space="preserve">Intuitively, we may expect the chance of a COB unit to be picked to decrease over time. </w:t>
+      </w:r>
+    </w:p>
+    <w:p>
+      <w:pPr>
+        <w:ind w:firstLine="720"/>
+      </w:pPr>
+      <w:r>
+        <w:t>Calculation:</w:t>
+      </w:r>
+    </w:p>
+    <w:p>
+      <w:pPr>
+        <w:ind w:firstLine="720"/>
+        <w:jc w:val="center"/>
+      </w:pPr>
+      <m:oMathPara>
+        <m:oMath>
+          <m:r>
+            <w:rPr>
+              <w:rFonts w:ascii="Cambria Math" w:hAnsi="Cambria Math"/>
+            </w:rPr>
+            <m:t xml:space="preserve">% chance to be Picked= </m:t>
+          </m:r>
+          <m:f>
+            <m:fPr>
+              <m:ctrlPr>
+                <w:rPr>
+                  <w:rFonts w:ascii="Cambria Math" w:hAnsi="Cambria Math"/>
+                  <w:i/>
+                </w:rPr>
+              </m:ctrlPr>
+            </m:fPr>
+            <m:num>
+              <m:r>
+                <w:rPr>
+                  <w:rFonts w:ascii="Cambria Math" w:hAnsi="Cambria Math"/>
+                </w:rPr>
+                <m:t xml:space="preserve"># units with greater time spent in inventory that were picked </m:t>
+              </m:r>
+            </m:num>
+            <m:den>
+              <m:r>
+                <w:rPr>
+                  <w:rFonts w:ascii="Cambria Math" w:hAnsi="Cambria Math"/>
+                </w:rPr>
+                <m:t># units with greater time spent in inventory that were not picked</m:t>
+              </m:r>
+            </m:den>
+          </m:f>
+        </m:oMath>
+      </m:oMathPara>
+    </w:p>
+    <w:p>
+      <w:pPr>
+        <w:ind w:firstLine="720"/>
+      </w:pPr>
+      <w:r>
+        <w:rPr>
+          <w:noProof/>
+        </w:rPr>
+        <w:drawing>
+          <wp:anchor distT="0" distB="0" distL="114300" distR="114300" simplePos="0" relativeHeight="251658240" behindDoc="0" locked="0" layoutInCell="1" allowOverlap="1" wp14:anchorId="1CAC676B">
+            <wp:simplePos x="0" y="0"/>
+            <wp:positionH relativeFrom="page">
+              <wp:align>left</wp:align>
+            </wp:positionH>
+            <wp:positionV relativeFrom="paragraph">
+              <wp:posOffset>286004</wp:posOffset>
+            </wp:positionV>
+            <wp:extent cx="7753350" cy="4135120"/>
+            <wp:effectExtent l="0" t="0" r="0" b="0"/>
+            <wp:wrapSquare wrapText="bothSides"/>
+            <wp:docPr id="28" name="Picture 28"/>
+            <wp:cNvGraphicFramePr>
+              <a:graphicFrameLocks xmlns:a="http://schemas.openxmlformats.org/drawingml/2006/main" noChangeAspect="1"/>
+            </wp:cNvGraphicFramePr>
+            <a:graphic xmlns:a="http://schemas.openxmlformats.org/drawingml/2006/main">
+              <a:graphicData uri="http://schemas.openxmlformats.org/drawingml/2006/picture">
+                <pic:pic xmlns:pic="http://schemas.openxmlformats.org/drawingml/2006/picture">
+                  <pic:nvPicPr>
+                    <pic:cNvPr id="0" name="Picture 4"/>
+                    <pic:cNvPicPr>
+                      <a:picLocks noChangeAspect="1" noChangeArrowheads="1"/>
+                    </pic:cNvPicPr>
+                  </pic:nvPicPr>
+                  <pic:blipFill>
+                    <a:blip r:embed="rId30">
+                      <a:extLst>
+                        <a:ext uri="{28A0092B-C50C-407E-A947-70E740481C1C}">
+                          <a14:useLocalDpi xmlns:a14="http://schemas.microsoft.com/office/drawing/2010/main" val="0"/>
+                        </a:ext>
+                      </a:extLst>
+                    </a:blip>
+                    <a:srcRect/>
+                    <a:stretch>
+                      <a:fillRect/>
+                    </a:stretch>
+                  </pic:blipFill>
+                  <pic:spPr bwMode="auto">
+                    <a:xfrm>
+                      <a:off x="0" y="0"/>
+                      <a:ext cx="7753881" cy="4135403"/>
+                    </a:xfrm>
+                    <a:prstGeom prst="rect">
+                      <a:avLst/>
+                    </a:prstGeom>
+                    <a:noFill/>
+                    <a:ln>
+                      <a:noFill/>
+                    </a:ln>
+                  </pic:spPr>
+                </pic:pic>
+              </a:graphicData>
+            </a:graphic>
+            <wp14:sizeRelH relativeFrom="margin">
+              <wp14:pctWidth>0</wp14:pctWidth>
+            </wp14:sizeRelH>
+            <wp14:sizeRelV relativeFrom="margin">
+              <wp14:pctHeight>0</wp14:pctHeight>
+            </wp14:sizeRelV>
+          </wp:anchor>
+        </w:drawing>
+      </w:r>
+      <w:r>
+        <w:t>Which modeled looks as the following:</w:t>
+      </w:r>
+      <w:r>
+        <w:rPr>
+          <w:noProof/>
+        </w:rPr>
+        <w:t xml:space="preserve"> </w:t>
+      </w:r>
+    </w:p>
+    <w:p>
+      <w:pPr>
+        <w:ind w:firstLine="720"/>
+      </w:pPr>
+      <w:r>
+        <w:t xml:space="preserve">We can quickly get a rough estimate of the likelihood of a unit being picked simply by plugging in the number of days it has been in inventory for. </w:t>
+      </w:r>
+    </w:p>
+    <w:p>
+      <w:pPr>
+        <w:ind w:firstLine="720"/>
+      </w:pPr>
+      <w:r>
+        <w:t xml:space="preserve">From the start, a unit only has a ~25% of being picked, simply due to differences in production and usage of COBs. </w:t>
+      </w:r>
+      <w:r>
+        <w:t>After about 130 days in inventory, this chance falls to ~10%, and is nearly 0% around 400 days.</w:t>
+      </w:r>
+    </w:p>
+    <w:p>
+      <w:pPr>
+        <w:ind w:firstLine="720"/>
+      </w:pPr>
+      <w:r>
+        <w:t>We can also take a look at the distributions of days in inventory for units selected and not selected:</w:t>
+      </w:r>
+    </w:p>
+    <w:p>
+      <w:r>
+        <w:br w:type="page"/>
+      </w:r>
+    </w:p>
+    <w:p>
+      <w:pPr>
+        <w:ind w:firstLine="720"/>
+        <w:rPr>
+          <w:i/>
+        </w:rPr>
+      </w:pPr>
+      <w:r>
+        <w:rPr>
+          <w:noProof/>
+        </w:rPr>
+        <w:lastRenderedPageBreak/>
+        <w:drawing>
+          <wp:anchor distT="0" distB="0" distL="114300" distR="114300" simplePos="0" relativeHeight="251659264" behindDoc="0" locked="0" layoutInCell="1" allowOverlap="1">
+            <wp:simplePos x="0" y="0"/>
+            <wp:positionH relativeFrom="column">
+              <wp:posOffset>-581025</wp:posOffset>
+            </wp:positionH>
+            <wp:positionV relativeFrom="paragraph">
+              <wp:posOffset>0</wp:posOffset>
+            </wp:positionV>
+            <wp:extent cx="7219950" cy="4813300"/>
+            <wp:effectExtent l="0" t="0" r="0" b="6350"/>
+            <wp:wrapSquare wrapText="bothSides"/>
+            <wp:docPr id="29" name="Picture 29"/>
+            <wp:cNvGraphicFramePr>
+              <a:graphicFrameLocks xmlns:a="http://schemas.openxmlformats.org/drawingml/2006/main" noChangeAspect="1"/>
+            </wp:cNvGraphicFramePr>
+            <a:graphic xmlns:a="http://schemas.openxmlformats.org/drawingml/2006/main">
+              <a:graphicData uri="http://schemas.openxmlformats.org/drawingml/2006/picture">
+                <pic:pic xmlns:pic="http://schemas.openxmlformats.org/drawingml/2006/picture">
+                  <pic:nvPicPr>
+                    <pic:cNvPr id="0" name="Picture 6"/>
+                    <pic:cNvPicPr>
+                      <a:picLocks noChangeAspect="1" noChangeArrowheads="1"/>
+                    </pic:cNvPicPr>
+                  </pic:nvPicPr>
+                  <pic:blipFill>
+                    <a:blip r:embed="rId31">
+                      <a:extLst>
+                        <a:ext uri="{28A0092B-C50C-407E-A947-70E740481C1C}">
+                          <a14:useLocalDpi xmlns:a14="http://schemas.microsoft.com/office/drawing/2010/main" val="0"/>
+                        </a:ext>
+                      </a:extLst>
+                    </a:blip>
+                    <a:srcRect/>
+                    <a:stretch>
+                      <a:fillRect/>
+                    </a:stretch>
+                  </pic:blipFill>
+                  <pic:spPr bwMode="auto">
+                    <a:xfrm>
+                      <a:off x="0" y="0"/>
+                      <a:ext cx="7219950" cy="4813300"/>
+                    </a:xfrm>
+                    <a:prstGeom prst="rect">
+                      <a:avLst/>
+                    </a:prstGeom>
+                    <a:noFill/>
+                    <a:ln>
+                      <a:noFill/>
+                    </a:ln>
+                  </pic:spPr>
+                </pic:pic>
+              </a:graphicData>
+            </a:graphic>
+            <wp14:sizeRelH relativeFrom="margin">
+              <wp14:pctWidth>0</wp14:pctWidth>
+            </wp14:sizeRelH>
+            <wp14:sizeRelV relativeFrom="margin">
+              <wp14:pctHeight>0</wp14:pctHeight>
+            </wp14:sizeRelV>
+          </wp:anchor>
+        </w:drawing>
+      </w:r>
+      <w:r>
+        <w:rPr>
+          <w:i/>
+        </w:rPr>
+        <w:t>(note: the y-axis is simply a distribution, and does not have much inherent meaning)</w:t>
+      </w:r>
+    </w:p>
+    <w:p>
+      <w:pPr>
+        <w:ind w:firstLine="720"/>
+      </w:pPr>
+      <w:r>
+        <w:t xml:space="preserve">A look at these two charts shows quite clearly that the chance of being </w:t>
+      </w:r>
+      <w:r>
+        <w:t>picked spikes at within the first 30 days of a COB being produced, and rapidly drops off.</w:t>
+      </w:r>
+    </w:p>
+    <w:p>
+      <w:pPr>
+        <w:ind w:firstLine="720"/>
+      </w:pPr>
+      <w:r>
+        <w:t>The bottom chart shows units that haven’t been picked, the roughly even distribution tells us that units are produced at a pretty regular interval at all times.</w:t>
+      </w:r>
+    </w:p>
+    <w:p>
+      <w:pPr>
+        <w:ind w:firstLine="720"/>
+      </w:pPr>
+    </w:p>
+    <w:p>
+      <w:pPr>
+        <w:pStyle w:val="Heading2"/>
+      </w:pPr>
+      <w:r>
+        <w:t>6.3 Percentage Chance to be Picked (</w:t>
+      </w:r>
+      <w:r>
+        <w:t xml:space="preserve">By </w:t>
+      </w:r>
+      <w:r>
+        <w:t>COB Test Data)</w:t>
+      </w:r>
+    </w:p>
+    <w:p>
+      <w:r>
+        <w:tab/>
+        <w:t>The next model aims to measure the same thing as the previous, but through COB test data. Thus, this model is much more specific to the COB unit, rather than generalized across all COB historical data.</w:t>
+      </w:r>
+    </w:p>
+    <w:p>
+      <w:r>
+        <w:tab/>
+        <w:t>This model was built simply by labelling COBs as picked when they had a matching LM, and as not picked when they did not (using the same data as the previous model)</w:t>
+      </w:r>
+    </w:p>
+    <w:p/>
+    <w:p/>
+    <w:p>
+      <w:r>
+        <w:lastRenderedPageBreak/>
+        <w:tab/>
+        <w:t xml:space="preserve">Various machine learning classifiers were used for this data. </w:t>
+      </w:r>
+      <w:r>
+        <w:t>For each model, an accuracy score was calculated to determine whether or not there was actually any predictive capability with the COB test data</w:t>
+      </w:r>
+      <w:r>
+        <w:t>:</w:t>
+      </w:r>
+    </w:p>
+    <w:p>
+      <w:pPr>
+        <w:rPr>
+          <w:b/>
+        </w:rPr>
+      </w:pPr>
+      <w:r>
+        <w:rPr>
+          <w:b/>
+        </w:rPr>
+        <w:t>Naïve Bayes Classifier:</w:t>
+      </w:r>
+    </w:p>
+    <w:p>
+      <w:pPr>
+        <w:pStyle w:val="ListParagraph"/>
+        <w:numPr>
+          <w:ilvl w:val="0"/>
+          <w:numId w:val="13"/>
+        </w:numPr>
+      </w:pPr>
+      <w:r>
+        <w:t xml:space="preserve">Quick baseline </w:t>
+      </w:r>
+      <w:r>
+        <w:t>classifier</w:t>
+      </w:r>
+    </w:p>
+    <w:p>
+      <w:pPr>
+        <w:pStyle w:val="ListParagraph"/>
+        <w:numPr>
+          <w:ilvl w:val="0"/>
+          <w:numId w:val="13"/>
+        </w:numPr>
+      </w:pPr>
+      <w:r>
+        <w:t xml:space="preserve">Accuracy with outliers removed: </w:t>
+      </w:r>
+      <w:r>
+        <w:rPr>
+          <w:b/>
+        </w:rPr>
+        <w:t>68.7%</w:t>
+      </w:r>
+    </w:p>
+    <w:p>
+      <w:pPr>
+        <w:pStyle w:val="ListParagraph"/>
+        <w:numPr>
+          <w:ilvl w:val="0"/>
+          <w:numId w:val="13"/>
+        </w:numPr>
+      </w:pPr>
+      <w:r>
+        <w:t xml:space="preserve">Accuracy with outliers: </w:t>
+      </w:r>
+      <w:r>
+        <w:rPr>
+          <w:b/>
+        </w:rPr>
+        <w:t>41.0%</w:t>
+      </w:r>
+    </w:p>
+    <w:p>
+      <w:pPr>
+        <w:rPr>
+          <w:b/>
+        </w:rPr>
+      </w:pPr>
+      <w:r>
+        <w:rPr>
+          <w:b/>
+        </w:rPr>
+        <w:t>Support Vector Machine Classifier:</w:t>
+      </w:r>
+    </w:p>
+    <w:p>
+      <w:pPr>
+        <w:pStyle w:val="ListParagraph"/>
+        <w:numPr>
+          <w:ilvl w:val="0"/>
+          <w:numId w:val="13"/>
+        </w:numPr>
+      </w:pPr>
+      <w:r>
+        <w:t>Trained on 20,000 samples</w:t>
+      </w:r>
+    </w:p>
+    <w:p>
+      <w:pPr>
+        <w:pStyle w:val="ListParagraph"/>
+        <w:numPr>
+          <w:ilvl w:val="0"/>
+          <w:numId w:val="13"/>
+        </w:numPr>
+      </w:pPr>
+      <w:r>
+        <w:t xml:space="preserve">Accuracy with outliers removed: </w:t>
+      </w:r>
+      <w:r>
+        <w:rPr>
+          <w:b/>
+        </w:rPr>
+        <w:t>74.9%</w:t>
+      </w:r>
+    </w:p>
+    <w:p>
+      <w:pPr>
+        <w:pStyle w:val="ListParagraph"/>
+        <w:numPr>
+          <w:ilvl w:val="0"/>
+          <w:numId w:val="13"/>
+        </w:numPr>
+      </w:pPr>
+      <w:r>
+        <w:t xml:space="preserve">Accuracy with outliers: </w:t>
+      </w:r>
+      <w:r>
+        <w:rPr>
+          <w:b/>
+        </w:rPr>
+        <w:t>73.7%</w:t>
+      </w:r>
+    </w:p>
+    <w:p>
+      <w:pPr>
+        <w:rPr>
+          <w:b/>
+        </w:rPr>
+      </w:pPr>
+      <w:r>
+        <w:rPr>
+          <w:b/>
+        </w:rPr>
+        <w:t>Random Forest Classifier:</w:t>
+      </w:r>
+    </w:p>
+    <w:p>
+      <w:pPr>
+        <w:pStyle w:val="ListParagraph"/>
+        <w:numPr>
+          <w:ilvl w:val="0"/>
+          <w:numId w:val="13"/>
+        </w:numPr>
+      </w:pPr>
+      <w:r>
+        <w:t>Trained on 80,000 samples</w:t>
+      </w:r>
+    </w:p>
+    <w:p>
+      <w:pPr>
+        <w:pStyle w:val="ListParagraph"/>
+        <w:numPr>
+          <w:ilvl w:val="0"/>
+          <w:numId w:val="13"/>
+        </w:numPr>
+      </w:pPr>
+      <w:r>
+        <w:t xml:space="preserve">Accuracy with outliers removed: </w:t>
+      </w:r>
+      <w:r>
+        <w:rPr>
+          <w:b/>
+        </w:rPr>
+        <w:t>81.0%</w:t>
+      </w:r>
+    </w:p>
+    <w:p>
+      <w:pPr>
+        <w:pStyle w:val="ListParagraph"/>
+        <w:numPr>
+          <w:ilvl w:val="0"/>
+          <w:numId w:val="13"/>
+        </w:numPr>
+      </w:pPr>
+      <w:r>
+        <w:t xml:space="preserve">Accuracy with outliers: </w:t>
+      </w:r>
+      <w:r>
+        <w:rPr>
+          <w:b/>
+        </w:rPr>
+        <w:t>81.0%</w:t>
+      </w:r>
+    </w:p>
+    <w:p/>
+    <w:p>
+      <w:pPr>
+        <w:ind w:firstLine="720"/>
+      </w:pPr>
+      <w:r>
+        <w:t xml:space="preserve">These models even prior to any hyperparameter tuning achieve moderately high predictive rates. Thus, we have reason to suspect there are desirable test results that some level of selection is being based on. So further explorations on COB test data should </w:t>
+      </w:r>
+      <w:r>
+        <w:t>produce meaningful results.</w:t>
+      </w:r>
+    </w:p>
+    <w:p>
+      <w:r>
+        <w:tab/>
+        <w:t>Additionally, the random forest classifier provides us with information on the most predictive values:</w:t>
+      </w:r>
+    </w:p>
+    <w:p>
+      <w:r>
+        <w:rPr>
+          <w:noProof/>
+        </w:rPr>
+        <w:drawing>
+          <wp:inline distT="0" distB="0" distL="0" distR="0">
+            <wp:extent cx="2390775" cy="1609725"/>
+            <wp:effectExtent l="0" t="0" r="9525" b="9525"/>
+            <wp:docPr id="30" name="Picture 30"/>
+            <wp:cNvGraphicFramePr>
+              <a:graphicFrameLocks xmlns:a="http://schemas.openxmlformats.org/drawingml/2006/main" noChangeAspect="1"/>
+            </wp:cNvGraphicFramePr>
+            <a:graphic xmlns:a="http://schemas.openxmlformats.org/drawingml/2006/main">
+              <a:graphicData uri="http://schemas.openxmlformats.org/drawingml/2006/picture">
+                <pic:pic xmlns:pic="http://schemas.openxmlformats.org/drawingml/2006/picture">
+                  <pic:nvPicPr>
+                    <pic:cNvPr id="0" name="Picture 8"/>
+                    <pic:cNvPicPr>
+                      <a:picLocks noChangeAspect="1" noChangeArrowheads="1"/>
+                    </pic:cNvPicPr>
+                  </pic:nvPicPr>
+                  <pic:blipFill>
+                    <a:blip r:embed="rId32">
+                      <a:extLst>
+                        <a:ext uri="{28A0092B-C50C-407E-A947-70E740481C1C}">
+                          <a14:useLocalDpi xmlns:a14="http://schemas.microsoft.com/office/drawing/2010/main" val="0"/>
+                        </a:ext>
+                      </a:extLst>
+                    </a:blip>
+                    <a:srcRect/>
+                    <a:stretch>
+                      <a:fillRect/>
+                    </a:stretch>
+                  </pic:blipFill>
+                  <pic:spPr bwMode="auto">
+                    <a:xfrm>
+                      <a:off x="0" y="0"/>
+                      <a:ext cx="2390775" cy="1609725"/>
+                    </a:xfrm>
+                    <a:prstGeom prst="rect">
+                      <a:avLst/>
+                    </a:prstGeom>
+                    <a:noFill/>
+                    <a:ln>
+                      <a:noFill/>
+                    </a:ln>
+                  </pic:spPr>
+                </pic:pic>
+              </a:graphicData>
+            </a:graphic>
+          </wp:inline>
+        </w:drawing>
+      </w:r>
+    </w:p>
+    <w:p>
+      <w:r>
+        <w:tab/>
+      </w:r>
+      <w:proofErr w:type="spellStart"/>
+      <w:r>
+        <w:t>PeakWL</w:t>
+      </w:r>
+      <w:proofErr w:type="spellEnd"/>
+      <w:r>
+        <w:t xml:space="preserve"> is important, as well as Chirp and SMSR as we expected from information from Ted.</w:t>
+      </w:r>
+    </w:p>
+    <w:p>
+      <w:r>
+        <w:tab/>
+        <w:t>Classifiers were not trained on the entire set of data as training was slower for SVM and Forest models, and accuracy did not increase further with more data.</w:t>
+      </w:r>
+    </w:p>
+    <w:p>
+      <w:r>
+        <w:rPr>
+          <w:b/>
+        </w:rPr>
+        <w:tab/>
+      </w:r>
+      <w:r>
+        <w:t>Hence, we may be missing test data needed to more accurately predict chip selection, or otherwise different models/hyperparameter tuning may be needed.</w:t>
+      </w:r>
+    </w:p>
+    <w:p/>
+    <w:p>
+      <w:pPr>
+        <w:pStyle w:val="Heading2"/>
+      </w:pPr>
+      <w:r>
+        <w:lastRenderedPageBreak/>
+        <w:t>6.4 PCA Visualization</w:t>
+      </w:r>
+    </w:p>
+    <w:p>
+      <w:pPr>
+        <w:ind w:firstLine="720"/>
+        <w:rPr>
+          <w:noProof/>
+        </w:rPr>
+      </w:pPr>
+      <w:r>
+        <w:t>This section is a quick visualization exercise using PCA (principal component analysis</w:t>
+      </w:r>
+      <w:r>
+        <w:t>).</w:t>
+      </w:r>
+      <w:r>
+        <w:rPr>
+          <w:noProof/>
+        </w:rPr>
+        <w:t xml:space="preserve"> </w:t>
+      </w:r>
+    </w:p>
+    <w:p>
+      <w:pPr>
+        <w:jc w:val="center"/>
+        <w:rPr>
+          <w:noProof/>
+        </w:rPr>
+      </w:pPr>
+      <w:r>
+        <w:rPr>
+          <w:noProof/>
+        </w:rPr>
+        <w:drawing>
+          <wp:inline distT="0" distB="0" distL="0" distR="0" wp14:anchorId="62F4A0EF" wp14:editId="5DCECB43">
+            <wp:extent cx="3657600" cy="3434862"/>
+            <wp:effectExtent l="0" t="0" r="0" b="0"/>
+            <wp:docPr id="27" name="Picture 27"/>
+            <wp:cNvGraphicFramePr>
+              <a:graphicFrameLocks xmlns:a="http://schemas.openxmlformats.org/drawingml/2006/main" noChangeAspect="1"/>
+            </wp:cNvGraphicFramePr>
+            <a:graphic xmlns:a="http://schemas.openxmlformats.org/drawingml/2006/main">
+              <a:graphicData uri="http://schemas.openxmlformats.org/drawingml/2006/picture">
+                <pic:pic xmlns:pic="http://schemas.openxmlformats.org/drawingml/2006/picture">
+                  <pic:nvPicPr>
+                    <pic:cNvPr id="0" name="Picture 2"/>
+                    <pic:cNvPicPr>
+                      <a:picLocks noChangeAspect="1" noChangeArrowheads="1"/>
+                    </pic:cNvPicPr>
+                  </pic:nvPicPr>
+                  <pic:blipFill>
+                    <a:blip r:embed="rId33">
+                      <a:extLst>
+                        <a:ext uri="{28A0092B-C50C-407E-A947-70E740481C1C}">
+                          <a14:useLocalDpi xmlns:a14="http://schemas.microsoft.com/office/drawing/2010/main" val="0"/>
+                        </a:ext>
+                      </a:extLst>
+                    </a:blip>
+                    <a:srcRect/>
+                    <a:stretch>
+                      <a:fillRect/>
+                    </a:stretch>
+                  </pic:blipFill>
+                  <pic:spPr bwMode="auto">
+                    <a:xfrm>
+                      <a:off x="0" y="0"/>
+                      <a:ext cx="3668500" cy="3445098"/>
+                    </a:xfrm>
+                    <a:prstGeom prst="rect">
+                      <a:avLst/>
+                    </a:prstGeom>
+                    <a:noFill/>
+                    <a:ln>
+                      <a:noFill/>
+                    </a:ln>
+                  </pic:spPr>
+                </pic:pic>
+              </a:graphicData>
+            </a:graphic>
+          </wp:inline>
+        </w:drawing>
+      </w:r>
+    </w:p>
+    <w:p>
+      <w:r>
+        <w:tab/>
+        <w:t>The data was confined to 2 components. In the above graph, COB channels are plotted by channel (as recorded by the ‘</w:t>
+      </w:r>
+      <w:proofErr w:type="spellStart"/>
+      <w:r>
+        <w:t>PredictChannel</w:t>
+      </w:r>
+      <w:proofErr w:type="spellEnd"/>
+      <w:r>
+        <w:t>’ data column)</w:t>
+      </w:r>
+    </w:p>
+    <w:p>
+      <w:pPr>
+        <w:ind w:left="360"/>
+      </w:pPr>
+      <w:r>
+        <w:t>Below is the same chart but for all channels between 18 and 64:</w:t>
+      </w:r>
+    </w:p>
+    <w:p>
+      <w:pPr>
+        <w:jc w:val="center"/>
+      </w:pPr>
+      <w:r>
+        <w:rPr>
+          <w:noProof/>
+        </w:rPr>
+        <w:drawing>
+          <wp:inline distT="0" distB="0" distL="0" distR="0">
+            <wp:extent cx="3560074" cy="3343275"/>
+            <wp:effectExtent l="0" t="0" r="2540" b="0"/>
+            <wp:docPr id="26" name="Picture 26"/>
+            <wp:cNvGraphicFramePr>
+              <a:graphicFrameLocks xmlns:a="http://schemas.openxmlformats.org/drawingml/2006/main" noChangeAspect="1"/>
+            </wp:cNvGraphicFramePr>
+            <a:graphic xmlns:a="http://schemas.openxmlformats.org/drawingml/2006/main">
+              <a:graphicData uri="http://schemas.openxmlformats.org/drawingml/2006/picture">
+                <pic:pic xmlns:pic="http://schemas.openxmlformats.org/drawingml/2006/picture">
+                  <pic:nvPicPr>
+                    <pic:cNvPr id="0" name="Picture 1"/>
+                    <pic:cNvPicPr>
+                      <a:picLocks noChangeAspect="1" noChangeArrowheads="1"/>
+                    </pic:cNvPicPr>
+                  </pic:nvPicPr>
+                  <pic:blipFill>
+                    <a:blip r:embed="rId34">
+                      <a:extLst>
+                        <a:ext uri="{28A0092B-C50C-407E-A947-70E740481C1C}">
+                          <a14:useLocalDpi xmlns:a14="http://schemas.microsoft.com/office/drawing/2010/main" val="0"/>
+                        </a:ext>
+                      </a:extLst>
+                    </a:blip>
+                    <a:srcRect/>
+                    <a:stretch>
+                      <a:fillRect/>
+                    </a:stretch>
+                  </pic:blipFill>
+                  <pic:spPr bwMode="auto">
+                    <a:xfrm>
+                      <a:off x="0" y="0"/>
+                      <a:ext cx="3567795" cy="3350525"/>
+                    </a:xfrm>
+                    <a:prstGeom prst="rect">
+                      <a:avLst/>
+                    </a:prstGeom>
+                    <a:noFill/>
+                    <a:ln>
+                      <a:noFill/>
+                    </a:ln>
+                  </pic:spPr>
+                </pic:pic>
+              </a:graphicData>
+            </a:graphic>
+          </wp:inline>
+        </w:drawing>
+      </w:r>
+    </w:p>
+    <w:p>
+      <w:r>
+        <w:lastRenderedPageBreak/>
+        <w:tab/>
+        <w:t>Nothing notably different. The same patterns hold across channels.</w:t>
+      </w:r>
+      <w:r>
+        <w:t xml:space="preserve"> We might expect there to be clear divisions between </w:t>
+      </w:r>
+      <w:r>
+        <w:t>channels. But here is a breakdown of the factors in each PCA axis:</w:t>
+      </w:r>
+    </w:p>
+    <w:p>
+      <w:r>
+        <w:rPr>
+          <w:noProof/>
+        </w:rPr>
+        <w:drawing>
+          <wp:inline distT="0" distB="0" distL="0" distR="0">
+            <wp:extent cx="5200650" cy="2419350"/>
+            <wp:effectExtent l="0" t="0" r="0" b="0"/>
+            <wp:docPr id="32" name="Picture 32"/>
+            <wp:cNvGraphicFramePr>
+              <a:graphicFrameLocks xmlns:a="http://schemas.openxmlformats.org/drawingml/2006/main" noChangeAspect="1"/>
+            </wp:cNvGraphicFramePr>
+            <a:graphic xmlns:a="http://schemas.openxmlformats.org/drawingml/2006/main">
+              <a:graphicData uri="http://schemas.openxmlformats.org/drawingml/2006/picture">
+                <pic:pic xmlns:pic="http://schemas.openxmlformats.org/drawingml/2006/picture">
+                  <pic:nvPicPr>
+                    <pic:cNvPr id="0" name="Picture 4"/>
+                    <pic:cNvPicPr>
+                      <a:picLocks noChangeAspect="1" noChangeArrowheads="1"/>
+                    </pic:cNvPicPr>
+                  </pic:nvPicPr>
+                  <pic:blipFill>
+                    <a:blip r:embed="rId35">
+                      <a:extLst>
+                        <a:ext uri="{28A0092B-C50C-407E-A947-70E740481C1C}">
+                          <a14:useLocalDpi xmlns:a14="http://schemas.microsoft.com/office/drawing/2010/main" val="0"/>
+                        </a:ext>
+                      </a:extLst>
+                    </a:blip>
+                    <a:srcRect/>
+                    <a:stretch>
+                      <a:fillRect/>
+                    </a:stretch>
+                  </pic:blipFill>
+                  <pic:spPr bwMode="auto">
+                    <a:xfrm>
+                      <a:off x="0" y="0"/>
+                      <a:ext cx="5200650" cy="2419350"/>
+                    </a:xfrm>
+                    <a:prstGeom prst="rect">
+                      <a:avLst/>
+                    </a:prstGeom>
+                    <a:noFill/>
+                    <a:ln>
+                      <a:noFill/>
+                    </a:ln>
+                  </pic:spPr>
+                </pic:pic>
+              </a:graphicData>
+            </a:graphic>
+          </wp:inline>
+        </w:drawing>
+      </w:r>
+    </w:p>
+    <w:p>
+      <w:r>
+        <w:tab/>
+        <w:t xml:space="preserve">This table gives an idea of what each of the principal components is measuring. </w:t>
+      </w:r>
+    </w:p>
+    <w:p>
+      <w:r>
+        <w:tab/>
+        <w:t xml:space="preserve">From before, we know that the PCA2 axis is the primary decider of channel, and that is most strongly affected by </w:t>
+      </w:r>
+      <w:proofErr w:type="spellStart"/>
+      <w:r>
+        <w:t>PeakWL</w:t>
+      </w:r>
+      <w:proofErr w:type="spellEnd"/>
+      <w:r>
+        <w:t>. This is expected, and may simply come from the way predicted channel is assigned.</w:t>
+      </w:r>
+    </w:p>
+    <w:p>
+      <w:r>
+        <w:tab/>
+        <w:t xml:space="preserve">A simple Naïve Bayes Classifier trained on only the </w:t>
+      </w:r>
+      <w:proofErr w:type="spellStart"/>
+      <w:r>
+        <w:t>PeakWL</w:t>
+      </w:r>
+      <w:proofErr w:type="spellEnd"/>
+      <w:r>
+        <w:t xml:space="preserve"> actually produces an accuracy score of </w:t>
+      </w:r>
+      <w:r>
+        <w:rPr>
+          <w:b/>
+        </w:rPr>
+        <w:t xml:space="preserve">89.8% </w:t>
+      </w:r>
+      <w:r>
+        <w:t xml:space="preserve">in predicting the value for the predicted channel. </w:t>
+      </w:r>
+    </w:p>
+    <w:p>
+      <w:r>
+        <w:tab/>
+        <w:t>Unfortunately</w:t>
+      </w:r>
+      <w:r>
+        <w:t xml:space="preserve">, removing the </w:t>
+      </w:r>
+      <w:proofErr w:type="spellStart"/>
+      <w:r>
+        <w:t>PeakWL</w:t>
+      </w:r>
+      <w:proofErr w:type="spellEnd"/>
+      <w:r>
+        <w:t xml:space="preserve"> from the PCA produces the following plot:</w:t>
+      </w:r>
+    </w:p>
+    <w:p>
+      <w:r>
+        <w:rPr>
+          <w:noProof/>
+        </w:rPr>
+        <w:lastRenderedPageBreak/>
+        <w:drawing>
+          <wp:inline distT="0" distB="0" distL="0" distR="0">
+            <wp:extent cx="5562600" cy="5220036"/>
+            <wp:effectExtent l="0" t="0" r="0" b="0"/>
+            <wp:docPr id="34" name="Picture 34"/>
+            <wp:cNvGraphicFramePr>
+              <a:graphicFrameLocks xmlns:a="http://schemas.openxmlformats.org/drawingml/2006/main" noChangeAspect="1"/>
+            </wp:cNvGraphicFramePr>
+            <a:graphic xmlns:a="http://schemas.openxmlformats.org/drawingml/2006/main">
+              <a:graphicData uri="http://schemas.openxmlformats.org/drawingml/2006/picture">
+                <pic:pic xmlns:pic="http://schemas.openxmlformats.org/drawingml/2006/picture">
+                  <pic:nvPicPr>
+                    <pic:cNvPr id="0" name="Picture 8"/>
+                    <pic:cNvPicPr>
+                      <a:picLocks noChangeAspect="1" noChangeArrowheads="1"/>
+                    </pic:cNvPicPr>
+                  </pic:nvPicPr>
+                  <pic:blipFill>
+                    <a:blip r:embed="rId36">
+                      <a:extLst>
+                        <a:ext uri="{28A0092B-C50C-407E-A947-70E740481C1C}">
+                          <a14:useLocalDpi xmlns:a14="http://schemas.microsoft.com/office/drawing/2010/main" val="0"/>
+                        </a:ext>
+                      </a:extLst>
+                    </a:blip>
+                    <a:srcRect/>
+                    <a:stretch>
+                      <a:fillRect/>
+                    </a:stretch>
+                  </pic:blipFill>
+                  <pic:spPr bwMode="auto">
+                    <a:xfrm>
+                      <a:off x="0" y="0"/>
+                      <a:ext cx="5581768" cy="5238023"/>
+                    </a:xfrm>
+                    <a:prstGeom prst="rect">
+                      <a:avLst/>
+                    </a:prstGeom>
+                    <a:noFill/>
+                    <a:ln>
+                      <a:noFill/>
+                    </a:ln>
+                  </pic:spPr>
+                </pic:pic>
+              </a:graphicData>
+            </a:graphic>
+          </wp:inline>
+        </w:drawing>
+      </w:r>
+    </w:p>
+    <w:p>
+      <w:r>
+        <w:tab/>
+        <w:t xml:space="preserve">Where there are no longer clear divisions between the </w:t>
+      </w:r>
+      <w:proofErr w:type="spellStart"/>
+      <w:r>
+        <w:t>PredictChannel</w:t>
+      </w:r>
+      <w:proofErr w:type="spellEnd"/>
+      <w:r>
+        <w:t xml:space="preserve"> values. Hence, there is likely not any merit in attempting to divide data into channels. In fact, the channel information is essentially held within the </w:t>
+      </w:r>
+      <w:proofErr w:type="spellStart"/>
+      <w:r>
+        <w:t>PeakWL</w:t>
+      </w:r>
+      <w:proofErr w:type="spellEnd"/>
+      <w:r>
+        <w:t>, so any data with that becomes problematic if we are simply selecting COBs based on their channel (which we likely are).</w:t>
+      </w:r>
+    </w:p>
+    <w:p>
+      <w:pPr>
+        <w:rPr>
+          <w:rFonts w:asciiTheme="majorHAnsi" w:eastAsiaTheme="majorEastAsia" w:hAnsiTheme="majorHAnsi" w:cstheme="majorBidi"/>
+          <w:color w:val="2F5496" w:themeColor="accent1" w:themeShade="BF"/>
+          <w:sz w:val="26"/>
+          <w:szCs w:val="26"/>
+        </w:rPr>
+      </w:pPr>
+      <w:r>
+        <w:br w:type="page"/>
+      </w:r>
+    </w:p>
+    <w:p>
+      <w:pPr>
+        <w:pStyle w:val="Heading2"/>
+      </w:pPr>
+      <w:r>
+        <w:lastRenderedPageBreak/>
+        <w:t xml:space="preserve">6.5 Revisiting Classifier Models (Chance </w:t>
+      </w:r>
+      <w:proofErr w:type="gramStart"/>
+      <w:r>
+        <w:t>To</w:t>
+      </w:r>
+      <w:proofErr w:type="gramEnd"/>
+      <w:r>
+        <w:t xml:space="preserve"> Be Picked – COB Data)</w:t>
+      </w:r>
+    </w:p>
+    <w:p>
+      <w:r>
+        <w:tab/>
+        <w:t>Because Wavelength is so strongly correlated to the predicted channel</w:t>
+      </w:r>
+      <w:r>
+        <w:t>, which in turn is heavily affected by order amount</w:t>
+      </w:r>
+      <w:r>
+        <w:t xml:space="preserve">, we would like to know if </w:t>
+      </w:r>
+      <w:r>
+        <w:t>you can still predict picking likelihood without that information. This is because we’ll be incorporating order data in the weighting of channels by order history and don’t want to double count this information.</w:t>
+      </w:r>
+    </w:p>
+    <w:p>
+      <w:pPr>
+        <w:rPr>
+          <w:b/>
+        </w:rPr>
+      </w:pPr>
+      <w:r>
+        <w:rPr>
+          <w:b/>
+        </w:rPr>
+        <w:t xml:space="preserve">Classifier Models, </w:t>
+      </w:r>
+      <w:proofErr w:type="spellStart"/>
+      <w:r>
+        <w:rPr>
+          <w:b/>
+        </w:rPr>
+        <w:t>Chip_PeakWL</w:t>
+      </w:r>
+      <w:proofErr w:type="spellEnd"/>
+      <w:r>
+        <w:rPr>
+          <w:b/>
+        </w:rPr>
+        <w:t xml:space="preserve"> removed</w:t>
+      </w:r>
+    </w:p>
+    <w:p>
+      <w:pPr>
+        <w:rPr>
+          <w:b/>
+        </w:rPr>
+      </w:pPr>
+      <w:r>
+        <w:rPr>
+          <w:b/>
+        </w:rPr>
+        <w:t>Naïve Bayes Classifier:</w:t>
+      </w:r>
+    </w:p>
+    <w:p>
+      <w:pPr>
+        <w:pStyle w:val="ListParagraph"/>
+        <w:numPr>
+          <w:ilvl w:val="0"/>
+          <w:numId w:val="13"/>
+        </w:numPr>
+      </w:pPr>
+      <w:r>
+        <w:t>Quick baseline classifier</w:t>
+      </w:r>
+    </w:p>
+    <w:p>
+      <w:pPr>
+        <w:pStyle w:val="ListParagraph"/>
+        <w:numPr>
+          <w:ilvl w:val="0"/>
+          <w:numId w:val="13"/>
+        </w:numPr>
+      </w:pPr>
+      <w:r>
+        <w:t xml:space="preserve">Accuracy with outliers removed: </w:t>
+      </w:r>
+      <w:r>
+        <w:rPr>
+          <w:b/>
+        </w:rPr>
+        <w:t>68.7%</w:t>
+      </w:r>
+    </w:p>
+    <w:p>
+      <w:pPr>
+        <w:rPr>
+          <w:b/>
+        </w:rPr>
+      </w:pPr>
+      <w:r>
+        <w:rPr>
+          <w:b/>
+        </w:rPr>
+        <w:t>Support Vector Machine Classifier:</w:t>
+      </w:r>
+    </w:p>
+    <w:p>
+      <w:pPr>
+        <w:pStyle w:val="ListParagraph"/>
+        <w:numPr>
+          <w:ilvl w:val="0"/>
+          <w:numId w:val="13"/>
+        </w:numPr>
+      </w:pPr>
+      <w:r>
+        <w:t>Trained on 20,000 samples</w:t>
+      </w:r>
+    </w:p>
+    <w:p>
+      <w:pPr>
+        <w:pStyle w:val="ListParagraph"/>
+        <w:numPr>
+          <w:ilvl w:val="0"/>
+          <w:numId w:val="13"/>
+        </w:numPr>
+      </w:pPr>
+      <w:r>
+        <w:t xml:space="preserve">Accuracy with outliers removed: </w:t>
+      </w:r>
+      <w:r>
+        <w:rPr>
+          <w:b/>
+        </w:rPr>
+        <w:t>7</w:t>
+      </w:r>
+      <w:r>
+        <w:rPr>
+          <w:b/>
+        </w:rPr>
+        <w:t>3.4</w:t>
+      </w:r>
+      <w:r>
+        <w:rPr>
+          <w:b/>
+        </w:rPr>
+        <w:t>%</w:t>
+      </w:r>
+    </w:p>
+    <w:p>
+      <w:pPr>
+        <w:rPr>
+          <w:b/>
+        </w:rPr>
+      </w:pPr>
+      <w:r>
+        <w:rPr>
+          <w:b/>
+        </w:rPr>
+        <w:t>Random Forest Classifier:</w:t>
+      </w:r>
+    </w:p>
+    <w:p>
+      <w:pPr>
+        <w:pStyle w:val="ListParagraph"/>
+        <w:numPr>
+          <w:ilvl w:val="0"/>
+          <w:numId w:val="13"/>
+        </w:numPr>
+      </w:pPr>
+      <w:r>
+        <w:t>Trained on 80,000 samples</w:t>
+      </w:r>
+    </w:p>
+    <w:p>
+      <w:pPr>
+        <w:pStyle w:val="ListParagraph"/>
+        <w:numPr>
+          <w:ilvl w:val="0"/>
+          <w:numId w:val="13"/>
+        </w:numPr>
+      </w:pPr>
+      <w:r>
+        <w:t xml:space="preserve">Accuracy with outliers removed: </w:t>
+      </w:r>
+      <w:r>
+        <w:rPr>
+          <w:b/>
+        </w:rPr>
+        <w:t>75.1</w:t>
+      </w:r>
+      <w:r>
+        <w:rPr>
+          <w:b/>
+        </w:rPr>
+        <w:t>%</w:t>
+      </w:r>
+    </w:p>
+    <w:p/>
+    <w:p>
+      <w:pPr>
+        <w:ind w:firstLine="360"/>
+      </w:pPr>
+      <w:r>
+        <w:t>Only the Random Forest Classifier had a significant decrease in accuracy. Further, lets evaluate the accuracy with the inclusion of Time Spent in Inventory data (merging the two predictive models)</w:t>
+      </w:r>
+    </w:p>
+    <w:p>
+      <w:pPr>
+        <w:rPr>
+          <w:b/>
+        </w:rPr>
+      </w:pPr>
+      <w:r>
+        <w:rPr>
+          <w:b/>
+        </w:rPr>
+        <w:t xml:space="preserve">Classifier Models, </w:t>
+      </w:r>
+      <w:proofErr w:type="spellStart"/>
+      <w:r>
+        <w:rPr>
+          <w:b/>
+        </w:rPr>
+        <w:t>Chip_PeakWL</w:t>
+      </w:r>
+      <w:proofErr w:type="spellEnd"/>
+      <w:r>
+        <w:rPr>
+          <w:b/>
+        </w:rPr>
+        <w:t xml:space="preserve"> removed, </w:t>
+      </w:r>
+      <w:proofErr w:type="spellStart"/>
+      <w:r>
+        <w:rPr>
+          <w:b/>
+        </w:rPr>
+        <w:t>DeltaDate</w:t>
+      </w:r>
+      <w:proofErr w:type="spellEnd"/>
+      <w:r>
+        <w:rPr>
+          <w:b/>
+        </w:rPr>
+        <w:t xml:space="preserve"> added</w:t>
+      </w:r>
+    </w:p>
+    <w:p>
+      <w:pPr>
+        <w:rPr>
+          <w:b/>
+        </w:rPr>
+      </w:pPr>
+      <w:r>
+        <w:rPr>
+          <w:b/>
+        </w:rPr>
+        <w:t>Naïve Bayes Classifier:</w:t>
+      </w:r>
+    </w:p>
+    <w:p>
+      <w:pPr>
+        <w:pStyle w:val="ListParagraph"/>
+        <w:numPr>
+          <w:ilvl w:val="0"/>
+          <w:numId w:val="13"/>
+        </w:numPr>
+      </w:pPr>
+      <w:r>
+        <w:t>Quick baseline classifier</w:t>
+      </w:r>
+    </w:p>
+    <w:p>
+      <w:pPr>
+        <w:pStyle w:val="ListParagraph"/>
+        <w:numPr>
+          <w:ilvl w:val="0"/>
+          <w:numId w:val="13"/>
+        </w:numPr>
+      </w:pPr>
+      <w:r>
+        <w:t xml:space="preserve">Accuracy with outliers removed: </w:t>
+      </w:r>
+      <w:r>
+        <w:rPr>
+          <w:b/>
+        </w:rPr>
+        <w:t>83.5</w:t>
+      </w:r>
+      <w:r>
+        <w:rPr>
+          <w:b/>
+        </w:rPr>
+        <w:t>%</w:t>
+      </w:r>
+    </w:p>
+    <w:p>
+      <w:pPr>
+        <w:rPr>
+          <w:b/>
+        </w:rPr>
+      </w:pPr>
+      <w:r>
+        <w:rPr>
+          <w:b/>
+        </w:rPr>
+        <w:t>Support Vector Machine Classifier:</w:t>
+      </w:r>
+    </w:p>
+    <w:p>
+      <w:pPr>
+        <w:pStyle w:val="ListParagraph"/>
+        <w:numPr>
+          <w:ilvl w:val="0"/>
+          <w:numId w:val="13"/>
+        </w:numPr>
+      </w:pPr>
+      <w:r>
+        <w:t>Trained on 20,000 samples</w:t>
+      </w:r>
+    </w:p>
+    <w:p>
+      <w:pPr>
+        <w:pStyle w:val="ListParagraph"/>
+        <w:numPr>
+          <w:ilvl w:val="0"/>
+          <w:numId w:val="13"/>
+        </w:numPr>
+      </w:pPr>
+      <w:r>
+        <w:t xml:space="preserve">Accuracy with outliers removed: </w:t>
+      </w:r>
+      <w:r>
+        <w:rPr>
+          <w:b/>
+        </w:rPr>
+        <w:t>7</w:t>
+      </w:r>
+      <w:r>
+        <w:rPr>
+          <w:b/>
+        </w:rPr>
+        <w:t>4.2</w:t>
+      </w:r>
+      <w:r>
+        <w:rPr>
+          <w:b/>
+        </w:rPr>
+        <w:t>%</w:t>
+      </w:r>
+    </w:p>
+    <w:p>
+      <w:pPr>
+        <w:rPr>
+          <w:b/>
+        </w:rPr>
+      </w:pPr>
+      <w:r>
+        <w:rPr>
+          <w:b/>
+        </w:rPr>
+        <w:t>Random Forest Classifier:</w:t>
+      </w:r>
+    </w:p>
+    <w:p>
+      <w:pPr>
+        <w:pStyle w:val="ListParagraph"/>
+        <w:numPr>
+          <w:ilvl w:val="0"/>
+          <w:numId w:val="13"/>
+        </w:numPr>
+      </w:pPr>
+      <w:r>
+        <w:t>Trained on 80,000 samples</w:t>
+      </w:r>
+    </w:p>
+    <w:p>
+      <w:pPr>
+        <w:pStyle w:val="ListParagraph"/>
+        <w:numPr>
+          <w:ilvl w:val="0"/>
+          <w:numId w:val="13"/>
+        </w:numPr>
+      </w:pPr>
+      <w:r>
+        <w:t xml:space="preserve">Accuracy with outliers removed: </w:t>
+      </w:r>
+      <w:r>
+        <w:rPr>
+          <w:b/>
+        </w:rPr>
+        <w:t>95.7</w:t>
+      </w:r>
+      <w:r>
+        <w:rPr>
+          <w:b/>
+        </w:rPr>
+        <w:t>%</w:t>
+      </w:r>
+    </w:p>
+    <w:p>
+      <w:pPr>
+        <w:ind w:firstLine="360"/>
+      </w:pPr>
+      <w:r>
+        <w:t xml:space="preserve">Although the Random Forest Classifier gets a very high accuracy rating, this may not be an entirely good thing to use. The model likely is only very good at predicting COB pick rates for chips that already have a high inventory date. We can try to run the model again on chips within 100 days (where chips still have a reasonable chance of being picked) </w:t>
+      </w:r>
+    </w:p>
+    <w:p/>
+    <w:p>
+      <w:r>
+        <w:br w:type="page"/>
+      </w:r>
+    </w:p>
+    <w:p>
+      <w:pPr>
+        <w:rPr>
+          <w:b/>
+        </w:rPr>
+      </w:pPr>
+      <w:r>
+        <w:rPr>
+          <w:b/>
+        </w:rPr>
+        <w:lastRenderedPageBreak/>
+        <w:t xml:space="preserve">Classifier Models, </w:t>
+      </w:r>
+      <w:proofErr w:type="spellStart"/>
+      <w:r>
+        <w:rPr>
+          <w:b/>
+        </w:rPr>
+        <w:t>Chip_PeakWL</w:t>
+      </w:r>
+      <w:proofErr w:type="spellEnd"/>
+      <w:r>
+        <w:rPr>
+          <w:b/>
+        </w:rPr>
+        <w:t xml:space="preserve"> removed, </w:t>
+      </w:r>
+      <w:proofErr w:type="spellStart"/>
+      <w:r>
+        <w:rPr>
+          <w:b/>
+        </w:rPr>
+        <w:t>DeltaDate</w:t>
+      </w:r>
+      <w:proofErr w:type="spellEnd"/>
+      <w:r>
+        <w:rPr>
+          <w:b/>
+        </w:rPr>
+        <w:t xml:space="preserve"> added, samples of </w:t>
+      </w:r>
+      <w:proofErr w:type="spellStart"/>
+      <w:r>
+        <w:rPr>
+          <w:b/>
+        </w:rPr>
+        <w:t>DeltaDate</w:t>
+      </w:r>
+      <w:proofErr w:type="spellEnd"/>
+      <w:r>
+        <w:rPr>
+          <w:b/>
+        </w:rPr>
+        <w:t xml:space="preserve"> &lt; </w:t>
+      </w:r>
+      <w:r>
+        <w:rPr>
+          <w:b/>
+        </w:rPr>
+        <w:t>100</w:t>
+      </w:r>
+    </w:p>
+    <w:p>
+      <w:pPr>
+        <w:rPr>
+          <w:b/>
+        </w:rPr>
+      </w:pPr>
+      <w:r>
+        <w:rPr>
+          <w:b/>
+        </w:rPr>
+        <w:t>Random Forest Classifier:</w:t>
+      </w:r>
+    </w:p>
+    <w:p>
+      <w:pPr>
+        <w:pStyle w:val="ListParagraph"/>
+        <w:numPr>
+          <w:ilvl w:val="0"/>
+          <w:numId w:val="13"/>
+        </w:numPr>
+      </w:pPr>
+      <w:r>
+        <w:t>Trained on 110,000 samples</w:t>
+      </w:r>
+    </w:p>
+    <w:p>
+      <w:pPr>
+        <w:pStyle w:val="ListParagraph"/>
+        <w:numPr>
+          <w:ilvl w:val="0"/>
+          <w:numId w:val="13"/>
+        </w:numPr>
+      </w:pPr>
+      <w:r>
+        <w:t xml:space="preserve">Accuracy with outliers removed: </w:t>
+      </w:r>
+      <w:r>
+        <w:rPr>
+          <w:b/>
+        </w:rPr>
+        <w:t>97.9%</w:t>
+      </w:r>
+    </w:p>
+    <w:p>
+      <w:pPr>
+        <w:ind w:firstLine="720"/>
+      </w:pPr>
+      <w:r>
+        <w:t xml:space="preserve">The Random Forest Classifier actually does better on samples with fewer than 100 days in inventory. This really shows that the time spent in inventory is the primary predictor for whether or not a unit gets picked. Further outside the 100 days, being picked is an irregularity under the model. </w:t>
+      </w:r>
+    </w:p>
+    <w:p>
+      <w:r>
+        <w:tab/>
+        <w:t>This means we can quite comfortably use the time spent in inventory to predict the value of a COB unit as a percentage chance for it to be picked.</w:t>
+      </w:r>
+    </w:p>
+    <w:p>
+      <w:bookmarkStart w:id="0" w:name="_GoBack"/>
+      <w:bookmarkEnd w:id="0"/>
     </w:p>
     <w:sectPr>
       <w:pgSz w:w="12240" w:h="15840"/>
@@ -4410,6 +6577,119 @@
     </w:lvl>
   </w:abstractNum>
   <w:abstractNum w:abstractNumId="5" w15:restartNumberingAfterBreak="0">
+    <w:nsid w:val="2D8B5DC4"/>
+    <w:multiLevelType w:val="hybridMultilevel"/>
+    <w:tmpl w:val="F32094E6"/>
+    <w:lvl w:ilvl="0" w:tplc="A4F4B750">
+      <w:start w:val="6"/>
+      <w:numFmt w:val="bullet"/>
+      <w:lvlText w:val="-"/>
+      <w:lvlJc w:val="left"/>
+      <w:pPr>
+        <w:ind w:left="720" w:hanging="360"/>
+      </w:pPr>
+      <w:rPr>
+        <w:rFonts w:ascii="Calibri" w:eastAsiaTheme="minorEastAsia" w:hAnsi="Calibri" w:cs="Calibri" w:hint="default"/>
+      </w:rPr>
+    </w:lvl>
+    <w:lvl w:ilvl="1" w:tplc="04090003">
+      <w:start w:val="1"/>
+      <w:numFmt w:val="bullet"/>
+      <w:lvlText w:val="o"/>
+      <w:lvlJc w:val="left"/>
+      <w:pPr>
+        <w:ind w:left="1440" w:hanging="360"/>
+      </w:pPr>
+      <w:rPr>
+        <w:rFonts w:ascii="Courier New" w:hAnsi="Courier New" w:cs="Courier New" w:hint="default"/>
+      </w:rPr>
+    </w:lvl>
+    <w:lvl w:ilvl="2" w:tplc="04090005" w:tentative="1">
+      <w:start w:val="1"/>
+      <w:numFmt w:val="bullet"/>
+      <w:lvlText w:val=""/>
+      <w:lvlJc w:val="left"/>
+      <w:pPr>
+        <w:ind w:left="2160" w:hanging="360"/>
+      </w:pPr>
+      <w:rPr>
+        <w:rFonts w:ascii="Wingdings" w:hAnsi="Wingdings" w:hint="default"/>
+      </w:rPr>
+    </w:lvl>
+    <w:lvl w:ilvl="3" w:tplc="04090001" w:tentative="1">
+      <w:start w:val="1"/>
+      <w:numFmt w:val="bullet"/>
+      <w:lvlText w:val=""/>
+      <w:lvlJc w:val="left"/>
+      <w:pPr>
+        <w:ind w:left="2880" w:hanging="360"/>
+      </w:pPr>
+      <w:rPr>
+        <w:rFonts w:ascii="Symbol" w:hAnsi="Symbol" w:hint="default"/>
+      </w:rPr>
+    </w:lvl>
+    <w:lvl w:ilvl="4" w:tplc="04090003" w:tentative="1">
+      <w:start w:val="1"/>
+      <w:numFmt w:val="bullet"/>
+      <w:lvlText w:val="o"/>
+      <w:lvlJc w:val="left"/>
+      <w:pPr>
+        <w:ind w:left="3600" w:hanging="360"/>
+      </w:pPr>
+      <w:rPr>
+        <w:rFonts w:ascii="Courier New" w:hAnsi="Courier New" w:cs="Courier New" w:hint="default"/>
+      </w:rPr>
+    </w:lvl>
+    <w:lvl w:ilvl="5" w:tplc="04090005" w:tentative="1">
+      <w:start w:val="1"/>
+      <w:numFmt w:val="bullet"/>
+      <w:lvlText w:val=""/>
+      <w:lvlJc w:val="left"/>
+      <w:pPr>
+        <w:ind w:left="4320" w:hanging="360"/>
+      </w:pPr>
+      <w:rPr>
+        <w:rFonts w:ascii="Wingdings" w:hAnsi="Wingdings" w:hint="default"/>
+      </w:rPr>
+    </w:lvl>
+    <w:lvl w:ilvl="6" w:tplc="04090001" w:tentative="1">
+      <w:start w:val="1"/>
+      <w:numFmt w:val="bullet"/>
+      <w:lvlText w:val=""/>
+      <w:lvlJc w:val="left"/>
+      <w:pPr>
+        <w:ind w:left="5040" w:hanging="360"/>
+      </w:pPr>
+      <w:rPr>
+        <w:rFonts w:ascii="Symbol" w:hAnsi="Symbol" w:hint="default"/>
+      </w:rPr>
+    </w:lvl>
+    <w:lvl w:ilvl="7" w:tplc="04090003" w:tentative="1">
+      <w:start w:val="1"/>
+      <w:numFmt w:val="bullet"/>
+      <w:lvlText w:val="o"/>
+      <w:lvlJc w:val="left"/>
+      <w:pPr>
+        <w:ind w:left="5760" w:hanging="360"/>
+      </w:pPr>
+      <w:rPr>
+        <w:rFonts w:ascii="Courier New" w:hAnsi="Courier New" w:cs="Courier New" w:hint="default"/>
+      </w:rPr>
+    </w:lvl>
+    <w:lvl w:ilvl="8" w:tplc="04090005" w:tentative="1">
+      <w:start w:val="1"/>
+      <w:numFmt w:val="bullet"/>
+      <w:lvlText w:val=""/>
+      <w:lvlJc w:val="left"/>
+      <w:pPr>
+        <w:ind w:left="6480" w:hanging="360"/>
+      </w:pPr>
+      <w:rPr>
+        <w:rFonts w:ascii="Wingdings" w:hAnsi="Wingdings" w:hint="default"/>
+      </w:rPr>
+    </w:lvl>
+  </w:abstractNum>
+  <w:abstractNum w:abstractNumId="6" w15:restartNumberingAfterBreak="0">
     <w:nsid w:val="34D645D1"/>
     <w:multiLevelType w:val="hybridMultilevel"/>
     <w:tmpl w:val="75C0DC1E"/>
@@ -4498,7 +6778,7 @@
       </w:pPr>
     </w:lvl>
   </w:abstractNum>
-  <w:abstractNum w:abstractNumId="6" w15:restartNumberingAfterBreak="0">
+  <w:abstractNum w:abstractNumId="7" w15:restartNumberingAfterBreak="0">
     <w:nsid w:val="54EB7993"/>
     <w:multiLevelType w:val="multilevel"/>
     <w:tmpl w:val="7FE2754A"/>
@@ -4611,7 +6891,7 @@
       </w:rPr>
     </w:lvl>
   </w:abstractNum>
-  <w:abstractNum w:abstractNumId="7" w15:restartNumberingAfterBreak="0">
+  <w:abstractNum w:abstractNumId="8" w15:restartNumberingAfterBreak="0">
     <w:nsid w:val="5F20151A"/>
     <w:multiLevelType w:val="hybridMultilevel"/>
     <w:tmpl w:val="6CB4CE9E"/>
@@ -4701,7 +6981,7 @@
       </w:pPr>
     </w:lvl>
   </w:abstractNum>
-  <w:abstractNum w:abstractNumId="8" w15:restartNumberingAfterBreak="0">
+  <w:abstractNum w:abstractNumId="9" w15:restartNumberingAfterBreak="0">
     <w:nsid w:val="647D551C"/>
     <w:multiLevelType w:val="hybridMultilevel"/>
     <w:tmpl w:val="C1B281F8"/>
@@ -4813,7 +7093,7 @@
       </w:rPr>
     </w:lvl>
   </w:abstractNum>
-  <w:abstractNum w:abstractNumId="9" w15:restartNumberingAfterBreak="0">
+  <w:abstractNum w:abstractNumId="10" w15:restartNumberingAfterBreak="0">
     <w:nsid w:val="66C0135D"/>
     <w:multiLevelType w:val="hybridMultilevel"/>
     <w:tmpl w:val="1BCCC02E"/>
@@ -4899,7 +7179,7 @@
       </w:pPr>
     </w:lvl>
   </w:abstractNum>
-  <w:abstractNum w:abstractNumId="10" w15:restartNumberingAfterBreak="0">
+  <w:abstractNum w:abstractNumId="11" w15:restartNumberingAfterBreak="0">
     <w:nsid w:val="685E2750"/>
     <w:multiLevelType w:val="hybridMultilevel"/>
     <w:tmpl w:val="D730DC0C"/>
@@ -4985,7 +7265,7 @@
       </w:pPr>
     </w:lvl>
   </w:abstractNum>
-  <w:abstractNum w:abstractNumId="11" w15:restartNumberingAfterBreak="0">
+  <w:abstractNum w:abstractNumId="12" w15:restartNumberingAfterBreak="0">
     <w:nsid w:val="78231F3C"/>
     <w:multiLevelType w:val="hybridMultilevel"/>
     <w:tmpl w:val="F4BC8552"/>
@@ -5072,40 +7352,43 @@
     </w:lvl>
   </w:abstractNum>
   <w:num w:numId="1">
-    <w:abstractNumId w:val="8"/>
+    <w:abstractNumId w:val="9"/>
   </w:num>
   <w:num w:numId="2">
     <w:abstractNumId w:val="4"/>
   </w:num>
   <w:num w:numId="3">
-    <w:abstractNumId w:val="5"/>
+    <w:abstractNumId w:val="6"/>
   </w:num>
   <w:num w:numId="4">
-    <w:abstractNumId w:val="11"/>
+    <w:abstractNumId w:val="12"/>
   </w:num>
   <w:num w:numId="5">
-    <w:abstractNumId w:val="9"/>
+    <w:abstractNumId w:val="10"/>
   </w:num>
   <w:num w:numId="6">
     <w:abstractNumId w:val="3"/>
   </w:num>
   <w:num w:numId="7">
-    <w:abstractNumId w:val="10"/>
+    <w:abstractNumId w:val="11"/>
   </w:num>
   <w:num w:numId="8">
     <w:abstractNumId w:val="1"/>
   </w:num>
   <w:num w:numId="9">
-    <w:abstractNumId w:val="6"/>
+    <w:abstractNumId w:val="7"/>
   </w:num>
   <w:num w:numId="10">
     <w:abstractNumId w:val="2"/>
   </w:num>
   <w:num w:numId="11">
-    <w:abstractNumId w:val="7"/>
+    <w:abstractNumId w:val="8"/>
   </w:num>
   <w:num w:numId="12">
     <w:abstractNumId w:val="0"/>
+  </w:num>
+  <w:num w:numId="13">
+    <w:abstractNumId w:val="5"/>
   </w:num>
 </w:numbering>
 </file>
@@ -5684,6 +7967,16 @@
       <w:szCs w:val="24"/>
     </w:rPr>
   </w:style>
+  <w:style w:type="character" w:styleId="PlaceholderText">
+    <w:name w:val="Placeholder Text"/>
+    <w:basedOn w:val="DefaultParagraphFont"/>
+    <w:uiPriority w:val="99"/>
+    <w:semiHidden/>
+    <w:rsid w:val="00827748"/>
+    <w:rPr>
+      <w:color w:val="808080"/>
+    </w:rPr>
+  </w:style>
 </w:styles>
 </file>
 

</xml_diff>

<commit_message>
Added attempt at regressions, not many clean correlations found
</commit_message>
<xml_diff>
--- a/EM_yield/Documents/Yield Canned Report.docx
+++ b/EM_yield/Documents/Yield Canned Report.docx
@@ -5670,19 +5670,7 @@
         <w:rPr>
           <w:b/>
         </w:rPr>
-        <w:t>7</w:t>
-      </w:r>
-      <w:r>
-        <w:rPr>
-          <w:b/>
-        </w:rPr>
-        <w:t>3.4</w:t>
-      </w:r>
-      <w:r>
-        <w:rPr>
-          <w:b/>
-        </w:rPr>
-        <w:t>%</w:t>
+        <w:t>73.4%</w:t>
       </w:r>
     </w:p>
     <w:p>
@@ -5725,13 +5713,7 @@
         <w:rPr>
           <w:b/>
         </w:rPr>
-        <w:t>75.1</w:t>
-      </w:r>
-      <w:r>
-        <w:rPr>
-          <w:b/>
-        </w:rPr>
-        <w:t>%</w:t>
+        <w:t>75.1%</w:t>
       </w:r>
     </w:p>
     <w:p/>
@@ -6071,10 +6053,3884 @@
       </w:r>
     </w:p>
     <w:p>
+      <w:pPr>
+        <w:pStyle w:val="Heading2"/>
+        <w:numPr>
+          <w:ilvl w:val="1"/>
+          <w:numId w:val="10"/>
+        </w:numPr>
+      </w:pPr>
+      <w:r>
+        <w:t>COB Tests Data to LM Test Data Regressions</w:t>
+      </w:r>
+    </w:p>
+    <w:p>
+      <w:pPr>
+        <w:spacing w:line="240" w:lineRule="auto"/>
+        <w:sectPr>
+          <w:pgSz w:w="12240" w:h="15840"/>
+          <w:pgMar w:top="1440" w:right="1440" w:bottom="1440" w:left="1440" w:header="720" w:footer="720" w:gutter="0"/>
+          <w:cols w:space="720"/>
+          <w:docGrid w:linePitch="360"/>
+        </w:sectPr>
+      </w:pPr>
+    </w:p>
+    <w:p>
+      <w:pPr>
+        <w:spacing w:after="0" w:line="240" w:lineRule="auto"/>
+        <w:rPr>
+          <w:sz w:val="18"/>
+          <w:szCs w:val="18"/>
+        </w:rPr>
+      </w:pPr>
+      <w:r>
+        <w:rPr>
+          <w:sz w:val="18"/>
+          <w:szCs w:val="18"/>
+        </w:rPr>
+        <w:t xml:space="preserve">Target </w:t>
+      </w:r>
+      <w:proofErr w:type="spellStart"/>
+      <w:r>
+        <w:rPr>
+          <w:sz w:val="18"/>
+          <w:szCs w:val="18"/>
+        </w:rPr>
+        <w:t>Laser_RFClipping</w:t>
+      </w:r>
+      <w:proofErr w:type="spellEnd"/>
+      <w:r>
+        <w:rPr>
+          <w:sz w:val="18"/>
+          <w:szCs w:val="18"/>
+        </w:rPr>
+        <w:t xml:space="preserve"> score: 0.00796606043038528</w:t>
+      </w:r>
+    </w:p>
+    <w:p>
+      <w:pPr>
+        <w:spacing w:after="0" w:line="240" w:lineRule="auto"/>
+        <w:rPr>
+          <w:sz w:val="18"/>
+          <w:szCs w:val="18"/>
+        </w:rPr>
+      </w:pPr>
+      <w:r>
+        <w:rPr>
+          <w:sz w:val="18"/>
+          <w:szCs w:val="18"/>
+        </w:rPr>
+        <w:t xml:space="preserve">                        Feature Importance</w:t>
+      </w:r>
+    </w:p>
+    <w:p>
+      <w:pPr>
+        <w:spacing w:after="0" w:line="240" w:lineRule="auto"/>
+        <w:rPr>
+          <w:sz w:val="18"/>
+          <w:szCs w:val="18"/>
+        </w:rPr>
+      </w:pPr>
+      <w:proofErr w:type="spellStart"/>
+      <w:r>
+        <w:rPr>
+          <w:sz w:val="18"/>
+          <w:szCs w:val="18"/>
+        </w:rPr>
+        <w:t>Chip_PeakWL</w:t>
+      </w:r>
+      <w:proofErr w:type="spellEnd"/>
+      <w:r>
+        <w:rPr>
+          <w:sz w:val="18"/>
+          <w:szCs w:val="18"/>
+        </w:rPr>
+        <w:t xml:space="preserve">          0.186086</w:t>
+      </w:r>
+    </w:p>
+    <w:p>
+      <w:pPr>
+        <w:spacing w:after="0" w:line="240" w:lineRule="auto"/>
+        <w:rPr>
+          <w:sz w:val="18"/>
+          <w:szCs w:val="18"/>
+        </w:rPr>
+      </w:pPr>
+      <w:proofErr w:type="spellStart"/>
+      <w:r>
+        <w:rPr>
+          <w:sz w:val="18"/>
+          <w:szCs w:val="18"/>
+        </w:rPr>
+        <w:t>Chip_Chirp</w:t>
+      </w:r>
+      <w:proofErr w:type="spellEnd"/>
+      <w:r>
+        <w:rPr>
+          <w:sz w:val="18"/>
+          <w:szCs w:val="18"/>
+        </w:rPr>
+        <w:t xml:space="preserve">           0.180491</w:t>
+      </w:r>
+    </w:p>
+    <w:p>
+      <w:pPr>
+        <w:spacing w:after="0" w:line="240" w:lineRule="auto"/>
+        <w:rPr>
+          <w:sz w:val="18"/>
+          <w:szCs w:val="18"/>
+        </w:rPr>
+      </w:pPr>
+      <w:proofErr w:type="spellStart"/>
+      <w:r>
+        <w:rPr>
+          <w:sz w:val="18"/>
+          <w:szCs w:val="18"/>
+        </w:rPr>
+        <w:t>Chip_TestPwr</w:t>
+      </w:r>
+      <w:proofErr w:type="spellEnd"/>
+      <w:r>
+        <w:rPr>
+          <w:sz w:val="18"/>
+          <w:szCs w:val="18"/>
+        </w:rPr>
+        <w:t xml:space="preserve">         0.102603</w:t>
+      </w:r>
+    </w:p>
+    <w:p>
+      <w:pPr>
+        <w:spacing w:after="0" w:line="240" w:lineRule="auto"/>
+        <w:rPr>
+          <w:sz w:val="18"/>
+          <w:szCs w:val="18"/>
+        </w:rPr>
+      </w:pPr>
+      <w:proofErr w:type="spellStart"/>
+      <w:r>
+        <w:rPr>
+          <w:sz w:val="18"/>
+          <w:szCs w:val="18"/>
+        </w:rPr>
+        <w:t>Chip_SMSR</w:t>
+      </w:r>
+      <w:proofErr w:type="spellEnd"/>
+      <w:r>
+        <w:rPr>
+          <w:sz w:val="18"/>
+          <w:szCs w:val="18"/>
+        </w:rPr>
+        <w:t xml:space="preserve">            0.096402</w:t>
+      </w:r>
+    </w:p>
+    <w:p>
+      <w:pPr>
+        <w:spacing w:after="0" w:line="240" w:lineRule="auto"/>
+        <w:rPr>
+          <w:sz w:val="18"/>
+          <w:szCs w:val="18"/>
+        </w:rPr>
+      </w:pPr>
+      <w:proofErr w:type="spellStart"/>
+      <w:r>
+        <w:rPr>
+          <w:sz w:val="18"/>
+          <w:szCs w:val="18"/>
+        </w:rPr>
+        <w:t>Chip_ModCurrent</w:t>
+      </w:r>
+      <w:proofErr w:type="spellEnd"/>
+      <w:r>
+        <w:rPr>
+          <w:sz w:val="18"/>
+          <w:szCs w:val="18"/>
+        </w:rPr>
+        <w:t xml:space="preserve">      0.091093</w:t>
+      </w:r>
+    </w:p>
+    <w:p>
+      <w:pPr>
+        <w:spacing w:after="0" w:line="240" w:lineRule="auto"/>
+        <w:rPr>
+          <w:sz w:val="18"/>
+          <w:szCs w:val="18"/>
+        </w:rPr>
+      </w:pPr>
+      <w:proofErr w:type="spellStart"/>
+      <w:r>
+        <w:rPr>
+          <w:sz w:val="18"/>
+          <w:szCs w:val="18"/>
+        </w:rPr>
+        <w:t>Chip_LIIth</w:t>
+      </w:r>
+      <w:proofErr w:type="spellEnd"/>
+      <w:r>
+        <w:rPr>
+          <w:sz w:val="18"/>
+          <w:szCs w:val="18"/>
+        </w:rPr>
+        <w:t xml:space="preserve">           0.081303</w:t>
+      </w:r>
+    </w:p>
+    <w:p>
+      <w:pPr>
+        <w:spacing w:after="0" w:line="240" w:lineRule="auto"/>
+        <w:rPr>
+          <w:sz w:val="18"/>
+          <w:szCs w:val="18"/>
+        </w:rPr>
+      </w:pPr>
+      <w:proofErr w:type="spellStart"/>
+      <w:r>
+        <w:rPr>
+          <w:sz w:val="18"/>
+          <w:szCs w:val="18"/>
+        </w:rPr>
+        <w:t>Chip_</w:t>
+      </w:r>
+      <w:proofErr w:type="gramStart"/>
+      <w:r>
+        <w:rPr>
+          <w:sz w:val="18"/>
+          <w:szCs w:val="18"/>
+        </w:rPr>
+        <w:t>ModulationFreq</w:t>
+      </w:r>
+      <w:proofErr w:type="spellEnd"/>
+      <w:r>
+        <w:rPr>
+          <w:sz w:val="18"/>
+          <w:szCs w:val="18"/>
+        </w:rPr>
+        <w:t xml:space="preserve">  0.078411</w:t>
+      </w:r>
+      <w:proofErr w:type="gramEnd"/>
+    </w:p>
+    <w:p>
+      <w:pPr>
+        <w:spacing w:after="0" w:line="240" w:lineRule="auto"/>
+        <w:rPr>
+          <w:sz w:val="18"/>
+          <w:szCs w:val="18"/>
+        </w:rPr>
+      </w:pPr>
+      <w:proofErr w:type="spellStart"/>
+      <w:r>
+        <w:rPr>
+          <w:sz w:val="18"/>
+          <w:szCs w:val="18"/>
+        </w:rPr>
+        <w:t>Chip_AlignPwr</w:t>
+      </w:r>
+      <w:proofErr w:type="spellEnd"/>
+      <w:r>
+        <w:rPr>
+          <w:sz w:val="18"/>
+          <w:szCs w:val="18"/>
+        </w:rPr>
+        <w:t xml:space="preserve">        0.075909</w:t>
+      </w:r>
+    </w:p>
+    <w:p>
+      <w:pPr>
+        <w:spacing w:after="0" w:line="240" w:lineRule="auto"/>
+        <w:rPr>
+          <w:sz w:val="18"/>
+          <w:szCs w:val="18"/>
+        </w:rPr>
+      </w:pPr>
+      <w:proofErr w:type="spellStart"/>
+      <w:r>
+        <w:rPr>
+          <w:sz w:val="18"/>
+          <w:szCs w:val="18"/>
+        </w:rPr>
+        <w:t>Chip_LISlope</w:t>
+      </w:r>
+      <w:proofErr w:type="spellEnd"/>
+      <w:r>
+        <w:rPr>
+          <w:sz w:val="18"/>
+          <w:szCs w:val="18"/>
+        </w:rPr>
+        <w:t xml:space="preserve">         0.061317</w:t>
+      </w:r>
+    </w:p>
+    <w:p>
+      <w:pPr>
+        <w:spacing w:after="0" w:line="240" w:lineRule="auto"/>
+        <w:rPr>
+          <w:sz w:val="18"/>
+          <w:szCs w:val="18"/>
+        </w:rPr>
+      </w:pPr>
+      <w:proofErr w:type="spellStart"/>
+      <w:r>
+        <w:rPr>
+          <w:sz w:val="18"/>
+          <w:szCs w:val="18"/>
+        </w:rPr>
+        <w:t>Chip_RFpk</w:t>
+      </w:r>
+      <w:proofErr w:type="spellEnd"/>
+      <w:r>
+        <w:rPr>
+          <w:sz w:val="18"/>
+          <w:szCs w:val="18"/>
+        </w:rPr>
+        <w:t xml:space="preserve">            0.046384</w:t>
+      </w:r>
+    </w:p>
+    <w:p>
+      <w:pPr>
+        <w:spacing w:after="0" w:line="240" w:lineRule="auto"/>
+        <w:rPr>
+          <w:sz w:val="18"/>
+          <w:szCs w:val="18"/>
+        </w:rPr>
+      </w:pPr>
+    </w:p>
+    <w:p>
+      <w:pPr>
+        <w:spacing w:after="0" w:line="240" w:lineRule="auto"/>
+        <w:rPr>
+          <w:sz w:val="18"/>
+          <w:szCs w:val="18"/>
+        </w:rPr>
+      </w:pPr>
+      <w:r>
+        <w:rPr>
+          <w:sz w:val="18"/>
+          <w:szCs w:val="18"/>
+        </w:rPr>
+        <w:t xml:space="preserve">Target </w:t>
+      </w:r>
+      <w:proofErr w:type="spellStart"/>
+      <w:r>
+        <w:rPr>
+          <w:sz w:val="18"/>
+          <w:szCs w:val="18"/>
+        </w:rPr>
+        <w:t>Laser_Ith</w:t>
+      </w:r>
+      <w:proofErr w:type="spellEnd"/>
+      <w:r>
+        <w:rPr>
+          <w:sz w:val="18"/>
+          <w:szCs w:val="18"/>
+        </w:rPr>
+        <w:t xml:space="preserve"> score: 0.6152561595538538</w:t>
+      </w:r>
+    </w:p>
+    <w:p>
+      <w:pPr>
+        <w:spacing w:after="0" w:line="240" w:lineRule="auto"/>
+        <w:rPr>
+          <w:sz w:val="18"/>
+          <w:szCs w:val="18"/>
+        </w:rPr>
+      </w:pPr>
+      <w:r>
+        <w:rPr>
+          <w:sz w:val="18"/>
+          <w:szCs w:val="18"/>
+        </w:rPr>
+        <w:t xml:space="preserve">                        Feature Importance</w:t>
+      </w:r>
+    </w:p>
+    <w:p>
+      <w:pPr>
+        <w:spacing w:after="0" w:line="240" w:lineRule="auto"/>
+        <w:rPr>
+          <w:sz w:val="18"/>
+          <w:szCs w:val="18"/>
+        </w:rPr>
+      </w:pPr>
+      <w:proofErr w:type="spellStart"/>
+      <w:r>
+        <w:rPr>
+          <w:sz w:val="18"/>
+          <w:szCs w:val="18"/>
+        </w:rPr>
+        <w:t>Chip_LIIth</w:t>
+      </w:r>
+      <w:proofErr w:type="spellEnd"/>
+      <w:r>
+        <w:rPr>
+          <w:sz w:val="18"/>
+          <w:szCs w:val="18"/>
+        </w:rPr>
+        <w:t xml:space="preserve">           0.699396</w:t>
+      </w:r>
+    </w:p>
+    <w:p>
+      <w:pPr>
+        <w:spacing w:after="0" w:line="240" w:lineRule="auto"/>
+        <w:rPr>
+          <w:sz w:val="18"/>
+          <w:szCs w:val="18"/>
+        </w:rPr>
+      </w:pPr>
+      <w:proofErr w:type="spellStart"/>
+      <w:r>
+        <w:rPr>
+          <w:sz w:val="18"/>
+          <w:szCs w:val="18"/>
+        </w:rPr>
+        <w:t>Chip_PeakWL</w:t>
+      </w:r>
+      <w:proofErr w:type="spellEnd"/>
+      <w:r>
+        <w:rPr>
+          <w:sz w:val="18"/>
+          <w:szCs w:val="18"/>
+        </w:rPr>
+        <w:t xml:space="preserve">          0.077375</w:t>
+      </w:r>
+    </w:p>
+    <w:p>
+      <w:pPr>
+        <w:spacing w:after="0" w:line="240" w:lineRule="auto"/>
+        <w:rPr>
+          <w:sz w:val="18"/>
+          <w:szCs w:val="18"/>
+        </w:rPr>
+      </w:pPr>
+      <w:proofErr w:type="spellStart"/>
+      <w:r>
+        <w:rPr>
+          <w:sz w:val="18"/>
+          <w:szCs w:val="18"/>
+        </w:rPr>
+        <w:t>Chip_SMSR</w:t>
+      </w:r>
+      <w:proofErr w:type="spellEnd"/>
+      <w:r>
+        <w:rPr>
+          <w:sz w:val="18"/>
+          <w:szCs w:val="18"/>
+        </w:rPr>
+        <w:t xml:space="preserve">            0.040384</w:t>
+      </w:r>
+    </w:p>
+    <w:p>
+      <w:pPr>
+        <w:spacing w:after="0" w:line="240" w:lineRule="auto"/>
+        <w:rPr>
+          <w:sz w:val="18"/>
+          <w:szCs w:val="18"/>
+        </w:rPr>
+      </w:pPr>
+      <w:proofErr w:type="spellStart"/>
+      <w:r>
+        <w:rPr>
+          <w:sz w:val="18"/>
+          <w:szCs w:val="18"/>
+        </w:rPr>
+        <w:t>Chip_AlignPwr</w:t>
+      </w:r>
+      <w:proofErr w:type="spellEnd"/>
+      <w:r>
+        <w:rPr>
+          <w:sz w:val="18"/>
+          <w:szCs w:val="18"/>
+        </w:rPr>
+        <w:t xml:space="preserve">        0.032146</w:t>
+      </w:r>
+    </w:p>
+    <w:p>
+      <w:pPr>
+        <w:spacing w:after="0" w:line="240" w:lineRule="auto"/>
+        <w:rPr>
+          <w:sz w:val="18"/>
+          <w:szCs w:val="18"/>
+        </w:rPr>
+      </w:pPr>
+      <w:proofErr w:type="spellStart"/>
+      <w:r>
+        <w:rPr>
+          <w:sz w:val="18"/>
+          <w:szCs w:val="18"/>
+        </w:rPr>
+        <w:t>Chip_TestPwr</w:t>
+      </w:r>
+      <w:proofErr w:type="spellEnd"/>
+      <w:r>
+        <w:rPr>
+          <w:sz w:val="18"/>
+          <w:szCs w:val="18"/>
+        </w:rPr>
+        <w:t xml:space="preserve">         0.030374</w:t>
+      </w:r>
+    </w:p>
+    <w:p>
+      <w:pPr>
+        <w:spacing w:after="0" w:line="240" w:lineRule="auto"/>
+        <w:rPr>
+          <w:sz w:val="18"/>
+          <w:szCs w:val="18"/>
+        </w:rPr>
+      </w:pPr>
+      <w:proofErr w:type="spellStart"/>
+      <w:r>
+        <w:rPr>
+          <w:sz w:val="18"/>
+          <w:szCs w:val="18"/>
+        </w:rPr>
+        <w:t>Chip_Chirp</w:t>
+      </w:r>
+      <w:proofErr w:type="spellEnd"/>
+      <w:r>
+        <w:rPr>
+          <w:sz w:val="18"/>
+          <w:szCs w:val="18"/>
+        </w:rPr>
+        <w:t xml:space="preserve">           0.025977</w:t>
+      </w:r>
+    </w:p>
+    <w:p>
+      <w:pPr>
+        <w:spacing w:after="0" w:line="240" w:lineRule="auto"/>
+        <w:rPr>
+          <w:sz w:val="18"/>
+          <w:szCs w:val="18"/>
+        </w:rPr>
+      </w:pPr>
+      <w:proofErr w:type="spellStart"/>
+      <w:r>
+        <w:rPr>
+          <w:sz w:val="18"/>
+          <w:szCs w:val="18"/>
+        </w:rPr>
+        <w:t>Chip_ModCurrent</w:t>
+      </w:r>
+      <w:proofErr w:type="spellEnd"/>
+      <w:r>
+        <w:rPr>
+          <w:sz w:val="18"/>
+          <w:szCs w:val="18"/>
+        </w:rPr>
+        <w:t xml:space="preserve">      0.024684</w:t>
+      </w:r>
+    </w:p>
+    <w:p>
+      <w:pPr>
+        <w:spacing w:after="0" w:line="240" w:lineRule="auto"/>
+        <w:rPr>
+          <w:sz w:val="18"/>
+          <w:szCs w:val="18"/>
+        </w:rPr>
+      </w:pPr>
+      <w:proofErr w:type="spellStart"/>
+      <w:r>
+        <w:rPr>
+          <w:sz w:val="18"/>
+          <w:szCs w:val="18"/>
+        </w:rPr>
+        <w:t>Chip_LISlope</w:t>
+      </w:r>
+      <w:proofErr w:type="spellEnd"/>
+      <w:r>
+        <w:rPr>
+          <w:sz w:val="18"/>
+          <w:szCs w:val="18"/>
+        </w:rPr>
+        <w:t xml:space="preserve">         0.024303</w:t>
+      </w:r>
+    </w:p>
+    <w:p>
+      <w:pPr>
+        <w:spacing w:after="0" w:line="240" w:lineRule="auto"/>
+        <w:rPr>
+          <w:sz w:val="18"/>
+          <w:szCs w:val="18"/>
+        </w:rPr>
+      </w:pPr>
+      <w:proofErr w:type="spellStart"/>
+      <w:r>
+        <w:rPr>
+          <w:sz w:val="18"/>
+          <w:szCs w:val="18"/>
+        </w:rPr>
+        <w:t>Chip_</w:t>
+      </w:r>
+      <w:proofErr w:type="gramStart"/>
+      <w:r>
+        <w:rPr>
+          <w:sz w:val="18"/>
+          <w:szCs w:val="18"/>
+        </w:rPr>
+        <w:t>ModulationFreq</w:t>
+      </w:r>
+      <w:proofErr w:type="spellEnd"/>
+      <w:r>
+        <w:rPr>
+          <w:sz w:val="18"/>
+          <w:szCs w:val="18"/>
+        </w:rPr>
+        <w:t xml:space="preserve">  0.023827</w:t>
+      </w:r>
+      <w:proofErr w:type="gramEnd"/>
+    </w:p>
+    <w:p>
+      <w:pPr>
+        <w:spacing w:after="0" w:line="240" w:lineRule="auto"/>
+        <w:rPr>
+          <w:sz w:val="18"/>
+          <w:szCs w:val="18"/>
+        </w:rPr>
+      </w:pPr>
+      <w:proofErr w:type="spellStart"/>
+      <w:r>
+        <w:rPr>
+          <w:sz w:val="18"/>
+          <w:szCs w:val="18"/>
+        </w:rPr>
+        <w:t>Chip_RFpk</w:t>
+      </w:r>
+      <w:proofErr w:type="spellEnd"/>
+      <w:r>
+        <w:rPr>
+          <w:sz w:val="18"/>
+          <w:szCs w:val="18"/>
+        </w:rPr>
+        <w:t xml:space="preserve">            0.021534</w:t>
+      </w:r>
+    </w:p>
+    <w:p>
+      <w:pPr>
+        <w:spacing w:after="0" w:line="240" w:lineRule="auto"/>
+        <w:rPr>
+          <w:sz w:val="18"/>
+          <w:szCs w:val="18"/>
+        </w:rPr>
+      </w:pPr>
+    </w:p>
+    <w:p>
+      <w:pPr>
+        <w:spacing w:after="0" w:line="240" w:lineRule="auto"/>
+        <w:rPr>
+          <w:sz w:val="18"/>
+          <w:szCs w:val="18"/>
+        </w:rPr>
+      </w:pPr>
+      <w:r>
+        <w:rPr>
+          <w:sz w:val="18"/>
+          <w:szCs w:val="18"/>
+        </w:rPr>
+        <w:t xml:space="preserve">Target </w:t>
+      </w:r>
+      <w:proofErr w:type="spellStart"/>
+      <w:r>
+        <w:rPr>
+          <w:sz w:val="18"/>
+          <w:szCs w:val="18"/>
+        </w:rPr>
+        <w:t>Laser_Slopeff</w:t>
+      </w:r>
+      <w:proofErr w:type="spellEnd"/>
+      <w:r>
+        <w:rPr>
+          <w:sz w:val="18"/>
+          <w:szCs w:val="18"/>
+        </w:rPr>
+        <w:t xml:space="preserve"> score: -0.05958616030258453</w:t>
+      </w:r>
+    </w:p>
+    <w:p>
+      <w:pPr>
+        <w:spacing w:after="0" w:line="240" w:lineRule="auto"/>
+        <w:rPr>
+          <w:sz w:val="18"/>
+          <w:szCs w:val="18"/>
+        </w:rPr>
+      </w:pPr>
+      <w:r>
+        <w:rPr>
+          <w:sz w:val="18"/>
+          <w:szCs w:val="18"/>
+        </w:rPr>
+        <w:t xml:space="preserve">                        Feature Importance</w:t>
+      </w:r>
+    </w:p>
+    <w:p>
+      <w:pPr>
+        <w:spacing w:after="0" w:line="240" w:lineRule="auto"/>
+        <w:rPr>
+          <w:sz w:val="18"/>
+          <w:szCs w:val="18"/>
+        </w:rPr>
+      </w:pPr>
+      <w:proofErr w:type="spellStart"/>
+      <w:r>
+        <w:rPr>
+          <w:sz w:val="18"/>
+          <w:szCs w:val="18"/>
+        </w:rPr>
+        <w:t>Chip_Chirp</w:t>
+      </w:r>
+      <w:proofErr w:type="spellEnd"/>
+      <w:r>
+        <w:rPr>
+          <w:sz w:val="18"/>
+          <w:szCs w:val="18"/>
+        </w:rPr>
+        <w:t xml:space="preserve">           0.375676</w:t>
+      </w:r>
+    </w:p>
+    <w:p>
+      <w:pPr>
+        <w:spacing w:after="0" w:line="240" w:lineRule="auto"/>
+        <w:rPr>
+          <w:sz w:val="18"/>
+          <w:szCs w:val="18"/>
+        </w:rPr>
+      </w:pPr>
+      <w:proofErr w:type="spellStart"/>
+      <w:r>
+        <w:rPr>
+          <w:sz w:val="18"/>
+          <w:szCs w:val="18"/>
+        </w:rPr>
+        <w:t>Chip_PeakWL</w:t>
+      </w:r>
+      <w:proofErr w:type="spellEnd"/>
+      <w:r>
+        <w:rPr>
+          <w:sz w:val="18"/>
+          <w:szCs w:val="18"/>
+        </w:rPr>
+        <w:t xml:space="preserve">          0.159906</w:t>
+      </w:r>
+    </w:p>
+    <w:p>
+      <w:pPr>
+        <w:spacing w:after="0" w:line="240" w:lineRule="auto"/>
+        <w:rPr>
+          <w:sz w:val="18"/>
+          <w:szCs w:val="18"/>
+        </w:rPr>
+      </w:pPr>
+      <w:proofErr w:type="spellStart"/>
+      <w:r>
+        <w:rPr>
+          <w:sz w:val="18"/>
+          <w:szCs w:val="18"/>
+        </w:rPr>
+        <w:t>Chip_SMSR</w:t>
+      </w:r>
+      <w:proofErr w:type="spellEnd"/>
+      <w:r>
+        <w:rPr>
+          <w:sz w:val="18"/>
+          <w:szCs w:val="18"/>
+        </w:rPr>
+        <w:t xml:space="preserve">            0.122399</w:t>
+      </w:r>
+    </w:p>
+    <w:p>
+      <w:pPr>
+        <w:spacing w:after="0" w:line="240" w:lineRule="auto"/>
+        <w:rPr>
+          <w:sz w:val="18"/>
+          <w:szCs w:val="18"/>
+        </w:rPr>
+      </w:pPr>
+      <w:proofErr w:type="spellStart"/>
+      <w:r>
+        <w:rPr>
+          <w:sz w:val="18"/>
+          <w:szCs w:val="18"/>
+        </w:rPr>
+        <w:t>Chip_</w:t>
+      </w:r>
+      <w:proofErr w:type="gramStart"/>
+      <w:r>
+        <w:rPr>
+          <w:sz w:val="18"/>
+          <w:szCs w:val="18"/>
+        </w:rPr>
+        <w:t>ModulationFreq</w:t>
+      </w:r>
+      <w:proofErr w:type="spellEnd"/>
+      <w:r>
+        <w:rPr>
+          <w:sz w:val="18"/>
+          <w:szCs w:val="18"/>
+        </w:rPr>
+        <w:t xml:space="preserve">  0.069629</w:t>
+      </w:r>
+      <w:proofErr w:type="gramEnd"/>
+    </w:p>
+    <w:p>
+      <w:pPr>
+        <w:spacing w:after="0" w:line="240" w:lineRule="auto"/>
+        <w:rPr>
+          <w:sz w:val="18"/>
+          <w:szCs w:val="18"/>
+        </w:rPr>
+      </w:pPr>
+      <w:proofErr w:type="spellStart"/>
+      <w:r>
+        <w:rPr>
+          <w:sz w:val="18"/>
+          <w:szCs w:val="18"/>
+        </w:rPr>
+        <w:t>Chip_LIIth</w:t>
+      </w:r>
+      <w:proofErr w:type="spellEnd"/>
+      <w:r>
+        <w:rPr>
+          <w:sz w:val="18"/>
+          <w:szCs w:val="18"/>
+        </w:rPr>
+        <w:t xml:space="preserve">           0.059426</w:t>
+      </w:r>
+    </w:p>
+    <w:p>
+      <w:pPr>
+        <w:spacing w:after="0" w:line="240" w:lineRule="auto"/>
+        <w:rPr>
+          <w:sz w:val="18"/>
+          <w:szCs w:val="18"/>
+        </w:rPr>
+      </w:pPr>
+      <w:proofErr w:type="spellStart"/>
+      <w:r>
+        <w:rPr>
+          <w:sz w:val="18"/>
+          <w:szCs w:val="18"/>
+        </w:rPr>
+        <w:t>Chip_AlignPwr</w:t>
+      </w:r>
+      <w:proofErr w:type="spellEnd"/>
+      <w:r>
+        <w:rPr>
+          <w:sz w:val="18"/>
+          <w:szCs w:val="18"/>
+        </w:rPr>
+        <w:t xml:space="preserve">        0.055907</w:t>
+      </w:r>
+    </w:p>
+    <w:p>
+      <w:pPr>
+        <w:spacing w:after="0" w:line="240" w:lineRule="auto"/>
+        <w:rPr>
+          <w:sz w:val="18"/>
+          <w:szCs w:val="18"/>
+        </w:rPr>
+      </w:pPr>
+      <w:proofErr w:type="spellStart"/>
+      <w:r>
+        <w:rPr>
+          <w:sz w:val="18"/>
+          <w:szCs w:val="18"/>
+        </w:rPr>
+        <w:t>Chip_ModCurrent</w:t>
+      </w:r>
+      <w:proofErr w:type="spellEnd"/>
+      <w:r>
+        <w:rPr>
+          <w:sz w:val="18"/>
+          <w:szCs w:val="18"/>
+        </w:rPr>
+        <w:t xml:space="preserve">      0.051799</w:t>
+      </w:r>
+    </w:p>
+    <w:p>
+      <w:pPr>
+        <w:spacing w:after="0" w:line="240" w:lineRule="auto"/>
+        <w:rPr>
+          <w:sz w:val="18"/>
+          <w:szCs w:val="18"/>
+        </w:rPr>
+      </w:pPr>
+      <w:proofErr w:type="spellStart"/>
+      <w:r>
+        <w:rPr>
+          <w:sz w:val="18"/>
+          <w:szCs w:val="18"/>
+        </w:rPr>
+        <w:t>Chip_TestPwr</w:t>
+      </w:r>
+      <w:proofErr w:type="spellEnd"/>
+      <w:r>
+        <w:rPr>
+          <w:sz w:val="18"/>
+          <w:szCs w:val="18"/>
+        </w:rPr>
+        <w:t xml:space="preserve">         0.046399</w:t>
+      </w:r>
+    </w:p>
+    <w:p>
+      <w:pPr>
+        <w:spacing w:after="0" w:line="240" w:lineRule="auto"/>
+        <w:rPr>
+          <w:sz w:val="18"/>
+          <w:szCs w:val="18"/>
+        </w:rPr>
+      </w:pPr>
+      <w:proofErr w:type="spellStart"/>
+      <w:r>
+        <w:rPr>
+          <w:sz w:val="18"/>
+          <w:szCs w:val="18"/>
+        </w:rPr>
+        <w:t>Chip_LISlope</w:t>
+      </w:r>
+      <w:proofErr w:type="spellEnd"/>
+      <w:r>
+        <w:rPr>
+          <w:sz w:val="18"/>
+          <w:szCs w:val="18"/>
+        </w:rPr>
+        <w:t xml:space="preserve">         0.035156</w:t>
+      </w:r>
+    </w:p>
+    <w:p>
+      <w:pPr>
+        <w:spacing w:after="0" w:line="240" w:lineRule="auto"/>
+        <w:rPr>
+          <w:sz w:val="18"/>
+          <w:szCs w:val="18"/>
+        </w:rPr>
+      </w:pPr>
+      <w:proofErr w:type="spellStart"/>
+      <w:r>
+        <w:rPr>
+          <w:sz w:val="18"/>
+          <w:szCs w:val="18"/>
+        </w:rPr>
+        <w:t>Chip_RFpk</w:t>
+      </w:r>
+      <w:proofErr w:type="spellEnd"/>
+      <w:r>
+        <w:rPr>
+          <w:sz w:val="18"/>
+          <w:szCs w:val="18"/>
+        </w:rPr>
+        <w:t xml:space="preserve">            0.023702</w:t>
+      </w:r>
+    </w:p>
+    <w:p>
+      <w:pPr>
+        <w:spacing w:after="0" w:line="240" w:lineRule="auto"/>
+        <w:rPr>
+          <w:sz w:val="18"/>
+          <w:szCs w:val="18"/>
+        </w:rPr>
+      </w:pPr>
+      <w:r>
+        <w:rPr>
+          <w:sz w:val="18"/>
+          <w:szCs w:val="18"/>
+        </w:rPr>
+        <w:t xml:space="preserve">Target </w:t>
+      </w:r>
+      <w:proofErr w:type="spellStart"/>
+      <w:r>
+        <w:rPr>
+          <w:sz w:val="18"/>
+          <w:szCs w:val="18"/>
+        </w:rPr>
+        <w:t>Laser_Temperature</w:t>
+      </w:r>
+      <w:proofErr w:type="spellEnd"/>
+      <w:r>
+        <w:rPr>
+          <w:sz w:val="18"/>
+          <w:szCs w:val="18"/>
+        </w:rPr>
+        <w:t xml:space="preserve"> score: 0.018158533818749583</w:t>
+      </w:r>
+    </w:p>
+    <w:p>
+      <w:pPr>
+        <w:spacing w:after="0" w:line="240" w:lineRule="auto"/>
+        <w:rPr>
+          <w:sz w:val="18"/>
+          <w:szCs w:val="18"/>
+        </w:rPr>
+      </w:pPr>
+      <w:r>
+        <w:rPr>
+          <w:sz w:val="18"/>
+          <w:szCs w:val="18"/>
+        </w:rPr>
+        <w:t xml:space="preserve">                        Feature Importance</w:t>
+      </w:r>
+    </w:p>
+    <w:p>
+      <w:pPr>
+        <w:spacing w:after="0" w:line="240" w:lineRule="auto"/>
+        <w:rPr>
+          <w:sz w:val="18"/>
+          <w:szCs w:val="18"/>
+        </w:rPr>
+      </w:pPr>
+      <w:proofErr w:type="spellStart"/>
+      <w:r>
+        <w:rPr>
+          <w:sz w:val="18"/>
+          <w:szCs w:val="18"/>
+        </w:rPr>
+        <w:t>Chip_PeakWL</w:t>
+      </w:r>
+      <w:proofErr w:type="spellEnd"/>
+      <w:r>
+        <w:rPr>
+          <w:sz w:val="18"/>
+          <w:szCs w:val="18"/>
+        </w:rPr>
+        <w:t xml:space="preserve">          0.400665</w:t>
+      </w:r>
+    </w:p>
+    <w:p>
+      <w:pPr>
+        <w:spacing w:after="0" w:line="240" w:lineRule="auto"/>
+        <w:rPr>
+          <w:sz w:val="18"/>
+          <w:szCs w:val="18"/>
+        </w:rPr>
+      </w:pPr>
+      <w:proofErr w:type="spellStart"/>
+      <w:r>
+        <w:rPr>
+          <w:sz w:val="18"/>
+          <w:szCs w:val="18"/>
+        </w:rPr>
+        <w:t>Chip_SMSR</w:t>
+      </w:r>
+      <w:proofErr w:type="spellEnd"/>
+      <w:r>
+        <w:rPr>
+          <w:sz w:val="18"/>
+          <w:szCs w:val="18"/>
+        </w:rPr>
+        <w:t xml:space="preserve">            0.078738</w:t>
+      </w:r>
+    </w:p>
+    <w:p>
+      <w:pPr>
+        <w:spacing w:after="0" w:line="240" w:lineRule="auto"/>
+        <w:rPr>
+          <w:sz w:val="18"/>
+          <w:szCs w:val="18"/>
+        </w:rPr>
+      </w:pPr>
+      <w:proofErr w:type="spellStart"/>
+      <w:r>
+        <w:rPr>
+          <w:sz w:val="18"/>
+          <w:szCs w:val="18"/>
+        </w:rPr>
+        <w:t>Chip_Chirp</w:t>
+      </w:r>
+      <w:proofErr w:type="spellEnd"/>
+      <w:r>
+        <w:rPr>
+          <w:sz w:val="18"/>
+          <w:szCs w:val="18"/>
+        </w:rPr>
+        <w:t xml:space="preserve">           0.076276</w:t>
+      </w:r>
+    </w:p>
+    <w:p>
+      <w:pPr>
+        <w:spacing w:after="0" w:line="240" w:lineRule="auto"/>
+        <w:rPr>
+          <w:sz w:val="18"/>
+          <w:szCs w:val="18"/>
+        </w:rPr>
+      </w:pPr>
+      <w:proofErr w:type="spellStart"/>
+      <w:r>
+        <w:rPr>
+          <w:sz w:val="18"/>
+          <w:szCs w:val="18"/>
+        </w:rPr>
+        <w:t>Chip_LIIth</w:t>
+      </w:r>
+      <w:proofErr w:type="spellEnd"/>
+      <w:r>
+        <w:rPr>
+          <w:sz w:val="18"/>
+          <w:szCs w:val="18"/>
+        </w:rPr>
+        <w:t xml:space="preserve">           0.074993</w:t>
+      </w:r>
+    </w:p>
+    <w:p>
+      <w:pPr>
+        <w:spacing w:after="0" w:line="240" w:lineRule="auto"/>
+        <w:rPr>
+          <w:sz w:val="18"/>
+          <w:szCs w:val="18"/>
+        </w:rPr>
+      </w:pPr>
+      <w:proofErr w:type="spellStart"/>
+      <w:r>
+        <w:rPr>
+          <w:sz w:val="18"/>
+          <w:szCs w:val="18"/>
+        </w:rPr>
+        <w:t>Chip_</w:t>
+      </w:r>
+      <w:proofErr w:type="gramStart"/>
+      <w:r>
+        <w:rPr>
+          <w:sz w:val="18"/>
+          <w:szCs w:val="18"/>
+        </w:rPr>
+        <w:t>ModulationFreq</w:t>
+      </w:r>
+      <w:proofErr w:type="spellEnd"/>
+      <w:r>
+        <w:rPr>
+          <w:sz w:val="18"/>
+          <w:szCs w:val="18"/>
+        </w:rPr>
+        <w:t xml:space="preserve">  0.070760</w:t>
+      </w:r>
+      <w:proofErr w:type="gramEnd"/>
+    </w:p>
+    <w:p>
+      <w:pPr>
+        <w:spacing w:after="0" w:line="240" w:lineRule="auto"/>
+        <w:rPr>
+          <w:sz w:val="18"/>
+          <w:szCs w:val="18"/>
+        </w:rPr>
+      </w:pPr>
+      <w:proofErr w:type="spellStart"/>
+      <w:r>
+        <w:rPr>
+          <w:sz w:val="18"/>
+          <w:szCs w:val="18"/>
+        </w:rPr>
+        <w:t>Chip_ModCurrent</w:t>
+      </w:r>
+      <w:proofErr w:type="spellEnd"/>
+      <w:r>
+        <w:rPr>
+          <w:sz w:val="18"/>
+          <w:szCs w:val="18"/>
+        </w:rPr>
+        <w:t xml:space="preserve">      0.066852</w:t>
+      </w:r>
+    </w:p>
+    <w:p>
+      <w:pPr>
+        <w:spacing w:after="0" w:line="240" w:lineRule="auto"/>
+        <w:rPr>
+          <w:sz w:val="18"/>
+          <w:szCs w:val="18"/>
+        </w:rPr>
+      </w:pPr>
+      <w:proofErr w:type="spellStart"/>
+      <w:r>
+        <w:rPr>
+          <w:sz w:val="18"/>
+          <w:szCs w:val="18"/>
+        </w:rPr>
+        <w:t>Chip_AlignPwr</w:t>
+      </w:r>
+      <w:proofErr w:type="spellEnd"/>
+      <w:r>
+        <w:rPr>
+          <w:sz w:val="18"/>
+          <w:szCs w:val="18"/>
+        </w:rPr>
+        <w:t xml:space="preserve">        0.063814</w:t>
+      </w:r>
+    </w:p>
+    <w:p>
+      <w:pPr>
+        <w:spacing w:after="0" w:line="240" w:lineRule="auto"/>
+        <w:rPr>
+          <w:sz w:val="18"/>
+          <w:szCs w:val="18"/>
+        </w:rPr>
+      </w:pPr>
+      <w:proofErr w:type="spellStart"/>
+      <w:r>
+        <w:rPr>
+          <w:sz w:val="18"/>
+          <w:szCs w:val="18"/>
+        </w:rPr>
+        <w:t>Chip_TestPwr</w:t>
+      </w:r>
+      <w:proofErr w:type="spellEnd"/>
+      <w:r>
+        <w:rPr>
+          <w:sz w:val="18"/>
+          <w:szCs w:val="18"/>
+        </w:rPr>
+        <w:t xml:space="preserve">         0.061750</w:t>
+      </w:r>
+    </w:p>
+    <w:p>
+      <w:pPr>
+        <w:spacing w:after="0" w:line="240" w:lineRule="auto"/>
+        <w:rPr>
+          <w:sz w:val="18"/>
+          <w:szCs w:val="18"/>
+        </w:rPr>
+      </w:pPr>
+      <w:proofErr w:type="spellStart"/>
+      <w:r>
+        <w:rPr>
+          <w:sz w:val="18"/>
+          <w:szCs w:val="18"/>
+        </w:rPr>
+        <w:t>Chip_LISlope</w:t>
+      </w:r>
+      <w:proofErr w:type="spellEnd"/>
+      <w:r>
+        <w:rPr>
+          <w:sz w:val="18"/>
+          <w:szCs w:val="18"/>
+        </w:rPr>
+        <w:t xml:space="preserve">         0.053886</w:t>
+      </w:r>
+    </w:p>
+    <w:p>
+      <w:pPr>
+        <w:spacing w:after="0" w:line="240" w:lineRule="auto"/>
+        <w:rPr>
+          <w:sz w:val="18"/>
+          <w:szCs w:val="18"/>
+        </w:rPr>
+      </w:pPr>
+      <w:proofErr w:type="spellStart"/>
+      <w:r>
+        <w:rPr>
+          <w:sz w:val="18"/>
+          <w:szCs w:val="18"/>
+        </w:rPr>
+        <w:t>Chip_RFpk</w:t>
+      </w:r>
+      <w:proofErr w:type="spellEnd"/>
+      <w:r>
+        <w:rPr>
+          <w:sz w:val="18"/>
+          <w:szCs w:val="18"/>
+        </w:rPr>
+        <w:t xml:space="preserve">            0.052267</w:t>
+      </w:r>
+    </w:p>
+    <w:p>
+      <w:pPr>
+        <w:spacing w:after="0" w:line="240" w:lineRule="auto"/>
+        <w:rPr>
+          <w:sz w:val="18"/>
+          <w:szCs w:val="18"/>
+        </w:rPr>
+      </w:pPr>
+    </w:p>
+    <w:p>
+      <w:pPr>
+        <w:spacing w:after="0" w:line="240" w:lineRule="auto"/>
+        <w:rPr>
+          <w:sz w:val="18"/>
+          <w:szCs w:val="18"/>
+        </w:rPr>
+      </w:pPr>
+      <w:r>
+        <w:rPr>
+          <w:sz w:val="18"/>
+          <w:szCs w:val="18"/>
+        </w:rPr>
+        <w:t xml:space="preserve">Target </w:t>
+      </w:r>
+      <w:proofErr w:type="spellStart"/>
+      <w:r>
+        <w:rPr>
+          <w:sz w:val="18"/>
+          <w:szCs w:val="18"/>
+        </w:rPr>
+        <w:t>Laser_Chirp</w:t>
+      </w:r>
+      <w:proofErr w:type="spellEnd"/>
+      <w:r>
+        <w:rPr>
+          <w:sz w:val="18"/>
+          <w:szCs w:val="18"/>
+        </w:rPr>
+        <w:t xml:space="preserve"> score: 0.03609856709481907</w:t>
+      </w:r>
+    </w:p>
+    <w:p>
+      <w:pPr>
+        <w:spacing w:after="0" w:line="240" w:lineRule="auto"/>
+        <w:rPr>
+          <w:sz w:val="18"/>
+          <w:szCs w:val="18"/>
+        </w:rPr>
+      </w:pPr>
+      <w:r>
+        <w:rPr>
+          <w:sz w:val="18"/>
+          <w:szCs w:val="18"/>
+        </w:rPr>
+        <w:t xml:space="preserve">                        Feature Importance</w:t>
+      </w:r>
+    </w:p>
+    <w:p>
+      <w:pPr>
+        <w:spacing w:after="0" w:line="240" w:lineRule="auto"/>
+        <w:rPr>
+          <w:sz w:val="18"/>
+          <w:szCs w:val="18"/>
+        </w:rPr>
+      </w:pPr>
+      <w:proofErr w:type="spellStart"/>
+      <w:r>
+        <w:rPr>
+          <w:sz w:val="18"/>
+          <w:szCs w:val="18"/>
+        </w:rPr>
+        <w:t>Chip_Chirp</w:t>
+      </w:r>
+      <w:proofErr w:type="spellEnd"/>
+      <w:r>
+        <w:rPr>
+          <w:sz w:val="18"/>
+          <w:szCs w:val="18"/>
+        </w:rPr>
+        <w:t xml:space="preserve">           0.251479</w:t>
+      </w:r>
+    </w:p>
+    <w:p>
+      <w:pPr>
+        <w:spacing w:after="0" w:line="240" w:lineRule="auto"/>
+        <w:rPr>
+          <w:sz w:val="18"/>
+          <w:szCs w:val="18"/>
+        </w:rPr>
+      </w:pPr>
+      <w:proofErr w:type="spellStart"/>
+      <w:r>
+        <w:rPr>
+          <w:sz w:val="18"/>
+          <w:szCs w:val="18"/>
+        </w:rPr>
+        <w:t>Chip_PeakWL</w:t>
+      </w:r>
+      <w:proofErr w:type="spellEnd"/>
+      <w:r>
+        <w:rPr>
+          <w:sz w:val="18"/>
+          <w:szCs w:val="18"/>
+        </w:rPr>
+        <w:t xml:space="preserve">          0.210326</w:t>
+      </w:r>
+    </w:p>
+    <w:p>
+      <w:pPr>
+        <w:spacing w:after="0" w:line="240" w:lineRule="auto"/>
+        <w:rPr>
+          <w:sz w:val="18"/>
+          <w:szCs w:val="18"/>
+        </w:rPr>
+      </w:pPr>
+      <w:proofErr w:type="spellStart"/>
+      <w:r>
+        <w:rPr>
+          <w:sz w:val="18"/>
+          <w:szCs w:val="18"/>
+        </w:rPr>
+        <w:t>Chip_SMSR</w:t>
+      </w:r>
+      <w:proofErr w:type="spellEnd"/>
+      <w:r>
+        <w:rPr>
+          <w:sz w:val="18"/>
+          <w:szCs w:val="18"/>
+        </w:rPr>
+        <w:t xml:space="preserve">            0.082411</w:t>
+      </w:r>
+    </w:p>
+    <w:p>
+      <w:pPr>
+        <w:spacing w:after="0" w:line="240" w:lineRule="auto"/>
+        <w:rPr>
+          <w:sz w:val="18"/>
+          <w:szCs w:val="18"/>
+        </w:rPr>
+      </w:pPr>
+      <w:proofErr w:type="spellStart"/>
+      <w:r>
+        <w:rPr>
+          <w:sz w:val="18"/>
+          <w:szCs w:val="18"/>
+        </w:rPr>
+        <w:t>Chip_TestPwr</w:t>
+      </w:r>
+      <w:proofErr w:type="spellEnd"/>
+      <w:r>
+        <w:rPr>
+          <w:sz w:val="18"/>
+          <w:szCs w:val="18"/>
+        </w:rPr>
+        <w:t xml:space="preserve">         0.073107</w:t>
+      </w:r>
+    </w:p>
+    <w:p>
+      <w:pPr>
+        <w:spacing w:after="0" w:line="240" w:lineRule="auto"/>
+        <w:rPr>
+          <w:sz w:val="18"/>
+          <w:szCs w:val="18"/>
+        </w:rPr>
+      </w:pPr>
+      <w:proofErr w:type="spellStart"/>
+      <w:r>
+        <w:rPr>
+          <w:sz w:val="18"/>
+          <w:szCs w:val="18"/>
+        </w:rPr>
+        <w:t>Chip_</w:t>
+      </w:r>
+      <w:proofErr w:type="gramStart"/>
+      <w:r>
+        <w:rPr>
+          <w:sz w:val="18"/>
+          <w:szCs w:val="18"/>
+        </w:rPr>
+        <w:t>ModulationFreq</w:t>
+      </w:r>
+      <w:proofErr w:type="spellEnd"/>
+      <w:r>
+        <w:rPr>
+          <w:sz w:val="18"/>
+          <w:szCs w:val="18"/>
+        </w:rPr>
+        <w:t xml:space="preserve">  0.072800</w:t>
+      </w:r>
+      <w:proofErr w:type="gramEnd"/>
+    </w:p>
+    <w:p>
+      <w:pPr>
+        <w:spacing w:after="0" w:line="240" w:lineRule="auto"/>
+        <w:rPr>
+          <w:sz w:val="18"/>
+          <w:szCs w:val="18"/>
+        </w:rPr>
+      </w:pPr>
+      <w:proofErr w:type="spellStart"/>
+      <w:r>
+        <w:rPr>
+          <w:sz w:val="18"/>
+          <w:szCs w:val="18"/>
+        </w:rPr>
+        <w:t>Chip_LISlope</w:t>
+      </w:r>
+      <w:proofErr w:type="spellEnd"/>
+      <w:r>
+        <w:rPr>
+          <w:sz w:val="18"/>
+          <w:szCs w:val="18"/>
+        </w:rPr>
+        <w:t xml:space="preserve">         0.071437</w:t>
+      </w:r>
+    </w:p>
+    <w:p>
+      <w:pPr>
+        <w:spacing w:after="0" w:line="240" w:lineRule="auto"/>
+        <w:rPr>
+          <w:sz w:val="18"/>
+          <w:szCs w:val="18"/>
+        </w:rPr>
+      </w:pPr>
+      <w:proofErr w:type="spellStart"/>
+      <w:r>
+        <w:rPr>
+          <w:sz w:val="18"/>
+          <w:szCs w:val="18"/>
+        </w:rPr>
+        <w:t>Chip_LIIth</w:t>
+      </w:r>
+      <w:proofErr w:type="spellEnd"/>
+      <w:r>
+        <w:rPr>
+          <w:sz w:val="18"/>
+          <w:szCs w:val="18"/>
+        </w:rPr>
+        <w:t xml:space="preserve">           0.067718</w:t>
+      </w:r>
+    </w:p>
+    <w:p>
+      <w:pPr>
+        <w:spacing w:after="0" w:line="240" w:lineRule="auto"/>
+        <w:rPr>
+          <w:sz w:val="18"/>
+          <w:szCs w:val="18"/>
+        </w:rPr>
+      </w:pPr>
+      <w:proofErr w:type="spellStart"/>
+      <w:r>
+        <w:rPr>
+          <w:sz w:val="18"/>
+          <w:szCs w:val="18"/>
+        </w:rPr>
+        <w:t>Chip_ModCurrent</w:t>
+      </w:r>
+      <w:proofErr w:type="spellEnd"/>
+      <w:r>
+        <w:rPr>
+          <w:sz w:val="18"/>
+          <w:szCs w:val="18"/>
+        </w:rPr>
+        <w:t xml:space="preserve">      0.063677</w:t>
+      </w:r>
+    </w:p>
+    <w:p>
+      <w:pPr>
+        <w:spacing w:after="0" w:line="240" w:lineRule="auto"/>
+        <w:rPr>
+          <w:sz w:val="18"/>
+          <w:szCs w:val="18"/>
+        </w:rPr>
+      </w:pPr>
+      <w:proofErr w:type="spellStart"/>
+      <w:r>
+        <w:rPr>
+          <w:sz w:val="18"/>
+          <w:szCs w:val="18"/>
+        </w:rPr>
+        <w:t>Chip_AlignPwr</w:t>
+      </w:r>
+      <w:proofErr w:type="spellEnd"/>
+      <w:r>
+        <w:rPr>
+          <w:sz w:val="18"/>
+          <w:szCs w:val="18"/>
+        </w:rPr>
+        <w:t xml:space="preserve">        0.063231</w:t>
+      </w:r>
+    </w:p>
+    <w:p>
+      <w:pPr>
+        <w:spacing w:after="0" w:line="240" w:lineRule="auto"/>
+        <w:rPr>
+          <w:sz w:val="18"/>
+          <w:szCs w:val="18"/>
+        </w:rPr>
+      </w:pPr>
+      <w:proofErr w:type="spellStart"/>
+      <w:r>
+        <w:rPr>
+          <w:sz w:val="18"/>
+          <w:szCs w:val="18"/>
+        </w:rPr>
+        <w:t>Chip_RFpk</w:t>
+      </w:r>
+      <w:proofErr w:type="spellEnd"/>
+      <w:r>
+        <w:rPr>
+          <w:sz w:val="18"/>
+          <w:szCs w:val="18"/>
+        </w:rPr>
+        <w:t xml:space="preserve">            0.043816</w:t>
+      </w:r>
+    </w:p>
+    <w:p>
+      <w:pPr>
+        <w:spacing w:after="0" w:line="240" w:lineRule="auto"/>
+        <w:rPr>
+          <w:sz w:val="18"/>
+          <w:szCs w:val="18"/>
+        </w:rPr>
+      </w:pPr>
+    </w:p>
+    <w:p>
+      <w:pPr>
+        <w:spacing w:after="0" w:line="240" w:lineRule="auto"/>
+        <w:rPr>
+          <w:sz w:val="18"/>
+          <w:szCs w:val="18"/>
+        </w:rPr>
+      </w:pPr>
+      <w:r>
+        <w:rPr>
+          <w:sz w:val="18"/>
+          <w:szCs w:val="18"/>
+        </w:rPr>
+        <w:t xml:space="preserve">Target </w:t>
+      </w:r>
+      <w:proofErr w:type="spellStart"/>
+      <w:r>
+        <w:rPr>
+          <w:sz w:val="18"/>
+          <w:szCs w:val="18"/>
+        </w:rPr>
+        <w:t>Laser_WaveLen</w:t>
+      </w:r>
+      <w:proofErr w:type="spellEnd"/>
+      <w:r>
+        <w:rPr>
+          <w:sz w:val="18"/>
+          <w:szCs w:val="18"/>
+        </w:rPr>
+        <w:t xml:space="preserve"> score: -2.171396105404775</w:t>
+      </w:r>
+    </w:p>
+    <w:p>
+      <w:pPr>
+        <w:spacing w:after="0" w:line="240" w:lineRule="auto"/>
+        <w:rPr>
+          <w:sz w:val="18"/>
+          <w:szCs w:val="18"/>
+        </w:rPr>
+      </w:pPr>
+      <w:r>
+        <w:rPr>
+          <w:sz w:val="18"/>
+          <w:szCs w:val="18"/>
+        </w:rPr>
+        <w:t xml:space="preserve">                        Feature Importance</w:t>
+      </w:r>
+    </w:p>
+    <w:p>
+      <w:pPr>
+        <w:spacing w:after="0" w:line="240" w:lineRule="auto"/>
+        <w:rPr>
+          <w:sz w:val="18"/>
+          <w:szCs w:val="18"/>
+        </w:rPr>
+      </w:pPr>
+      <w:proofErr w:type="spellStart"/>
+      <w:r>
+        <w:rPr>
+          <w:sz w:val="18"/>
+          <w:szCs w:val="18"/>
+        </w:rPr>
+        <w:t>Chip_PeakWL</w:t>
+      </w:r>
+      <w:proofErr w:type="spellEnd"/>
+      <w:r>
+        <w:rPr>
+          <w:sz w:val="18"/>
+          <w:szCs w:val="18"/>
+        </w:rPr>
+        <w:t xml:space="preserve">          0.181274</w:t>
+      </w:r>
+    </w:p>
+    <w:p>
+      <w:pPr>
+        <w:spacing w:after="0" w:line="240" w:lineRule="auto"/>
+        <w:rPr>
+          <w:sz w:val="18"/>
+          <w:szCs w:val="18"/>
+        </w:rPr>
+      </w:pPr>
+      <w:proofErr w:type="spellStart"/>
+      <w:r>
+        <w:rPr>
+          <w:sz w:val="18"/>
+          <w:szCs w:val="18"/>
+        </w:rPr>
+        <w:t>Chip_LIIth</w:t>
+      </w:r>
+      <w:proofErr w:type="spellEnd"/>
+      <w:r>
+        <w:rPr>
+          <w:sz w:val="18"/>
+          <w:szCs w:val="18"/>
+        </w:rPr>
+        <w:t xml:space="preserve">           0.126222</w:t>
+      </w:r>
+    </w:p>
+    <w:p>
+      <w:pPr>
+        <w:spacing w:after="0" w:line="240" w:lineRule="auto"/>
+        <w:rPr>
+          <w:sz w:val="18"/>
+          <w:szCs w:val="18"/>
+        </w:rPr>
+      </w:pPr>
+      <w:proofErr w:type="spellStart"/>
+      <w:r>
+        <w:rPr>
+          <w:sz w:val="18"/>
+          <w:szCs w:val="18"/>
+        </w:rPr>
+        <w:t>Chip_AlignPwr</w:t>
+      </w:r>
+      <w:proofErr w:type="spellEnd"/>
+      <w:r>
+        <w:rPr>
+          <w:sz w:val="18"/>
+          <w:szCs w:val="18"/>
+        </w:rPr>
+        <w:t xml:space="preserve">        0.103219</w:t>
+      </w:r>
+    </w:p>
+    <w:p>
+      <w:pPr>
+        <w:spacing w:after="0" w:line="240" w:lineRule="auto"/>
+        <w:rPr>
+          <w:sz w:val="18"/>
+          <w:szCs w:val="18"/>
+        </w:rPr>
+      </w:pPr>
+      <w:proofErr w:type="spellStart"/>
+      <w:r>
+        <w:rPr>
+          <w:sz w:val="18"/>
+          <w:szCs w:val="18"/>
+        </w:rPr>
+        <w:t>Chip_SMSR</w:t>
+      </w:r>
+      <w:proofErr w:type="spellEnd"/>
+      <w:r>
+        <w:rPr>
+          <w:sz w:val="18"/>
+          <w:szCs w:val="18"/>
+        </w:rPr>
+        <w:t xml:space="preserve">            0.101268</w:t>
+      </w:r>
+    </w:p>
+    <w:p>
+      <w:pPr>
+        <w:spacing w:after="0" w:line="240" w:lineRule="auto"/>
+        <w:rPr>
+          <w:sz w:val="18"/>
+          <w:szCs w:val="18"/>
+        </w:rPr>
+      </w:pPr>
+      <w:proofErr w:type="spellStart"/>
+      <w:r>
+        <w:rPr>
+          <w:sz w:val="18"/>
+          <w:szCs w:val="18"/>
+        </w:rPr>
+        <w:t>Chip_Chirp</w:t>
+      </w:r>
+      <w:proofErr w:type="spellEnd"/>
+      <w:r>
+        <w:rPr>
+          <w:sz w:val="18"/>
+          <w:szCs w:val="18"/>
+        </w:rPr>
+        <w:t xml:space="preserve">           0.097758</w:t>
+      </w:r>
+    </w:p>
+    <w:p>
+      <w:pPr>
+        <w:spacing w:after="0" w:line="240" w:lineRule="auto"/>
+        <w:rPr>
+          <w:sz w:val="18"/>
+          <w:szCs w:val="18"/>
+        </w:rPr>
+      </w:pPr>
+      <w:proofErr w:type="spellStart"/>
+      <w:r>
+        <w:rPr>
+          <w:sz w:val="18"/>
+          <w:szCs w:val="18"/>
+        </w:rPr>
+        <w:t>Chip_TestPwr</w:t>
+      </w:r>
+      <w:proofErr w:type="spellEnd"/>
+      <w:r>
+        <w:rPr>
+          <w:sz w:val="18"/>
+          <w:szCs w:val="18"/>
+        </w:rPr>
+        <w:t xml:space="preserve">         0.092208</w:t>
+      </w:r>
+    </w:p>
+    <w:p>
+      <w:pPr>
+        <w:spacing w:after="0" w:line="240" w:lineRule="auto"/>
+        <w:rPr>
+          <w:sz w:val="18"/>
+          <w:szCs w:val="18"/>
+        </w:rPr>
+      </w:pPr>
+      <w:proofErr w:type="spellStart"/>
+      <w:r>
+        <w:rPr>
+          <w:sz w:val="18"/>
+          <w:szCs w:val="18"/>
+        </w:rPr>
+        <w:t>Chip_ModCurrent</w:t>
+      </w:r>
+      <w:proofErr w:type="spellEnd"/>
+      <w:r>
+        <w:rPr>
+          <w:sz w:val="18"/>
+          <w:szCs w:val="18"/>
+        </w:rPr>
+        <w:t xml:space="preserve">      0.091180</w:t>
+      </w:r>
+    </w:p>
+    <w:p>
+      <w:pPr>
+        <w:spacing w:after="0" w:line="240" w:lineRule="auto"/>
+        <w:rPr>
+          <w:sz w:val="18"/>
+          <w:szCs w:val="18"/>
+        </w:rPr>
+      </w:pPr>
+      <w:proofErr w:type="spellStart"/>
+      <w:r>
+        <w:rPr>
+          <w:sz w:val="18"/>
+          <w:szCs w:val="18"/>
+        </w:rPr>
+        <w:t>Chip_</w:t>
+      </w:r>
+      <w:proofErr w:type="gramStart"/>
+      <w:r>
+        <w:rPr>
+          <w:sz w:val="18"/>
+          <w:szCs w:val="18"/>
+        </w:rPr>
+        <w:t>ModulationFreq</w:t>
+      </w:r>
+      <w:proofErr w:type="spellEnd"/>
+      <w:r>
+        <w:rPr>
+          <w:sz w:val="18"/>
+          <w:szCs w:val="18"/>
+        </w:rPr>
+        <w:t xml:space="preserve">  0.087447</w:t>
+      </w:r>
+      <w:proofErr w:type="gramEnd"/>
+    </w:p>
+    <w:p>
+      <w:pPr>
+        <w:spacing w:after="0" w:line="240" w:lineRule="auto"/>
+        <w:rPr>
+          <w:sz w:val="18"/>
+          <w:szCs w:val="18"/>
+        </w:rPr>
+      </w:pPr>
+      <w:proofErr w:type="spellStart"/>
+      <w:r>
+        <w:rPr>
+          <w:sz w:val="18"/>
+          <w:szCs w:val="18"/>
+        </w:rPr>
+        <w:t>Chip_LISlope</w:t>
+      </w:r>
+      <w:proofErr w:type="spellEnd"/>
+      <w:r>
+        <w:rPr>
+          <w:sz w:val="18"/>
+          <w:szCs w:val="18"/>
+        </w:rPr>
+        <w:t xml:space="preserve">         0.065527</w:t>
+      </w:r>
+    </w:p>
+    <w:p>
+      <w:pPr>
+        <w:spacing w:after="0" w:line="240" w:lineRule="auto"/>
+        <w:rPr>
+          <w:sz w:val="18"/>
+          <w:szCs w:val="18"/>
+        </w:rPr>
+      </w:pPr>
+      <w:proofErr w:type="spellStart"/>
+      <w:r>
+        <w:rPr>
+          <w:sz w:val="18"/>
+          <w:szCs w:val="18"/>
+        </w:rPr>
+        <w:t>Chip_RFpk</w:t>
+      </w:r>
+      <w:proofErr w:type="spellEnd"/>
+      <w:r>
+        <w:rPr>
+          <w:sz w:val="18"/>
+          <w:szCs w:val="18"/>
+        </w:rPr>
+        <w:t xml:space="preserve">            0.053897</w:t>
+      </w:r>
+    </w:p>
+    <w:p>
+      <w:pPr>
+        <w:spacing w:after="0" w:line="240" w:lineRule="auto"/>
+        <w:rPr>
+          <w:sz w:val="18"/>
+          <w:szCs w:val="18"/>
+        </w:rPr>
+      </w:pPr>
+      <w:r>
+        <w:rPr>
+          <w:sz w:val="18"/>
+          <w:szCs w:val="18"/>
+        </w:rPr>
+        <w:t xml:space="preserve">Target </w:t>
+      </w:r>
+      <w:proofErr w:type="spellStart"/>
+      <w:r>
+        <w:rPr>
+          <w:sz w:val="18"/>
+          <w:szCs w:val="18"/>
+        </w:rPr>
+        <w:t>Laser_SMSR</w:t>
+      </w:r>
+      <w:proofErr w:type="spellEnd"/>
+      <w:r>
+        <w:rPr>
+          <w:sz w:val="18"/>
+          <w:szCs w:val="18"/>
+        </w:rPr>
+        <w:t xml:space="preserve"> score: -6.0952447872242885</w:t>
+      </w:r>
+    </w:p>
+    <w:p>
+      <w:pPr>
+        <w:spacing w:after="0" w:line="240" w:lineRule="auto"/>
+        <w:rPr>
+          <w:sz w:val="18"/>
+          <w:szCs w:val="18"/>
+        </w:rPr>
+      </w:pPr>
+      <w:r>
+        <w:rPr>
+          <w:sz w:val="18"/>
+          <w:szCs w:val="18"/>
+        </w:rPr>
+        <w:t xml:space="preserve">                        Feature Importance</w:t>
+      </w:r>
+    </w:p>
+    <w:p>
+      <w:pPr>
+        <w:spacing w:after="0" w:line="240" w:lineRule="auto"/>
+        <w:rPr>
+          <w:sz w:val="18"/>
+          <w:szCs w:val="18"/>
+        </w:rPr>
+      </w:pPr>
+      <w:proofErr w:type="spellStart"/>
+      <w:r>
+        <w:rPr>
+          <w:sz w:val="18"/>
+          <w:szCs w:val="18"/>
+        </w:rPr>
+        <w:t>Chip_Chirp</w:t>
+      </w:r>
+      <w:proofErr w:type="spellEnd"/>
+      <w:r>
+        <w:rPr>
+          <w:sz w:val="18"/>
+          <w:szCs w:val="18"/>
+        </w:rPr>
+        <w:t xml:space="preserve">           0.205520</w:t>
+      </w:r>
+    </w:p>
+    <w:p>
+      <w:pPr>
+        <w:spacing w:after="0" w:line="240" w:lineRule="auto"/>
+        <w:rPr>
+          <w:sz w:val="18"/>
+          <w:szCs w:val="18"/>
+        </w:rPr>
+      </w:pPr>
+      <w:proofErr w:type="spellStart"/>
+      <w:r>
+        <w:rPr>
+          <w:sz w:val="18"/>
+          <w:szCs w:val="18"/>
+        </w:rPr>
+        <w:t>Chip_PeakWL</w:t>
+      </w:r>
+      <w:proofErr w:type="spellEnd"/>
+      <w:r>
+        <w:rPr>
+          <w:sz w:val="18"/>
+          <w:szCs w:val="18"/>
+        </w:rPr>
+        <w:t xml:space="preserve">          0.135756</w:t>
+      </w:r>
+    </w:p>
+    <w:p>
+      <w:pPr>
+        <w:spacing w:after="0" w:line="240" w:lineRule="auto"/>
+        <w:rPr>
+          <w:sz w:val="18"/>
+          <w:szCs w:val="18"/>
+        </w:rPr>
+      </w:pPr>
+      <w:proofErr w:type="spellStart"/>
+      <w:r>
+        <w:rPr>
+          <w:sz w:val="18"/>
+          <w:szCs w:val="18"/>
+        </w:rPr>
+        <w:t>Chip_ModCurrent</w:t>
+      </w:r>
+      <w:proofErr w:type="spellEnd"/>
+      <w:r>
+        <w:rPr>
+          <w:sz w:val="18"/>
+          <w:szCs w:val="18"/>
+        </w:rPr>
+        <w:t xml:space="preserve">      0.133150</w:t>
+      </w:r>
+    </w:p>
+    <w:p>
+      <w:pPr>
+        <w:spacing w:after="0" w:line="240" w:lineRule="auto"/>
+        <w:rPr>
+          <w:sz w:val="18"/>
+          <w:szCs w:val="18"/>
+        </w:rPr>
+      </w:pPr>
+      <w:proofErr w:type="spellStart"/>
+      <w:r>
+        <w:rPr>
+          <w:sz w:val="18"/>
+          <w:szCs w:val="18"/>
+        </w:rPr>
+        <w:t>Chip_SMSR</w:t>
+      </w:r>
+      <w:proofErr w:type="spellEnd"/>
+      <w:r>
+        <w:rPr>
+          <w:sz w:val="18"/>
+          <w:szCs w:val="18"/>
+        </w:rPr>
+        <w:t xml:space="preserve">            0.103967</w:t>
+      </w:r>
+    </w:p>
+    <w:p>
+      <w:pPr>
+        <w:spacing w:after="0" w:line="240" w:lineRule="auto"/>
+        <w:rPr>
+          <w:sz w:val="18"/>
+          <w:szCs w:val="18"/>
+        </w:rPr>
+      </w:pPr>
+      <w:proofErr w:type="spellStart"/>
+      <w:r>
+        <w:rPr>
+          <w:sz w:val="18"/>
+          <w:szCs w:val="18"/>
+        </w:rPr>
+        <w:t>Chip_</w:t>
+      </w:r>
+      <w:proofErr w:type="gramStart"/>
+      <w:r>
+        <w:rPr>
+          <w:sz w:val="18"/>
+          <w:szCs w:val="18"/>
+        </w:rPr>
+        <w:t>ModulationFreq</w:t>
+      </w:r>
+      <w:proofErr w:type="spellEnd"/>
+      <w:r>
+        <w:rPr>
+          <w:sz w:val="18"/>
+          <w:szCs w:val="18"/>
+        </w:rPr>
+        <w:t xml:space="preserve">  0.096894</w:t>
+      </w:r>
+      <w:proofErr w:type="gramEnd"/>
+    </w:p>
+    <w:p>
+      <w:pPr>
+        <w:spacing w:after="0" w:line="240" w:lineRule="auto"/>
+        <w:rPr>
+          <w:sz w:val="18"/>
+          <w:szCs w:val="18"/>
+        </w:rPr>
+      </w:pPr>
+      <w:proofErr w:type="spellStart"/>
+      <w:r>
+        <w:rPr>
+          <w:sz w:val="18"/>
+          <w:szCs w:val="18"/>
+        </w:rPr>
+        <w:t>Chip_LIIth</w:t>
+      </w:r>
+      <w:proofErr w:type="spellEnd"/>
+      <w:r>
+        <w:rPr>
+          <w:sz w:val="18"/>
+          <w:szCs w:val="18"/>
+        </w:rPr>
+        <w:t xml:space="preserve">           0.076770</w:t>
+      </w:r>
+    </w:p>
+    <w:p>
+      <w:pPr>
+        <w:spacing w:after="0" w:line="240" w:lineRule="auto"/>
+        <w:rPr>
+          <w:sz w:val="18"/>
+          <w:szCs w:val="18"/>
+        </w:rPr>
+      </w:pPr>
+      <w:proofErr w:type="spellStart"/>
+      <w:r>
+        <w:rPr>
+          <w:sz w:val="18"/>
+          <w:szCs w:val="18"/>
+        </w:rPr>
+        <w:t>Chip_AlignPwr</w:t>
+      </w:r>
+      <w:proofErr w:type="spellEnd"/>
+      <w:r>
+        <w:rPr>
+          <w:sz w:val="18"/>
+          <w:szCs w:val="18"/>
+        </w:rPr>
+        <w:t xml:space="preserve">        0.064852</w:t>
+      </w:r>
+    </w:p>
+    <w:p>
+      <w:pPr>
+        <w:spacing w:after="0" w:line="240" w:lineRule="auto"/>
+        <w:rPr>
+          <w:sz w:val="18"/>
+          <w:szCs w:val="18"/>
+        </w:rPr>
+      </w:pPr>
+      <w:proofErr w:type="spellStart"/>
+      <w:r>
+        <w:rPr>
+          <w:sz w:val="18"/>
+          <w:szCs w:val="18"/>
+        </w:rPr>
+        <w:t>Chip_RFpk</w:t>
+      </w:r>
+      <w:proofErr w:type="spellEnd"/>
+      <w:r>
+        <w:rPr>
+          <w:sz w:val="18"/>
+          <w:szCs w:val="18"/>
+        </w:rPr>
+        <w:t xml:space="preserve">            0.063566</w:t>
+      </w:r>
+    </w:p>
+    <w:p>
+      <w:pPr>
+        <w:spacing w:after="0" w:line="240" w:lineRule="auto"/>
+        <w:rPr>
+          <w:sz w:val="18"/>
+          <w:szCs w:val="18"/>
+        </w:rPr>
+      </w:pPr>
+      <w:proofErr w:type="spellStart"/>
+      <w:r>
+        <w:rPr>
+          <w:sz w:val="18"/>
+          <w:szCs w:val="18"/>
+        </w:rPr>
+        <w:t>Chip_TestPwr</w:t>
+      </w:r>
+      <w:proofErr w:type="spellEnd"/>
+      <w:r>
+        <w:rPr>
+          <w:sz w:val="18"/>
+          <w:szCs w:val="18"/>
+        </w:rPr>
+        <w:t xml:space="preserve">         0.063562</w:t>
+      </w:r>
+    </w:p>
+    <w:p>
+      <w:pPr>
+        <w:spacing w:after="0" w:line="240" w:lineRule="auto"/>
+        <w:rPr>
+          <w:sz w:val="18"/>
+          <w:szCs w:val="18"/>
+        </w:rPr>
+      </w:pPr>
+      <w:proofErr w:type="spellStart"/>
+      <w:r>
+        <w:rPr>
+          <w:sz w:val="18"/>
+          <w:szCs w:val="18"/>
+        </w:rPr>
+        <w:t>Chip_LISlope</w:t>
+      </w:r>
+      <w:proofErr w:type="spellEnd"/>
+      <w:r>
+        <w:rPr>
+          <w:sz w:val="18"/>
+          <w:szCs w:val="18"/>
+        </w:rPr>
+        <w:t xml:space="preserve">         0.055963</w:t>
+      </w:r>
+    </w:p>
+    <w:p>
+      <w:pPr>
+        <w:spacing w:after="0" w:line="240" w:lineRule="auto"/>
+        <w:rPr>
+          <w:sz w:val="18"/>
+          <w:szCs w:val="18"/>
+        </w:rPr>
+      </w:pPr>
+    </w:p>
+    <w:p>
+      <w:pPr>
+        <w:spacing w:after="0" w:line="240" w:lineRule="auto"/>
+        <w:rPr>
+          <w:sz w:val="18"/>
+          <w:szCs w:val="18"/>
+        </w:rPr>
+      </w:pPr>
+      <w:r>
+        <w:rPr>
+          <w:sz w:val="18"/>
+          <w:szCs w:val="18"/>
+        </w:rPr>
+        <w:t xml:space="preserve">Target </w:t>
+      </w:r>
+      <w:proofErr w:type="spellStart"/>
+      <w:r>
+        <w:rPr>
+          <w:sz w:val="18"/>
+          <w:szCs w:val="18"/>
+        </w:rPr>
+        <w:t>Laser_Ibb</w:t>
+      </w:r>
+      <w:proofErr w:type="spellEnd"/>
+      <w:r>
+        <w:rPr>
+          <w:sz w:val="18"/>
+          <w:szCs w:val="18"/>
+        </w:rPr>
+        <w:t xml:space="preserve"> score: -0.10820481068610406</w:t>
+      </w:r>
+    </w:p>
+    <w:p>
+      <w:pPr>
+        <w:spacing w:after="0" w:line="240" w:lineRule="auto"/>
+        <w:rPr>
+          <w:sz w:val="18"/>
+          <w:szCs w:val="18"/>
+        </w:rPr>
+      </w:pPr>
+      <w:r>
+        <w:rPr>
+          <w:sz w:val="18"/>
+          <w:szCs w:val="18"/>
+        </w:rPr>
+        <w:t xml:space="preserve">                        Feature Importance</w:t>
+      </w:r>
+    </w:p>
+    <w:p>
+      <w:pPr>
+        <w:spacing w:after="0" w:line="240" w:lineRule="auto"/>
+        <w:rPr>
+          <w:sz w:val="18"/>
+          <w:szCs w:val="18"/>
+        </w:rPr>
+      </w:pPr>
+      <w:proofErr w:type="spellStart"/>
+      <w:r>
+        <w:rPr>
+          <w:sz w:val="18"/>
+          <w:szCs w:val="18"/>
+        </w:rPr>
+        <w:t>Chip_PeakWL</w:t>
+      </w:r>
+      <w:proofErr w:type="spellEnd"/>
+      <w:r>
+        <w:rPr>
+          <w:sz w:val="18"/>
+          <w:szCs w:val="18"/>
+        </w:rPr>
+        <w:t xml:space="preserve">          0.163042</w:t>
+      </w:r>
+    </w:p>
+    <w:p>
+      <w:pPr>
+        <w:spacing w:after="0" w:line="240" w:lineRule="auto"/>
+        <w:rPr>
+          <w:sz w:val="18"/>
+          <w:szCs w:val="18"/>
+        </w:rPr>
+      </w:pPr>
+      <w:proofErr w:type="spellStart"/>
+      <w:r>
+        <w:rPr>
+          <w:sz w:val="18"/>
+          <w:szCs w:val="18"/>
+        </w:rPr>
+        <w:t>Chip_</w:t>
+      </w:r>
+      <w:proofErr w:type="gramStart"/>
+      <w:r>
+        <w:rPr>
+          <w:sz w:val="18"/>
+          <w:szCs w:val="18"/>
+        </w:rPr>
+        <w:t>ModulationFreq</w:t>
+      </w:r>
+      <w:proofErr w:type="spellEnd"/>
+      <w:r>
+        <w:rPr>
+          <w:sz w:val="18"/>
+          <w:szCs w:val="18"/>
+        </w:rPr>
+        <w:t xml:space="preserve">  0.130444</w:t>
+      </w:r>
+      <w:proofErr w:type="gramEnd"/>
+    </w:p>
+    <w:p>
+      <w:pPr>
+        <w:spacing w:after="0" w:line="240" w:lineRule="auto"/>
+        <w:rPr>
+          <w:sz w:val="18"/>
+          <w:szCs w:val="18"/>
+        </w:rPr>
+      </w:pPr>
+      <w:proofErr w:type="spellStart"/>
+      <w:r>
+        <w:rPr>
+          <w:sz w:val="18"/>
+          <w:szCs w:val="18"/>
+        </w:rPr>
+        <w:t>Chip_SMSR</w:t>
+      </w:r>
+      <w:proofErr w:type="spellEnd"/>
+      <w:r>
+        <w:rPr>
+          <w:sz w:val="18"/>
+          <w:szCs w:val="18"/>
+        </w:rPr>
+        <w:t xml:space="preserve">            0.107851</w:t>
+      </w:r>
+    </w:p>
+    <w:p>
+      <w:pPr>
+        <w:spacing w:after="0" w:line="240" w:lineRule="auto"/>
+        <w:rPr>
+          <w:sz w:val="18"/>
+          <w:szCs w:val="18"/>
+        </w:rPr>
+      </w:pPr>
+      <w:proofErr w:type="spellStart"/>
+      <w:r>
+        <w:rPr>
+          <w:sz w:val="18"/>
+          <w:szCs w:val="18"/>
+        </w:rPr>
+        <w:t>Chip_TestPwr</w:t>
+      </w:r>
+      <w:proofErr w:type="spellEnd"/>
+      <w:r>
+        <w:rPr>
+          <w:sz w:val="18"/>
+          <w:szCs w:val="18"/>
+        </w:rPr>
+        <w:t xml:space="preserve">         0.106353</w:t>
+      </w:r>
+    </w:p>
+    <w:p>
+      <w:pPr>
+        <w:spacing w:after="0" w:line="240" w:lineRule="auto"/>
+        <w:rPr>
+          <w:sz w:val="18"/>
+          <w:szCs w:val="18"/>
+        </w:rPr>
+      </w:pPr>
+      <w:proofErr w:type="spellStart"/>
+      <w:r>
+        <w:rPr>
+          <w:sz w:val="18"/>
+          <w:szCs w:val="18"/>
+        </w:rPr>
+        <w:t>Chip_Chirp</w:t>
+      </w:r>
+      <w:proofErr w:type="spellEnd"/>
+      <w:r>
+        <w:rPr>
+          <w:sz w:val="18"/>
+          <w:szCs w:val="18"/>
+        </w:rPr>
+        <w:t xml:space="preserve">           0.106270</w:t>
+      </w:r>
+    </w:p>
+    <w:p>
+      <w:pPr>
+        <w:spacing w:after="0" w:line="240" w:lineRule="auto"/>
+        <w:rPr>
+          <w:sz w:val="18"/>
+          <w:szCs w:val="18"/>
+        </w:rPr>
+      </w:pPr>
+      <w:proofErr w:type="spellStart"/>
+      <w:r>
+        <w:rPr>
+          <w:sz w:val="18"/>
+          <w:szCs w:val="18"/>
+        </w:rPr>
+        <w:t>Chip_LIIth</w:t>
+      </w:r>
+      <w:proofErr w:type="spellEnd"/>
+      <w:r>
+        <w:rPr>
+          <w:sz w:val="18"/>
+          <w:szCs w:val="18"/>
+        </w:rPr>
+        <w:t xml:space="preserve">           0.100632</w:t>
+      </w:r>
+    </w:p>
+    <w:p>
+      <w:pPr>
+        <w:spacing w:after="0" w:line="240" w:lineRule="auto"/>
+        <w:rPr>
+          <w:sz w:val="18"/>
+          <w:szCs w:val="18"/>
+        </w:rPr>
+      </w:pPr>
+      <w:proofErr w:type="spellStart"/>
+      <w:r>
+        <w:rPr>
+          <w:sz w:val="18"/>
+          <w:szCs w:val="18"/>
+        </w:rPr>
+        <w:t>Chip_AlignPwr</w:t>
+      </w:r>
+      <w:proofErr w:type="spellEnd"/>
+      <w:r>
+        <w:rPr>
+          <w:sz w:val="18"/>
+          <w:szCs w:val="18"/>
+        </w:rPr>
+        <w:t xml:space="preserve">        0.082628</w:t>
+      </w:r>
+    </w:p>
+    <w:p>
+      <w:pPr>
+        <w:spacing w:after="0" w:line="240" w:lineRule="auto"/>
+        <w:rPr>
+          <w:sz w:val="18"/>
+          <w:szCs w:val="18"/>
+        </w:rPr>
+      </w:pPr>
+      <w:proofErr w:type="spellStart"/>
+      <w:r>
+        <w:rPr>
+          <w:sz w:val="18"/>
+          <w:szCs w:val="18"/>
+        </w:rPr>
+        <w:t>Chip_ModCurrent</w:t>
+      </w:r>
+      <w:proofErr w:type="spellEnd"/>
+      <w:r>
+        <w:rPr>
+          <w:sz w:val="18"/>
+          <w:szCs w:val="18"/>
+        </w:rPr>
+        <w:t xml:space="preserve">      0.080701</w:t>
+      </w:r>
+    </w:p>
+    <w:p>
+      <w:pPr>
+        <w:spacing w:after="0" w:line="240" w:lineRule="auto"/>
+        <w:rPr>
+          <w:sz w:val="18"/>
+          <w:szCs w:val="18"/>
+        </w:rPr>
+      </w:pPr>
+      <w:proofErr w:type="spellStart"/>
+      <w:r>
+        <w:rPr>
+          <w:sz w:val="18"/>
+          <w:szCs w:val="18"/>
+        </w:rPr>
+        <w:t>Chip_LISlope</w:t>
+      </w:r>
+      <w:proofErr w:type="spellEnd"/>
+      <w:r>
+        <w:rPr>
+          <w:sz w:val="18"/>
+          <w:szCs w:val="18"/>
+        </w:rPr>
+        <w:t xml:space="preserve">         0.067775</w:t>
+      </w:r>
+    </w:p>
+    <w:p>
+      <w:pPr>
+        <w:spacing w:after="0" w:line="240" w:lineRule="auto"/>
+        <w:rPr>
+          <w:sz w:val="18"/>
+          <w:szCs w:val="18"/>
+        </w:rPr>
+      </w:pPr>
+      <w:proofErr w:type="spellStart"/>
+      <w:r>
+        <w:rPr>
+          <w:sz w:val="18"/>
+          <w:szCs w:val="18"/>
+        </w:rPr>
+        <w:t>Chip_RFpk</w:t>
+      </w:r>
+      <w:proofErr w:type="spellEnd"/>
+      <w:r>
+        <w:rPr>
+          <w:sz w:val="18"/>
+          <w:szCs w:val="18"/>
+        </w:rPr>
+        <w:t xml:space="preserve">            0.054305</w:t>
+      </w:r>
+    </w:p>
+    <w:p>
+      <w:pPr>
+        <w:spacing w:after="0" w:line="240" w:lineRule="auto"/>
+        <w:rPr>
+          <w:sz w:val="18"/>
+          <w:szCs w:val="18"/>
+        </w:rPr>
+      </w:pPr>
+    </w:p>
+    <w:p>
+      <w:pPr>
+        <w:spacing w:after="0" w:line="240" w:lineRule="auto"/>
+        <w:rPr>
+          <w:sz w:val="18"/>
+          <w:szCs w:val="18"/>
+        </w:rPr>
+      </w:pPr>
+      <w:r>
+        <w:rPr>
+          <w:sz w:val="18"/>
+          <w:szCs w:val="18"/>
+        </w:rPr>
+        <w:t xml:space="preserve">Target </w:t>
+      </w:r>
+      <w:proofErr w:type="spellStart"/>
+      <w:r>
+        <w:rPr>
+          <w:sz w:val="18"/>
+          <w:szCs w:val="18"/>
+        </w:rPr>
+        <w:t>Laser_PowerIbb</w:t>
+      </w:r>
+      <w:proofErr w:type="spellEnd"/>
+      <w:r>
+        <w:rPr>
+          <w:sz w:val="18"/>
+          <w:szCs w:val="18"/>
+        </w:rPr>
+        <w:t xml:space="preserve"> score: -0.193664618505789</w:t>
+      </w:r>
+    </w:p>
+    <w:p>
+      <w:pPr>
+        <w:spacing w:after="0" w:line="240" w:lineRule="auto"/>
+        <w:rPr>
+          <w:sz w:val="18"/>
+          <w:szCs w:val="18"/>
+        </w:rPr>
+      </w:pPr>
+      <w:r>
+        <w:rPr>
+          <w:sz w:val="18"/>
+          <w:szCs w:val="18"/>
+        </w:rPr>
+        <w:t xml:space="preserve">                        Feature Importance</w:t>
+      </w:r>
+    </w:p>
+    <w:p>
+      <w:pPr>
+        <w:spacing w:after="0" w:line="240" w:lineRule="auto"/>
+        <w:rPr>
+          <w:sz w:val="18"/>
+          <w:szCs w:val="18"/>
+        </w:rPr>
+      </w:pPr>
+      <w:proofErr w:type="spellStart"/>
+      <w:r>
+        <w:rPr>
+          <w:sz w:val="18"/>
+          <w:szCs w:val="18"/>
+        </w:rPr>
+        <w:t>Chip_PeakWL</w:t>
+      </w:r>
+      <w:proofErr w:type="spellEnd"/>
+      <w:r>
+        <w:rPr>
+          <w:sz w:val="18"/>
+          <w:szCs w:val="18"/>
+        </w:rPr>
+        <w:t xml:space="preserve">          0.130374</w:t>
+      </w:r>
+    </w:p>
+    <w:p>
+      <w:pPr>
+        <w:spacing w:after="0" w:line="240" w:lineRule="auto"/>
+        <w:rPr>
+          <w:sz w:val="18"/>
+          <w:szCs w:val="18"/>
+        </w:rPr>
+      </w:pPr>
+      <w:proofErr w:type="spellStart"/>
+      <w:r>
+        <w:rPr>
+          <w:sz w:val="18"/>
+          <w:szCs w:val="18"/>
+        </w:rPr>
+        <w:t>Chip_Chirp</w:t>
+      </w:r>
+      <w:proofErr w:type="spellEnd"/>
+      <w:r>
+        <w:rPr>
+          <w:sz w:val="18"/>
+          <w:szCs w:val="18"/>
+        </w:rPr>
+        <w:t xml:space="preserve">           0.128332</w:t>
+      </w:r>
+    </w:p>
+    <w:p>
+      <w:pPr>
+        <w:spacing w:after="0" w:line="240" w:lineRule="auto"/>
+        <w:rPr>
+          <w:sz w:val="18"/>
+          <w:szCs w:val="18"/>
+        </w:rPr>
+      </w:pPr>
+      <w:proofErr w:type="spellStart"/>
+      <w:r>
+        <w:rPr>
+          <w:sz w:val="18"/>
+          <w:szCs w:val="18"/>
+        </w:rPr>
+        <w:t>Chip_SMSR</w:t>
+      </w:r>
+      <w:proofErr w:type="spellEnd"/>
+      <w:r>
+        <w:rPr>
+          <w:sz w:val="18"/>
+          <w:szCs w:val="18"/>
+        </w:rPr>
+        <w:t xml:space="preserve">            0.117021</w:t>
+      </w:r>
+    </w:p>
+    <w:p>
+      <w:pPr>
+        <w:spacing w:after="0" w:line="240" w:lineRule="auto"/>
+        <w:rPr>
+          <w:sz w:val="18"/>
+          <w:szCs w:val="18"/>
+        </w:rPr>
+      </w:pPr>
+      <w:proofErr w:type="spellStart"/>
+      <w:r>
+        <w:rPr>
+          <w:sz w:val="18"/>
+          <w:szCs w:val="18"/>
+        </w:rPr>
+        <w:t>Chip_TestPwr</w:t>
+      </w:r>
+      <w:proofErr w:type="spellEnd"/>
+      <w:r>
+        <w:rPr>
+          <w:sz w:val="18"/>
+          <w:szCs w:val="18"/>
+        </w:rPr>
+        <w:t xml:space="preserve">         0.110601</w:t>
+      </w:r>
+    </w:p>
+    <w:p>
+      <w:pPr>
+        <w:spacing w:after="0" w:line="240" w:lineRule="auto"/>
+        <w:rPr>
+          <w:sz w:val="18"/>
+          <w:szCs w:val="18"/>
+        </w:rPr>
+      </w:pPr>
+      <w:proofErr w:type="spellStart"/>
+      <w:r>
+        <w:rPr>
+          <w:sz w:val="18"/>
+          <w:szCs w:val="18"/>
+        </w:rPr>
+        <w:t>Chip_LIIth</w:t>
+      </w:r>
+      <w:proofErr w:type="spellEnd"/>
+      <w:r>
+        <w:rPr>
+          <w:sz w:val="18"/>
+          <w:szCs w:val="18"/>
+        </w:rPr>
+        <w:t xml:space="preserve">           0.106099</w:t>
+      </w:r>
+    </w:p>
+    <w:p>
+      <w:pPr>
+        <w:spacing w:after="0" w:line="240" w:lineRule="auto"/>
+        <w:rPr>
+          <w:sz w:val="18"/>
+          <w:szCs w:val="18"/>
+        </w:rPr>
+      </w:pPr>
+      <w:proofErr w:type="spellStart"/>
+      <w:r>
+        <w:rPr>
+          <w:sz w:val="18"/>
+          <w:szCs w:val="18"/>
+        </w:rPr>
+        <w:t>Chip_</w:t>
+      </w:r>
+      <w:proofErr w:type="gramStart"/>
+      <w:r>
+        <w:rPr>
+          <w:sz w:val="18"/>
+          <w:szCs w:val="18"/>
+        </w:rPr>
+        <w:t>ModulationFreq</w:t>
+      </w:r>
+      <w:proofErr w:type="spellEnd"/>
+      <w:r>
+        <w:rPr>
+          <w:sz w:val="18"/>
+          <w:szCs w:val="18"/>
+        </w:rPr>
+        <w:t xml:space="preserve">  0.096448</w:t>
+      </w:r>
+      <w:proofErr w:type="gramEnd"/>
+    </w:p>
+    <w:p>
+      <w:pPr>
+        <w:spacing w:after="0" w:line="240" w:lineRule="auto"/>
+        <w:rPr>
+          <w:sz w:val="18"/>
+          <w:szCs w:val="18"/>
+        </w:rPr>
+      </w:pPr>
+      <w:proofErr w:type="spellStart"/>
+      <w:r>
+        <w:rPr>
+          <w:sz w:val="18"/>
+          <w:szCs w:val="18"/>
+        </w:rPr>
+        <w:t>Chip_AlignPwr</w:t>
+      </w:r>
+      <w:proofErr w:type="spellEnd"/>
+      <w:r>
+        <w:rPr>
+          <w:sz w:val="18"/>
+          <w:szCs w:val="18"/>
+        </w:rPr>
+        <w:t xml:space="preserve">        0.088201</w:t>
+      </w:r>
+    </w:p>
+    <w:p>
+      <w:pPr>
+        <w:spacing w:after="0" w:line="240" w:lineRule="auto"/>
+        <w:rPr>
+          <w:sz w:val="18"/>
+          <w:szCs w:val="18"/>
+        </w:rPr>
+      </w:pPr>
+      <w:proofErr w:type="spellStart"/>
+      <w:r>
+        <w:rPr>
+          <w:sz w:val="18"/>
+          <w:szCs w:val="18"/>
+        </w:rPr>
+        <w:t>Chip_LISlope</w:t>
+      </w:r>
+      <w:proofErr w:type="spellEnd"/>
+      <w:r>
+        <w:rPr>
+          <w:sz w:val="18"/>
+          <w:szCs w:val="18"/>
+        </w:rPr>
+        <w:t xml:space="preserve">         0.085676</w:t>
+      </w:r>
+    </w:p>
+    <w:p>
+      <w:pPr>
+        <w:spacing w:after="0" w:line="240" w:lineRule="auto"/>
+        <w:rPr>
+          <w:sz w:val="18"/>
+          <w:szCs w:val="18"/>
+        </w:rPr>
+      </w:pPr>
+      <w:proofErr w:type="spellStart"/>
+      <w:r>
+        <w:rPr>
+          <w:sz w:val="18"/>
+          <w:szCs w:val="18"/>
+        </w:rPr>
+        <w:t>Chip_ModCurrent</w:t>
+      </w:r>
+      <w:proofErr w:type="spellEnd"/>
+      <w:r>
+        <w:rPr>
+          <w:sz w:val="18"/>
+          <w:szCs w:val="18"/>
+        </w:rPr>
+        <w:t xml:space="preserve">      0.079755</w:t>
+      </w:r>
+    </w:p>
+    <w:p>
+      <w:pPr>
+        <w:spacing w:after="0" w:line="240" w:lineRule="auto"/>
+        <w:rPr>
+          <w:sz w:val="18"/>
+          <w:szCs w:val="18"/>
+        </w:rPr>
+      </w:pPr>
+      <w:proofErr w:type="spellStart"/>
+      <w:r>
+        <w:rPr>
+          <w:sz w:val="18"/>
+          <w:szCs w:val="18"/>
+        </w:rPr>
+        <w:t>Chip_RFpk</w:t>
+      </w:r>
+      <w:proofErr w:type="spellEnd"/>
+      <w:r>
+        <w:rPr>
+          <w:sz w:val="18"/>
+          <w:szCs w:val="18"/>
+        </w:rPr>
+        <w:t xml:space="preserve">            0.057493</w:t>
+      </w:r>
+    </w:p>
+    <w:p>
+      <w:pPr>
+        <w:spacing w:after="0" w:line="240" w:lineRule="auto"/>
+        <w:rPr>
+          <w:sz w:val="18"/>
+          <w:szCs w:val="18"/>
+        </w:rPr>
+      </w:pPr>
+      <w:r>
+        <w:rPr>
+          <w:sz w:val="18"/>
+          <w:szCs w:val="18"/>
+        </w:rPr>
+        <w:lastRenderedPageBreak/>
+        <w:t xml:space="preserve">Target </w:t>
+      </w:r>
+      <w:proofErr w:type="spellStart"/>
+      <w:r>
+        <w:rPr>
+          <w:sz w:val="18"/>
+          <w:szCs w:val="18"/>
+        </w:rPr>
+        <w:t>Laser_Iop</w:t>
+      </w:r>
+      <w:proofErr w:type="spellEnd"/>
+      <w:r>
+        <w:rPr>
+          <w:sz w:val="18"/>
+          <w:szCs w:val="18"/>
+        </w:rPr>
+        <w:t xml:space="preserve"> score: 0.15648706012818944</w:t>
+      </w:r>
+    </w:p>
+    <w:p>
+      <w:pPr>
+        <w:spacing w:after="0" w:line="240" w:lineRule="auto"/>
+        <w:rPr>
+          <w:sz w:val="18"/>
+          <w:szCs w:val="18"/>
+        </w:rPr>
+      </w:pPr>
+      <w:r>
+        <w:rPr>
+          <w:sz w:val="18"/>
+          <w:szCs w:val="18"/>
+        </w:rPr>
+        <w:t xml:space="preserve">                        Feature Importance</w:t>
+      </w:r>
+    </w:p>
+    <w:p>
+      <w:pPr>
+        <w:spacing w:after="0" w:line="240" w:lineRule="auto"/>
+        <w:rPr>
+          <w:sz w:val="18"/>
+          <w:szCs w:val="18"/>
+        </w:rPr>
+      </w:pPr>
+      <w:proofErr w:type="spellStart"/>
+      <w:r>
+        <w:rPr>
+          <w:sz w:val="18"/>
+          <w:szCs w:val="18"/>
+        </w:rPr>
+        <w:t>Chip_</w:t>
+      </w:r>
+      <w:proofErr w:type="gramStart"/>
+      <w:r>
+        <w:rPr>
+          <w:sz w:val="18"/>
+          <w:szCs w:val="18"/>
+        </w:rPr>
+        <w:t>ModulationFreq</w:t>
+      </w:r>
+      <w:proofErr w:type="spellEnd"/>
+      <w:r>
+        <w:rPr>
+          <w:sz w:val="18"/>
+          <w:szCs w:val="18"/>
+        </w:rPr>
+        <w:t xml:space="preserve">  0.266940</w:t>
+      </w:r>
+      <w:proofErr w:type="gramEnd"/>
+    </w:p>
+    <w:p>
+      <w:pPr>
+        <w:spacing w:after="0" w:line="240" w:lineRule="auto"/>
+        <w:rPr>
+          <w:sz w:val="18"/>
+          <w:szCs w:val="18"/>
+        </w:rPr>
+      </w:pPr>
+      <w:proofErr w:type="spellStart"/>
+      <w:r>
+        <w:rPr>
+          <w:sz w:val="18"/>
+          <w:szCs w:val="18"/>
+        </w:rPr>
+        <w:t>Chip_PeakWL</w:t>
+      </w:r>
+      <w:proofErr w:type="spellEnd"/>
+      <w:r>
+        <w:rPr>
+          <w:sz w:val="18"/>
+          <w:szCs w:val="18"/>
+        </w:rPr>
+        <w:t xml:space="preserve">          0.258682</w:t>
+      </w:r>
+    </w:p>
+    <w:p>
+      <w:pPr>
+        <w:spacing w:after="0" w:line="240" w:lineRule="auto"/>
+        <w:rPr>
+          <w:sz w:val="18"/>
+          <w:szCs w:val="18"/>
+        </w:rPr>
+      </w:pPr>
+      <w:proofErr w:type="spellStart"/>
+      <w:r>
+        <w:rPr>
+          <w:sz w:val="18"/>
+          <w:szCs w:val="18"/>
+        </w:rPr>
+        <w:t>Chip_LIIth</w:t>
+      </w:r>
+      <w:proofErr w:type="spellEnd"/>
+      <w:r>
+        <w:rPr>
+          <w:sz w:val="18"/>
+          <w:szCs w:val="18"/>
+        </w:rPr>
+        <w:t xml:space="preserve">           0.080991</w:t>
+      </w:r>
+    </w:p>
+    <w:p>
+      <w:pPr>
+        <w:spacing w:after="0" w:line="240" w:lineRule="auto"/>
+        <w:rPr>
+          <w:sz w:val="18"/>
+          <w:szCs w:val="18"/>
+        </w:rPr>
+      </w:pPr>
+      <w:proofErr w:type="spellStart"/>
+      <w:r>
+        <w:rPr>
+          <w:sz w:val="18"/>
+          <w:szCs w:val="18"/>
+        </w:rPr>
+        <w:t>Chip_TestPwr</w:t>
+      </w:r>
+      <w:proofErr w:type="spellEnd"/>
+      <w:r>
+        <w:rPr>
+          <w:sz w:val="18"/>
+          <w:szCs w:val="18"/>
+        </w:rPr>
+        <w:t xml:space="preserve">         0.072883</w:t>
+      </w:r>
+    </w:p>
+    <w:p>
+      <w:pPr>
+        <w:spacing w:after="0" w:line="240" w:lineRule="auto"/>
+        <w:rPr>
+          <w:sz w:val="18"/>
+          <w:szCs w:val="18"/>
+        </w:rPr>
+      </w:pPr>
+      <w:proofErr w:type="spellStart"/>
+      <w:r>
+        <w:rPr>
+          <w:sz w:val="18"/>
+          <w:szCs w:val="18"/>
+        </w:rPr>
+        <w:t>Chip_ModCurrent</w:t>
+      </w:r>
+      <w:proofErr w:type="spellEnd"/>
+      <w:r>
+        <w:rPr>
+          <w:sz w:val="18"/>
+          <w:szCs w:val="18"/>
+        </w:rPr>
+        <w:t xml:space="preserve">      0.066908</w:t>
+      </w:r>
+    </w:p>
+    <w:p>
+      <w:pPr>
+        <w:spacing w:after="0" w:line="240" w:lineRule="auto"/>
+        <w:rPr>
+          <w:sz w:val="18"/>
+          <w:szCs w:val="18"/>
+        </w:rPr>
+      </w:pPr>
+      <w:proofErr w:type="spellStart"/>
+      <w:r>
+        <w:rPr>
+          <w:sz w:val="18"/>
+          <w:szCs w:val="18"/>
+        </w:rPr>
+        <w:t>Chip_SMSR</w:t>
+      </w:r>
+      <w:proofErr w:type="spellEnd"/>
+      <w:r>
+        <w:rPr>
+          <w:sz w:val="18"/>
+          <w:szCs w:val="18"/>
+        </w:rPr>
+        <w:t xml:space="preserve">            0.066896</w:t>
+      </w:r>
+    </w:p>
+    <w:p>
+      <w:pPr>
+        <w:spacing w:after="0" w:line="240" w:lineRule="auto"/>
+        <w:rPr>
+          <w:sz w:val="18"/>
+          <w:szCs w:val="18"/>
+        </w:rPr>
+      </w:pPr>
+      <w:proofErr w:type="spellStart"/>
+      <w:r>
+        <w:rPr>
+          <w:sz w:val="18"/>
+          <w:szCs w:val="18"/>
+        </w:rPr>
+        <w:t>Chip_Chirp</w:t>
+      </w:r>
+      <w:proofErr w:type="spellEnd"/>
+      <w:r>
+        <w:rPr>
+          <w:sz w:val="18"/>
+          <w:szCs w:val="18"/>
+        </w:rPr>
+        <w:t xml:space="preserve">           0.059716</w:t>
+      </w:r>
+    </w:p>
+    <w:p>
+      <w:pPr>
+        <w:spacing w:after="0" w:line="240" w:lineRule="auto"/>
+        <w:rPr>
+          <w:sz w:val="18"/>
+          <w:szCs w:val="18"/>
+        </w:rPr>
+      </w:pPr>
+      <w:proofErr w:type="spellStart"/>
+      <w:r>
+        <w:rPr>
+          <w:sz w:val="18"/>
+          <w:szCs w:val="18"/>
+        </w:rPr>
+        <w:t>Chip_AlignPwr</w:t>
+      </w:r>
+      <w:proofErr w:type="spellEnd"/>
+      <w:r>
+        <w:rPr>
+          <w:sz w:val="18"/>
+          <w:szCs w:val="18"/>
+        </w:rPr>
+        <w:t xml:space="preserve">        0.047553</w:t>
+      </w:r>
+    </w:p>
+    <w:p>
+      <w:pPr>
+        <w:spacing w:after="0" w:line="240" w:lineRule="auto"/>
+        <w:rPr>
+          <w:sz w:val="18"/>
+          <w:szCs w:val="18"/>
+        </w:rPr>
+      </w:pPr>
+      <w:proofErr w:type="spellStart"/>
+      <w:r>
+        <w:rPr>
+          <w:sz w:val="18"/>
+          <w:szCs w:val="18"/>
+        </w:rPr>
+        <w:t>Chip_LISlope</w:t>
+      </w:r>
+      <w:proofErr w:type="spellEnd"/>
+      <w:r>
+        <w:rPr>
+          <w:sz w:val="18"/>
+          <w:szCs w:val="18"/>
+        </w:rPr>
+        <w:t xml:space="preserve">         0.041232</w:t>
+      </w:r>
+    </w:p>
+    <w:p>
+      <w:pPr>
+        <w:spacing w:after="0" w:line="240" w:lineRule="auto"/>
+        <w:rPr>
+          <w:sz w:val="18"/>
+          <w:szCs w:val="18"/>
+        </w:rPr>
+      </w:pPr>
+      <w:proofErr w:type="spellStart"/>
+      <w:r>
+        <w:rPr>
+          <w:sz w:val="18"/>
+          <w:szCs w:val="18"/>
+        </w:rPr>
+        <w:t>Chip_RFpk</w:t>
+      </w:r>
+      <w:proofErr w:type="spellEnd"/>
+      <w:r>
+        <w:rPr>
+          <w:sz w:val="18"/>
+          <w:szCs w:val="18"/>
+        </w:rPr>
+        <w:t xml:space="preserve">            0.038200</w:t>
+      </w:r>
+    </w:p>
+    <w:p>
+      <w:pPr>
+        <w:spacing w:after="0" w:line="240" w:lineRule="auto"/>
+        <w:rPr>
+          <w:sz w:val="18"/>
+          <w:szCs w:val="18"/>
+        </w:rPr>
+      </w:pPr>
+    </w:p>
+    <w:p>
+      <w:pPr>
+        <w:spacing w:after="0" w:line="240" w:lineRule="auto"/>
+        <w:rPr>
+          <w:sz w:val="18"/>
+          <w:szCs w:val="18"/>
+        </w:rPr>
+      </w:pPr>
+      <w:r>
+        <w:rPr>
+          <w:sz w:val="18"/>
+          <w:szCs w:val="18"/>
+        </w:rPr>
+        <w:t xml:space="preserve">Target </w:t>
+      </w:r>
+      <w:proofErr w:type="spellStart"/>
+      <w:r>
+        <w:rPr>
+          <w:sz w:val="18"/>
+          <w:szCs w:val="18"/>
+        </w:rPr>
+        <w:t>Laser_Pop</w:t>
+      </w:r>
+      <w:proofErr w:type="spellEnd"/>
+      <w:r>
+        <w:rPr>
+          <w:sz w:val="18"/>
+          <w:szCs w:val="18"/>
+        </w:rPr>
+        <w:t xml:space="preserve"> score: -7.380527698022834</w:t>
+      </w:r>
+    </w:p>
+    <w:p>
+      <w:pPr>
+        <w:spacing w:after="0" w:line="240" w:lineRule="auto"/>
+        <w:rPr>
+          <w:sz w:val="18"/>
+          <w:szCs w:val="18"/>
+        </w:rPr>
+      </w:pPr>
+      <w:r>
+        <w:rPr>
+          <w:sz w:val="18"/>
+          <w:szCs w:val="18"/>
+        </w:rPr>
+        <w:t xml:space="preserve">                        Feature Importance</w:t>
+      </w:r>
+    </w:p>
+    <w:p>
+      <w:pPr>
+        <w:spacing w:after="0" w:line="240" w:lineRule="auto"/>
+        <w:rPr>
+          <w:sz w:val="18"/>
+          <w:szCs w:val="18"/>
+        </w:rPr>
+      </w:pPr>
+      <w:proofErr w:type="spellStart"/>
+      <w:r>
+        <w:rPr>
+          <w:sz w:val="18"/>
+          <w:szCs w:val="18"/>
+        </w:rPr>
+        <w:t>Chip_ModCurrent</w:t>
+      </w:r>
+      <w:proofErr w:type="spellEnd"/>
+      <w:r>
+        <w:rPr>
+          <w:sz w:val="18"/>
+          <w:szCs w:val="18"/>
+        </w:rPr>
+        <w:t xml:space="preserve">      0.196857</w:t>
+      </w:r>
+    </w:p>
+    <w:p>
+      <w:pPr>
+        <w:spacing w:after="0" w:line="240" w:lineRule="auto"/>
+        <w:rPr>
+          <w:sz w:val="18"/>
+          <w:szCs w:val="18"/>
+        </w:rPr>
+      </w:pPr>
+      <w:proofErr w:type="spellStart"/>
+      <w:r>
+        <w:rPr>
+          <w:sz w:val="18"/>
+          <w:szCs w:val="18"/>
+        </w:rPr>
+        <w:t>Chip_</w:t>
+      </w:r>
+      <w:proofErr w:type="gramStart"/>
+      <w:r>
+        <w:rPr>
+          <w:sz w:val="18"/>
+          <w:szCs w:val="18"/>
+        </w:rPr>
+        <w:t>ModulationFreq</w:t>
+      </w:r>
+      <w:proofErr w:type="spellEnd"/>
+      <w:r>
+        <w:rPr>
+          <w:sz w:val="18"/>
+          <w:szCs w:val="18"/>
+        </w:rPr>
+        <w:t xml:space="preserve">  0.175333</w:t>
+      </w:r>
+      <w:proofErr w:type="gramEnd"/>
+    </w:p>
+    <w:p>
+      <w:pPr>
+        <w:spacing w:after="0" w:line="240" w:lineRule="auto"/>
+        <w:rPr>
+          <w:sz w:val="18"/>
+          <w:szCs w:val="18"/>
+        </w:rPr>
+      </w:pPr>
+      <w:proofErr w:type="spellStart"/>
+      <w:r>
+        <w:rPr>
+          <w:sz w:val="18"/>
+          <w:szCs w:val="18"/>
+        </w:rPr>
+        <w:t>Chip_AlignPwr</w:t>
+      </w:r>
+      <w:proofErr w:type="spellEnd"/>
+      <w:r>
+        <w:rPr>
+          <w:sz w:val="18"/>
+          <w:szCs w:val="18"/>
+        </w:rPr>
+        <w:t xml:space="preserve">        0.132929</w:t>
+      </w:r>
+    </w:p>
+    <w:p>
+      <w:pPr>
+        <w:spacing w:after="0" w:line="240" w:lineRule="auto"/>
+        <w:rPr>
+          <w:sz w:val="18"/>
+          <w:szCs w:val="18"/>
+        </w:rPr>
+      </w:pPr>
+      <w:proofErr w:type="spellStart"/>
+      <w:r>
+        <w:rPr>
+          <w:sz w:val="18"/>
+          <w:szCs w:val="18"/>
+        </w:rPr>
+        <w:t>Chip_Chirp</w:t>
+      </w:r>
+      <w:proofErr w:type="spellEnd"/>
+      <w:r>
+        <w:rPr>
+          <w:sz w:val="18"/>
+          <w:szCs w:val="18"/>
+        </w:rPr>
+        <w:t xml:space="preserve">           0.114532</w:t>
+      </w:r>
+    </w:p>
+    <w:p>
+      <w:pPr>
+        <w:spacing w:after="0" w:line="240" w:lineRule="auto"/>
+        <w:rPr>
+          <w:sz w:val="18"/>
+          <w:szCs w:val="18"/>
+        </w:rPr>
+      </w:pPr>
+      <w:proofErr w:type="spellStart"/>
+      <w:r>
+        <w:rPr>
+          <w:sz w:val="18"/>
+          <w:szCs w:val="18"/>
+        </w:rPr>
+        <w:t>Chip_PeakWL</w:t>
+      </w:r>
+      <w:proofErr w:type="spellEnd"/>
+      <w:r>
+        <w:rPr>
+          <w:sz w:val="18"/>
+          <w:szCs w:val="18"/>
+        </w:rPr>
+        <w:t xml:space="preserve">          0.075655</w:t>
+      </w:r>
+    </w:p>
+    <w:p>
+      <w:pPr>
+        <w:spacing w:after="0" w:line="240" w:lineRule="auto"/>
+        <w:rPr>
+          <w:sz w:val="18"/>
+          <w:szCs w:val="18"/>
+        </w:rPr>
+      </w:pPr>
+      <w:proofErr w:type="spellStart"/>
+      <w:r>
+        <w:rPr>
+          <w:sz w:val="18"/>
+          <w:szCs w:val="18"/>
+        </w:rPr>
+        <w:t>Chip_LIIth</w:t>
+      </w:r>
+      <w:proofErr w:type="spellEnd"/>
+      <w:r>
+        <w:rPr>
+          <w:sz w:val="18"/>
+          <w:szCs w:val="18"/>
+        </w:rPr>
+        <w:t xml:space="preserve">           0.075439</w:t>
+      </w:r>
+    </w:p>
+    <w:p>
+      <w:pPr>
+        <w:spacing w:after="0" w:line="240" w:lineRule="auto"/>
+        <w:rPr>
+          <w:sz w:val="18"/>
+          <w:szCs w:val="18"/>
+        </w:rPr>
+      </w:pPr>
+      <w:proofErr w:type="spellStart"/>
+      <w:r>
+        <w:rPr>
+          <w:sz w:val="18"/>
+          <w:szCs w:val="18"/>
+        </w:rPr>
+        <w:t>Chip_SMSR</w:t>
+      </w:r>
+      <w:proofErr w:type="spellEnd"/>
+      <w:r>
+        <w:rPr>
+          <w:sz w:val="18"/>
+          <w:szCs w:val="18"/>
+        </w:rPr>
+        <w:t xml:space="preserve">            0.062408</w:t>
+      </w:r>
+    </w:p>
+    <w:p>
+      <w:pPr>
+        <w:spacing w:after="0" w:line="240" w:lineRule="auto"/>
+        <w:rPr>
+          <w:sz w:val="18"/>
+          <w:szCs w:val="18"/>
+        </w:rPr>
+      </w:pPr>
+      <w:proofErr w:type="spellStart"/>
+      <w:r>
+        <w:rPr>
+          <w:sz w:val="18"/>
+          <w:szCs w:val="18"/>
+        </w:rPr>
+        <w:t>Chip_TestPwr</w:t>
+      </w:r>
+      <w:proofErr w:type="spellEnd"/>
+      <w:r>
+        <w:rPr>
+          <w:sz w:val="18"/>
+          <w:szCs w:val="18"/>
+        </w:rPr>
+        <w:t xml:space="preserve">         0.057714</w:t>
+      </w:r>
+    </w:p>
+    <w:p>
+      <w:pPr>
+        <w:spacing w:after="0" w:line="240" w:lineRule="auto"/>
+        <w:rPr>
+          <w:sz w:val="18"/>
+          <w:szCs w:val="18"/>
+        </w:rPr>
+      </w:pPr>
+      <w:proofErr w:type="spellStart"/>
+      <w:r>
+        <w:rPr>
+          <w:sz w:val="18"/>
+          <w:szCs w:val="18"/>
+        </w:rPr>
+        <w:t>Chip_RFpk</w:t>
+      </w:r>
+      <w:proofErr w:type="spellEnd"/>
+      <w:r>
+        <w:rPr>
+          <w:sz w:val="18"/>
+          <w:szCs w:val="18"/>
+        </w:rPr>
+        <w:t xml:space="preserve">            0.055017</w:t>
+      </w:r>
+    </w:p>
+    <w:p>
+      <w:pPr>
+        <w:spacing w:after="0" w:line="240" w:lineRule="auto"/>
+        <w:rPr>
+          <w:sz w:val="18"/>
+          <w:szCs w:val="18"/>
+        </w:rPr>
+      </w:pPr>
+      <w:proofErr w:type="spellStart"/>
+      <w:r>
+        <w:rPr>
+          <w:sz w:val="18"/>
+          <w:szCs w:val="18"/>
+        </w:rPr>
+        <w:t>Chip_LISlope</w:t>
+      </w:r>
+      <w:proofErr w:type="spellEnd"/>
+      <w:r>
+        <w:rPr>
+          <w:sz w:val="18"/>
+          <w:szCs w:val="18"/>
+        </w:rPr>
+        <w:t xml:space="preserve">         0.054118</w:t>
+      </w:r>
+    </w:p>
+    <w:p>
+      <w:pPr>
+        <w:spacing w:after="0" w:line="240" w:lineRule="auto"/>
+        <w:rPr>
+          <w:sz w:val="18"/>
+          <w:szCs w:val="18"/>
+        </w:rPr>
+      </w:pPr>
+    </w:p>
+    <w:p>
+      <w:pPr>
+        <w:spacing w:after="0" w:line="240" w:lineRule="auto"/>
+        <w:rPr>
+          <w:sz w:val="18"/>
+          <w:szCs w:val="18"/>
+        </w:rPr>
+      </w:pPr>
+      <w:r>
+        <w:rPr>
+          <w:sz w:val="18"/>
+          <w:szCs w:val="18"/>
+        </w:rPr>
+        <w:t xml:space="preserve">Target </w:t>
+      </w:r>
+      <w:proofErr w:type="spellStart"/>
+      <w:r>
+        <w:rPr>
+          <w:sz w:val="18"/>
+          <w:szCs w:val="18"/>
+        </w:rPr>
+        <w:t>Laser_CSO_Chirp</w:t>
+      </w:r>
+      <w:proofErr w:type="spellEnd"/>
+      <w:r>
+        <w:rPr>
+          <w:sz w:val="18"/>
+          <w:szCs w:val="18"/>
+        </w:rPr>
+        <w:t xml:space="preserve"> score: 0.03873516216859721</w:t>
+      </w:r>
+    </w:p>
+    <w:p>
+      <w:pPr>
+        <w:spacing w:after="0" w:line="240" w:lineRule="auto"/>
+        <w:rPr>
+          <w:sz w:val="18"/>
+          <w:szCs w:val="18"/>
+        </w:rPr>
+      </w:pPr>
+      <w:r>
+        <w:rPr>
+          <w:sz w:val="18"/>
+          <w:szCs w:val="18"/>
+        </w:rPr>
+        <w:t xml:space="preserve">                        Feature Importance</w:t>
+      </w:r>
+    </w:p>
+    <w:p>
+      <w:pPr>
+        <w:spacing w:after="0" w:line="240" w:lineRule="auto"/>
+        <w:rPr>
+          <w:sz w:val="18"/>
+          <w:szCs w:val="18"/>
+        </w:rPr>
+      </w:pPr>
+      <w:proofErr w:type="spellStart"/>
+      <w:r>
+        <w:rPr>
+          <w:sz w:val="18"/>
+          <w:szCs w:val="18"/>
+        </w:rPr>
+        <w:t>Chip_Chirp</w:t>
+      </w:r>
+      <w:proofErr w:type="spellEnd"/>
+      <w:r>
+        <w:rPr>
+          <w:sz w:val="18"/>
+          <w:szCs w:val="18"/>
+        </w:rPr>
+        <w:t xml:space="preserve">           0.257438</w:t>
+      </w:r>
+    </w:p>
+    <w:p>
+      <w:pPr>
+        <w:spacing w:after="0" w:line="240" w:lineRule="auto"/>
+        <w:rPr>
+          <w:sz w:val="18"/>
+          <w:szCs w:val="18"/>
+        </w:rPr>
+      </w:pPr>
+      <w:proofErr w:type="spellStart"/>
+      <w:r>
+        <w:rPr>
+          <w:sz w:val="18"/>
+          <w:szCs w:val="18"/>
+        </w:rPr>
+        <w:t>Chip_PeakWL</w:t>
+      </w:r>
+      <w:proofErr w:type="spellEnd"/>
+      <w:r>
+        <w:rPr>
+          <w:sz w:val="18"/>
+          <w:szCs w:val="18"/>
+        </w:rPr>
+        <w:t xml:space="preserve">          0.210502</w:t>
+      </w:r>
+    </w:p>
+    <w:p>
+      <w:pPr>
+        <w:spacing w:after="0" w:line="240" w:lineRule="auto"/>
+        <w:rPr>
+          <w:sz w:val="18"/>
+          <w:szCs w:val="18"/>
+        </w:rPr>
+      </w:pPr>
+      <w:proofErr w:type="spellStart"/>
+      <w:r>
+        <w:rPr>
+          <w:sz w:val="18"/>
+          <w:szCs w:val="18"/>
+        </w:rPr>
+        <w:t>Chip_SMSR</w:t>
+      </w:r>
+      <w:proofErr w:type="spellEnd"/>
+      <w:r>
+        <w:rPr>
+          <w:sz w:val="18"/>
+          <w:szCs w:val="18"/>
+        </w:rPr>
+        <w:t xml:space="preserve">            0.082688</w:t>
+      </w:r>
+    </w:p>
+    <w:p>
+      <w:pPr>
+        <w:spacing w:after="0" w:line="240" w:lineRule="auto"/>
+        <w:rPr>
+          <w:sz w:val="18"/>
+          <w:szCs w:val="18"/>
+        </w:rPr>
+      </w:pPr>
+      <w:proofErr w:type="spellStart"/>
+      <w:r>
+        <w:rPr>
+          <w:sz w:val="18"/>
+          <w:szCs w:val="18"/>
+        </w:rPr>
+        <w:t>Chip_</w:t>
+      </w:r>
+      <w:proofErr w:type="gramStart"/>
+      <w:r>
+        <w:rPr>
+          <w:sz w:val="18"/>
+          <w:szCs w:val="18"/>
+        </w:rPr>
+        <w:t>ModulationFreq</w:t>
+      </w:r>
+      <w:proofErr w:type="spellEnd"/>
+      <w:r>
+        <w:rPr>
+          <w:sz w:val="18"/>
+          <w:szCs w:val="18"/>
+        </w:rPr>
+        <w:t xml:space="preserve">  0.071017</w:t>
+      </w:r>
+      <w:proofErr w:type="gramEnd"/>
+    </w:p>
+    <w:p>
+      <w:pPr>
+        <w:spacing w:after="0" w:line="240" w:lineRule="auto"/>
+        <w:rPr>
+          <w:sz w:val="18"/>
+          <w:szCs w:val="18"/>
+        </w:rPr>
+      </w:pPr>
+      <w:proofErr w:type="spellStart"/>
+      <w:r>
+        <w:rPr>
+          <w:sz w:val="18"/>
+          <w:szCs w:val="18"/>
+        </w:rPr>
+        <w:t>Chip_TestPwr</w:t>
+      </w:r>
+      <w:proofErr w:type="spellEnd"/>
+      <w:r>
+        <w:rPr>
+          <w:sz w:val="18"/>
+          <w:szCs w:val="18"/>
+        </w:rPr>
+        <w:t xml:space="preserve">         0.070516</w:t>
+      </w:r>
+    </w:p>
+    <w:p>
+      <w:pPr>
+        <w:spacing w:after="0" w:line="240" w:lineRule="auto"/>
+        <w:rPr>
+          <w:sz w:val="18"/>
+          <w:szCs w:val="18"/>
+        </w:rPr>
+      </w:pPr>
+      <w:proofErr w:type="spellStart"/>
+      <w:r>
+        <w:rPr>
+          <w:sz w:val="18"/>
+          <w:szCs w:val="18"/>
+        </w:rPr>
+        <w:t>Chip_LISlope</w:t>
+      </w:r>
+      <w:proofErr w:type="spellEnd"/>
+      <w:r>
+        <w:rPr>
+          <w:sz w:val="18"/>
+          <w:szCs w:val="18"/>
+        </w:rPr>
+        <w:t xml:space="preserve">         0.069361</w:t>
+      </w:r>
+    </w:p>
+    <w:p>
+      <w:pPr>
+        <w:spacing w:after="0" w:line="240" w:lineRule="auto"/>
+        <w:rPr>
+          <w:sz w:val="18"/>
+          <w:szCs w:val="18"/>
+        </w:rPr>
+      </w:pPr>
+      <w:proofErr w:type="spellStart"/>
+      <w:r>
+        <w:rPr>
+          <w:sz w:val="18"/>
+          <w:szCs w:val="18"/>
+        </w:rPr>
+        <w:t>Chip_LIIth</w:t>
+      </w:r>
+      <w:proofErr w:type="spellEnd"/>
+      <w:r>
+        <w:rPr>
+          <w:sz w:val="18"/>
+          <w:szCs w:val="18"/>
+        </w:rPr>
+        <w:t xml:space="preserve">           0.067610</w:t>
+      </w:r>
+    </w:p>
+    <w:p>
+      <w:pPr>
+        <w:spacing w:after="0" w:line="240" w:lineRule="auto"/>
+        <w:rPr>
+          <w:sz w:val="18"/>
+          <w:szCs w:val="18"/>
+        </w:rPr>
+      </w:pPr>
+      <w:proofErr w:type="spellStart"/>
+      <w:r>
+        <w:rPr>
+          <w:sz w:val="18"/>
+          <w:szCs w:val="18"/>
+        </w:rPr>
+        <w:t>Chip_AlignPwr</w:t>
+      </w:r>
+      <w:proofErr w:type="spellEnd"/>
+      <w:r>
+        <w:rPr>
+          <w:sz w:val="18"/>
+          <w:szCs w:val="18"/>
+        </w:rPr>
+        <w:t xml:space="preserve">        0.065046</w:t>
+      </w:r>
+    </w:p>
+    <w:p>
+      <w:pPr>
+        <w:spacing w:after="0" w:line="240" w:lineRule="auto"/>
+        <w:rPr>
+          <w:sz w:val="18"/>
+          <w:szCs w:val="18"/>
+        </w:rPr>
+      </w:pPr>
+      <w:proofErr w:type="spellStart"/>
+      <w:r>
+        <w:rPr>
+          <w:sz w:val="18"/>
+          <w:szCs w:val="18"/>
+        </w:rPr>
+        <w:t>Chip_ModCurrent</w:t>
+      </w:r>
+      <w:proofErr w:type="spellEnd"/>
+      <w:r>
+        <w:rPr>
+          <w:sz w:val="18"/>
+          <w:szCs w:val="18"/>
+        </w:rPr>
+        <w:t xml:space="preserve">      0.061967</w:t>
+      </w:r>
+    </w:p>
+    <w:p>
+      <w:pPr>
+        <w:spacing w:after="0" w:line="240" w:lineRule="auto"/>
+        <w:rPr>
+          <w:sz w:val="18"/>
+          <w:szCs w:val="18"/>
+        </w:rPr>
+      </w:pPr>
+      <w:proofErr w:type="spellStart"/>
+      <w:r>
+        <w:rPr>
+          <w:sz w:val="18"/>
+          <w:szCs w:val="18"/>
+        </w:rPr>
+        <w:t>Chip_RFpk</w:t>
+      </w:r>
+      <w:proofErr w:type="spellEnd"/>
+      <w:r>
+        <w:rPr>
+          <w:sz w:val="18"/>
+          <w:szCs w:val="18"/>
+        </w:rPr>
+        <w:t xml:space="preserve">            0.043855</w:t>
+      </w:r>
+    </w:p>
+    <w:p>
+      <w:pPr>
+        <w:spacing w:after="0" w:line="240" w:lineRule="auto"/>
+        <w:rPr>
+          <w:sz w:val="18"/>
+          <w:szCs w:val="18"/>
+        </w:rPr>
+      </w:pPr>
+    </w:p>
+    <w:p>
+      <w:pPr>
+        <w:spacing w:after="0" w:line="240" w:lineRule="auto"/>
+        <w:rPr>
+          <w:sz w:val="18"/>
+          <w:szCs w:val="18"/>
+        </w:rPr>
+        <w:sectPr>
+          <w:type w:val="continuous"/>
+          <w:pgSz w:w="12240" w:h="15840"/>
+          <w:pgMar w:top="1440" w:right="1440" w:bottom="1440" w:left="1440" w:header="720" w:footer="720" w:gutter="0"/>
+          <w:cols w:num="3" w:space="720"/>
+          <w:docGrid w:linePitch="360"/>
+        </w:sectPr>
+      </w:pPr>
+    </w:p>
+    <w:p>
+      <w:pPr>
+        <w:ind w:firstLine="720"/>
+      </w:pPr>
+      <w:r>
+        <w:t>Above are simple Random Forest Regressive models run between the COB test data and each of the LM test data. The score given for each is the R2 score (closer to 1 is better), and each table shows which pieces of COB data were most relevant.</w:t>
+      </w:r>
+    </w:p>
+    <w:p>
+      <w:pPr>
+        <w:spacing w:after="0" w:line="240" w:lineRule="auto"/>
+      </w:pPr>
+      <w:r>
+        <w:tab/>
+        <w:t xml:space="preserve">Unfortunately, only the </w:t>
+      </w:r>
+      <w:proofErr w:type="spellStart"/>
+      <w:r>
+        <w:t>Laser_Ith</w:t>
+      </w:r>
+      <w:proofErr w:type="spellEnd"/>
+      <w:r>
+        <w:t xml:space="preserve"> test had any potentially significant correlations with this model. </w:t>
+      </w:r>
+      <w:proofErr w:type="spellStart"/>
+      <w:r>
+        <w:t>Laser_Iop</w:t>
+      </w:r>
+      <w:proofErr w:type="spellEnd"/>
+      <w:r>
+        <w:t xml:space="preserve"> also seemed to have a very small correlation, but not enough to make accurate predictions on.</w:t>
+      </w:r>
+    </w:p>
+    <w:p>
+      <w:pPr>
+        <w:spacing w:after="0" w:line="240" w:lineRule="auto"/>
+        <w:rPr>
+          <w:szCs w:val="18"/>
+        </w:rPr>
+      </w:pPr>
+    </w:p>
+    <w:p>
+      <w:pPr>
+        <w:spacing w:after="0" w:line="240" w:lineRule="auto"/>
+        <w:rPr>
+          <w:szCs w:val="18"/>
+        </w:rPr>
+      </w:pPr>
+      <w:r>
+        <w:rPr>
+          <w:szCs w:val="18"/>
+        </w:rPr>
+        <w:tab/>
+        <w:t xml:space="preserve">It is likely that the data is very noisy, and even things like COB_SMSR to </w:t>
+      </w:r>
+      <w:proofErr w:type="spellStart"/>
+      <w:r>
+        <w:rPr>
+          <w:szCs w:val="18"/>
+        </w:rPr>
+        <w:t>Laser_SMSR</w:t>
+      </w:r>
+      <w:proofErr w:type="spellEnd"/>
+      <w:r>
+        <w:rPr>
+          <w:szCs w:val="18"/>
+        </w:rPr>
+        <w:t xml:space="preserve"> were not strongly correlated. </w:t>
+      </w:r>
       <w:bookmarkStart w:id="0" w:name="_GoBack"/>
       <w:bookmarkEnd w:id="0"/>
     </w:p>
     <w:sectPr>
+      <w:type w:val="continuous"/>
       <w:pgSz w:w="12240" w:h="15840"/>
       <w:pgMar w:top="1440" w:right="1440" w:bottom="1440" w:left="1440" w:header="720" w:footer="720" w:gutter="0"/>
       <w:cols w:space="720"/>

</xml_diff>